<commit_message>
corregido modelo de datos
</commit_message>
<xml_diff>
--- a/Documentacion/Diseño/Diseño.docx
+++ b/Documentacion/Diseño/Diseño.docx
@@ -4254,10 +4254,10 @@
             <v:path o:extrusionok="f" gradientshapeok="t" o:connecttype="rect"/>
             <o:lock v:ext="edit" aspectratio="t"/>
           </v:shapetype>
-          <v:shape id="_x0000_i2739" type="#_x0000_t75" style="width:282pt;height:318pt" o:ole="">
+          <v:shape id="_x0000_i1025" type="#_x0000_t75" style="width:282pt;height:318pt" o:ole="">
             <v:imagedata r:id="rId8" o:title=""/>
           </v:shape>
-          <o:OLEObject Type="Embed" ProgID="Visio.Drawing.15" ShapeID="_x0000_i2739" DrawAspect="Content" ObjectID="_1591455478" r:id="rId9"/>
+          <o:OLEObject Type="Embed" ProgID="Visio.Drawing.15" ShapeID="_x0000_i1025" DrawAspect="Content" ObjectID="_1591687726" r:id="rId9"/>
         </w:object>
       </w:r>
     </w:p>
@@ -4305,10 +4305,10 @@
       </w:pPr>
       <w:r>
         <w:object w:dxaOrig="8776" w:dyaOrig="10501">
-          <v:shape id="_x0000_i2740" type="#_x0000_t75" style="width:315.75pt;height:378.75pt" o:ole="">
+          <v:shape id="_x0000_i1026" type="#_x0000_t75" style="width:315.75pt;height:378.75pt" o:ole="">
             <v:imagedata r:id="rId10" o:title=""/>
           </v:shape>
-          <o:OLEObject Type="Embed" ProgID="Visio.Drawing.15" ShapeID="_x0000_i2740" DrawAspect="Content" ObjectID="_1591455479" r:id="rId11"/>
+          <o:OLEObject Type="Embed" ProgID="Visio.Drawing.15" ShapeID="_x0000_i1026" DrawAspect="Content" ObjectID="_1591687727" r:id="rId11"/>
         </w:object>
       </w:r>
     </w:p>
@@ -4462,11 +4462,11 @@
         <w:jc w:val="center"/>
       </w:pPr>
       <w:r>
-        <w:object w:dxaOrig="14041" w:dyaOrig="15780">
-          <v:shape id="_x0000_i2741" type="#_x0000_t75" style="width:424.5pt;height:477pt" o:ole="">
+        <w:object w:dxaOrig="14550" w:dyaOrig="16350">
+          <v:shape id="_x0000_i1030" type="#_x0000_t75" style="width:424.5pt;height:477.75pt" o:ole="">
             <v:imagedata r:id="rId12" o:title=""/>
           </v:shape>
-          <o:OLEObject Type="Embed" ProgID="Visio.Drawing.15" ShapeID="_x0000_i2741" DrawAspect="Content" ObjectID="_1591455480" r:id="rId13"/>
+          <o:OLEObject Type="Embed" ProgID="Visio.Drawing.15" ShapeID="_x0000_i1030" DrawAspect="Content" ObjectID="_1591687728" r:id="rId13"/>
         </w:object>
       </w:r>
     </w:p>
@@ -4516,11 +4516,11 @@
         <w:jc w:val="center"/>
       </w:pPr>
       <w:r>
-        <w:object w:dxaOrig="11551" w:dyaOrig="16156">
-          <v:shape id="_x0000_i2742" type="#_x0000_t75" style="width:425.25pt;height:594.75pt" o:ole="">
+        <w:object w:dxaOrig="11625" w:dyaOrig="16156">
+          <v:shape id="_x0000_i1033" type="#_x0000_t75" style="width:425.25pt;height:590.25pt" o:ole="">
             <v:imagedata r:id="rId14" o:title=""/>
           </v:shape>
-          <o:OLEObject Type="Embed" ProgID="Visio.Drawing.15" ShapeID="_x0000_i2742" DrawAspect="Content" ObjectID="_1591455481" r:id="rId15"/>
+          <o:OLEObject Type="Embed" ProgID="Visio.Drawing.15" ShapeID="_x0000_i1033" DrawAspect="Content" ObjectID="_1591687729" r:id="rId15"/>
         </w:object>
       </w:r>
     </w:p>
@@ -9530,8 +9530,6 @@
               </w:rPr>
               <w:t>f</w:t>
             </w:r>
-            <w:bookmarkStart w:id="25" w:name="_GoBack"/>
-            <w:bookmarkEnd w:id="25"/>
             <w:r>
               <w:rPr>
                 <w:rFonts w:ascii="Arial Narrow" w:hAnsi="Arial Narrow"/>
@@ -13877,116 +13875,30 @@
         </w:trPr>
         <w:tc>
           <w:tcPr>
-            <w:tcW w:w="3342" w:type="dxa"/>
-            <w:gridSpan w:val="3"/>
-            <w:tcBorders>
-              <w:top w:val="single" w:sz="4" w:space="0" w:color="auto"/>
-              <w:left w:val="single" w:sz="4" w:space="0" w:color="auto"/>
-              <w:bottom w:val="single" w:sz="4" w:space="0" w:color="auto"/>
-              <w:right w:val="single" w:sz="4" w:space="0" w:color="auto"/>
-            </w:tcBorders>
-            <w:shd w:val="clear" w:color="auto" w:fill="auto"/>
-          </w:tcPr>
-          <w:p>
-            <w:pPr>
-              <w:pStyle w:val="Ttulocampotabla"/>
-              <w:rPr>
-                <w:b w:val="0"/>
-                <w:sz w:val="24"/>
-                <w:szCs w:val="24"/>
-              </w:rPr>
-            </w:pPr>
-            <w:proofErr w:type="spellStart"/>
-            <w:r>
-              <w:rPr>
-                <w:b w:val="0"/>
-                <w:sz w:val="24"/>
-                <w:szCs w:val="24"/>
-              </w:rPr>
-              <w:t>attacker</w:t>
-            </w:r>
-            <w:proofErr w:type="spellEnd"/>
-          </w:p>
-        </w:tc>
-        <w:tc>
-          <w:tcPr>
-            <w:tcW w:w="1138" w:type="dxa"/>
-            <w:tcBorders>
-              <w:top w:val="single" w:sz="2" w:space="0" w:color="auto"/>
-              <w:left w:val="single" w:sz="4" w:space="0" w:color="auto"/>
-              <w:bottom w:val="single" w:sz="2" w:space="0" w:color="auto"/>
-              <w:right w:val="single" w:sz="2" w:space="0" w:color="auto"/>
-            </w:tcBorders>
-            <w:shd w:val="clear" w:color="auto" w:fill="auto"/>
-          </w:tcPr>
-          <w:p>
-            <w:pPr>
-              <w:pStyle w:val="Ttulocampotabla"/>
-              <w:rPr>
-                <w:b w:val="0"/>
-                <w:sz w:val="24"/>
-                <w:szCs w:val="24"/>
-              </w:rPr>
-            </w:pPr>
-            <w:proofErr w:type="spellStart"/>
-            <w:r>
-              <w:rPr>
-                <w:b w:val="0"/>
-                <w:sz w:val="24"/>
-                <w:szCs w:val="24"/>
-              </w:rPr>
-              <w:t>String</w:t>
-            </w:r>
-            <w:proofErr w:type="spellEnd"/>
-          </w:p>
-        </w:tc>
-        <w:tc>
-          <w:tcPr>
-            <w:tcW w:w="1258" w:type="dxa"/>
+            <w:tcW w:w="9250" w:type="dxa"/>
+            <w:gridSpan w:val="6"/>
             <w:tcBorders>
               <w:top w:val="single" w:sz="2" w:space="0" w:color="auto"/>
               <w:left w:val="single" w:sz="2" w:space="0" w:color="auto"/>
               <w:bottom w:val="single" w:sz="2" w:space="0" w:color="auto"/>
               <w:right w:val="single" w:sz="2" w:space="0" w:color="auto"/>
             </w:tcBorders>
-            <w:shd w:val="clear" w:color="auto" w:fill="auto"/>
-          </w:tcPr>
-          <w:p>
-            <w:r>
-              <w:rPr>
-                <w:szCs w:val="24"/>
-              </w:rPr>
-              <w:t>Sí</w:t>
-            </w:r>
-          </w:p>
-        </w:tc>
-        <w:tc>
-          <w:tcPr>
-            <w:tcW w:w="3512" w:type="dxa"/>
-            <w:tcBorders>
-              <w:top w:val="single" w:sz="2" w:space="0" w:color="auto"/>
-              <w:left w:val="single" w:sz="2" w:space="0" w:color="auto"/>
-              <w:bottom w:val="single" w:sz="2" w:space="0" w:color="auto"/>
-              <w:right w:val="single" w:sz="2" w:space="0" w:color="auto"/>
-            </w:tcBorders>
-            <w:shd w:val="clear" w:color="auto" w:fill="auto"/>
-          </w:tcPr>
-          <w:p>
-            <w:pPr>
-              <w:pStyle w:val="Ttulocampotabla"/>
-              <w:rPr>
-                <w:b w:val="0"/>
-                <w:sz w:val="24"/>
-                <w:szCs w:val="24"/>
-              </w:rPr>
-            </w:pPr>
-            <w:r>
-              <w:rPr>
-                <w:b w:val="0"/>
-                <w:sz w:val="24"/>
-                <w:szCs w:val="24"/>
-              </w:rPr>
-              <w:t>Coalición atacante</w:t>
+            <w:shd w:val="clear" w:color="auto" w:fill="D9D9D9"/>
+          </w:tcPr>
+          <w:p>
+            <w:pPr>
+              <w:pStyle w:val="TtulogeneralTabla"/>
+              <w:rPr>
+                <w:sz w:val="24"/>
+                <w:szCs w:val="24"/>
+              </w:rPr>
+            </w:pPr>
+            <w:r>
+              <w:rPr>
+                <w:sz w:val="24"/>
+                <w:szCs w:val="24"/>
+              </w:rPr>
+              <w:t>Clave primaria</w:t>
             </w:r>
           </w:p>
         </w:tc>
@@ -14007,114 +13919,135 @@
         </w:trPr>
         <w:tc>
           <w:tcPr>
-            <w:tcW w:w="3342" w:type="dxa"/>
-            <w:gridSpan w:val="3"/>
-            <w:tcBorders>
-              <w:top w:val="single" w:sz="4" w:space="0" w:color="auto"/>
-              <w:left w:val="single" w:sz="4" w:space="0" w:color="auto"/>
-              <w:bottom w:val="single" w:sz="4" w:space="0" w:color="auto"/>
-              <w:right w:val="single" w:sz="4" w:space="0" w:color="auto"/>
-            </w:tcBorders>
-            <w:shd w:val="clear" w:color="auto" w:fill="auto"/>
-          </w:tcPr>
-          <w:p>
-            <w:pPr>
-              <w:pStyle w:val="Ttulocampotabla"/>
-              <w:rPr>
-                <w:b w:val="0"/>
-                <w:sz w:val="24"/>
-                <w:szCs w:val="24"/>
-              </w:rPr>
-            </w:pPr>
-            <w:r>
-              <w:rPr>
-                <w:b w:val="0"/>
-                <w:sz w:val="24"/>
-                <w:szCs w:val="24"/>
-              </w:rPr>
-              <w:t>defender</w:t>
-            </w:r>
-          </w:p>
-        </w:tc>
-        <w:tc>
-          <w:tcPr>
-            <w:tcW w:w="1138" w:type="dxa"/>
-            <w:tcBorders>
-              <w:top w:val="single" w:sz="2" w:space="0" w:color="auto"/>
-              <w:left w:val="single" w:sz="4" w:space="0" w:color="auto"/>
-              <w:bottom w:val="single" w:sz="2" w:space="0" w:color="auto"/>
-              <w:right w:val="single" w:sz="2" w:space="0" w:color="auto"/>
-            </w:tcBorders>
-            <w:shd w:val="clear" w:color="auto" w:fill="auto"/>
-          </w:tcPr>
-          <w:p>
-            <w:pPr>
-              <w:pStyle w:val="Ttulocampotabla"/>
-              <w:rPr>
-                <w:b w:val="0"/>
-                <w:sz w:val="24"/>
-                <w:szCs w:val="24"/>
-              </w:rPr>
-            </w:pPr>
-            <w:proofErr w:type="spellStart"/>
-            <w:r>
-              <w:rPr>
-                <w:b w:val="0"/>
-                <w:sz w:val="24"/>
-                <w:szCs w:val="24"/>
-              </w:rPr>
-              <w:t>String</w:t>
-            </w:r>
-            <w:proofErr w:type="spellEnd"/>
-          </w:p>
-        </w:tc>
-        <w:tc>
-          <w:tcPr>
-            <w:tcW w:w="1258" w:type="dxa"/>
+            <w:tcW w:w="3002" w:type="dxa"/>
+            <w:gridSpan w:val="2"/>
             <w:tcBorders>
               <w:top w:val="single" w:sz="2" w:space="0" w:color="auto"/>
               <w:left w:val="single" w:sz="2" w:space="0" w:color="auto"/>
               <w:bottom w:val="single" w:sz="2" w:space="0" w:color="auto"/>
               <w:right w:val="single" w:sz="2" w:space="0" w:color="auto"/>
             </w:tcBorders>
-            <w:shd w:val="clear" w:color="auto" w:fill="auto"/>
-          </w:tcPr>
-          <w:p>
-            <w:r>
-              <w:rPr>
-                <w:szCs w:val="24"/>
-              </w:rPr>
-              <w:t>Sí</w:t>
-            </w:r>
-          </w:p>
-        </w:tc>
-        <w:tc>
-          <w:tcPr>
-            <w:tcW w:w="3512" w:type="dxa"/>
+            <w:shd w:val="clear" w:color="auto" w:fill="D9D9D9"/>
+          </w:tcPr>
+          <w:p>
+            <w:pPr>
+              <w:pStyle w:val="Ttulocampotabla"/>
+              <w:rPr>
+                <w:sz w:val="24"/>
+                <w:szCs w:val="24"/>
+              </w:rPr>
+            </w:pPr>
+            <w:r>
+              <w:rPr>
+                <w:sz w:val="24"/>
+                <w:szCs w:val="24"/>
+              </w:rPr>
+              <w:t>Nombre</w:t>
+            </w:r>
+          </w:p>
+        </w:tc>
+        <w:tc>
+          <w:tcPr>
+            <w:tcW w:w="6248" w:type="dxa"/>
+            <w:gridSpan w:val="4"/>
             <w:tcBorders>
               <w:top w:val="single" w:sz="2" w:space="0" w:color="auto"/>
               <w:left w:val="single" w:sz="2" w:space="0" w:color="auto"/>
               <w:bottom w:val="single" w:sz="2" w:space="0" w:color="auto"/>
               <w:right w:val="single" w:sz="2" w:space="0" w:color="auto"/>
             </w:tcBorders>
-            <w:shd w:val="clear" w:color="auto" w:fill="auto"/>
-          </w:tcPr>
-          <w:p>
-            <w:pPr>
-              <w:pStyle w:val="Ttulocampotabla"/>
-              <w:rPr>
-                <w:b w:val="0"/>
-                <w:sz w:val="24"/>
-                <w:szCs w:val="24"/>
-              </w:rPr>
-            </w:pPr>
-            <w:r>
-              <w:rPr>
-                <w:b w:val="0"/>
-                <w:sz w:val="24"/>
-                <w:szCs w:val="24"/>
-              </w:rPr>
-              <w:t>Coalición defensora</w:t>
+            <w:shd w:val="clear" w:color="auto" w:fill="D9D9D9"/>
+          </w:tcPr>
+          <w:p>
+            <w:pPr>
+              <w:pStyle w:val="Ttulocampotabla"/>
+              <w:rPr>
+                <w:sz w:val="24"/>
+                <w:szCs w:val="24"/>
+              </w:rPr>
+            </w:pPr>
+            <w:r>
+              <w:rPr>
+                <w:sz w:val="24"/>
+                <w:szCs w:val="24"/>
+              </w:rPr>
+              <w:t>Columna</w:t>
+            </w:r>
+          </w:p>
+        </w:tc>
+      </w:tr>
+      <w:tr>
+        <w:tblPrEx>
+          <w:tblBorders>
+            <w:top w:val="none" w:sz="0" w:space="0" w:color="auto"/>
+            <w:left w:val="none" w:sz="0" w:space="0" w:color="auto"/>
+            <w:bottom w:val="none" w:sz="0" w:space="0" w:color="auto"/>
+            <w:right w:val="none" w:sz="0" w:space="0" w:color="auto"/>
+            <w:insideH w:val="none" w:sz="0" w:space="0" w:color="auto"/>
+            <w:insideV w:val="none" w:sz="0" w:space="0" w:color="auto"/>
+          </w:tblBorders>
+        </w:tblPrEx>
+        <w:tc>
+          <w:tcPr>
+            <w:tcW w:w="3002" w:type="dxa"/>
+            <w:gridSpan w:val="2"/>
+            <w:tcBorders>
+              <w:top w:val="single" w:sz="2" w:space="0" w:color="auto"/>
+              <w:left w:val="single" w:sz="2" w:space="0" w:color="auto"/>
+              <w:bottom w:val="single" w:sz="2" w:space="0" w:color="auto"/>
+              <w:right w:val="single" w:sz="2" w:space="0" w:color="auto"/>
+            </w:tcBorders>
+            <w:shd w:val="clear" w:color="auto" w:fill="auto"/>
+          </w:tcPr>
+          <w:p>
+            <w:pPr>
+              <w:pStyle w:val="Contenidotabla"/>
+              <w:rPr>
+                <w:rFonts w:ascii="Arial Narrow" w:hAnsi="Arial Narrow"/>
+                <w:sz w:val="24"/>
+                <w:szCs w:val="24"/>
+              </w:rPr>
+            </w:pPr>
+            <w:proofErr w:type="spellStart"/>
+            <w:r>
+              <w:rPr>
+                <w:rFonts w:ascii="Arial Narrow" w:hAnsi="Arial Narrow"/>
+                <w:sz w:val="24"/>
+                <w:szCs w:val="24"/>
+              </w:rPr>
+              <w:t>war_pk</w:t>
+            </w:r>
+            <w:proofErr w:type="spellEnd"/>
+          </w:p>
+        </w:tc>
+        <w:tc>
+          <w:tcPr>
+            <w:tcW w:w="6248" w:type="dxa"/>
+            <w:gridSpan w:val="4"/>
+            <w:tcBorders>
+              <w:top w:val="single" w:sz="2" w:space="0" w:color="auto"/>
+              <w:left w:val="single" w:sz="2" w:space="0" w:color="auto"/>
+              <w:bottom w:val="single" w:sz="2" w:space="0" w:color="auto"/>
+              <w:right w:val="single" w:sz="2" w:space="0" w:color="auto"/>
+            </w:tcBorders>
+            <w:shd w:val="clear" w:color="auto" w:fill="auto"/>
+          </w:tcPr>
+          <w:p>
+            <w:pPr>
+              <w:pStyle w:val="Contenidotabla"/>
+              <w:rPr>
+                <w:rFonts w:ascii="Arial Narrow" w:hAnsi="Arial Narrow"/>
+                <w:sz w:val="24"/>
+                <w:szCs w:val="24"/>
+              </w:rPr>
+            </w:pPr>
+            <w:r>
+              <w:rPr>
+                <w:rFonts w:ascii="Arial Narrow" w:hAnsi="Arial Narrow"/>
+                <w:sz w:val="24"/>
+                <w:szCs w:val="24"/>
+              </w:rPr>
+              <w:t>id</w:t>
             </w:r>
           </w:p>
         </w:tc>
@@ -14158,7 +14091,7 @@
                 <w:sz w:val="24"/>
                 <w:szCs w:val="24"/>
               </w:rPr>
-              <w:t>Clave primaria</w:t>
+              <w:t>Claves ajenas</w:t>
             </w:r>
           </w:p>
         </w:tc>
@@ -14179,8 +14112,35 @@
         </w:trPr>
         <w:tc>
           <w:tcPr>
-            <w:tcW w:w="3002" w:type="dxa"/>
-            <w:gridSpan w:val="2"/>
+            <w:tcW w:w="2226" w:type="dxa"/>
+            <w:tcBorders>
+              <w:top w:val="single" w:sz="2" w:space="0" w:color="auto"/>
+              <w:left w:val="single" w:sz="2" w:space="0" w:color="auto"/>
+              <w:right w:val="single" w:sz="2" w:space="0" w:color="auto"/>
+            </w:tcBorders>
+            <w:shd w:val="clear" w:color="auto" w:fill="D9D9D9"/>
+          </w:tcPr>
+          <w:p>
+            <w:pPr>
+              <w:pStyle w:val="Ttulocampotabla"/>
+              <w:rPr>
+                <w:sz w:val="24"/>
+                <w:szCs w:val="24"/>
+              </w:rPr>
+            </w:pPr>
+            <w:r>
+              <w:rPr>
+                <w:sz w:val="24"/>
+                <w:szCs w:val="24"/>
+              </w:rPr>
+              <w:t>Nombre</w:t>
+            </w:r>
+          </w:p>
+        </w:tc>
+        <w:tc>
+          <w:tcPr>
+            <w:tcW w:w="3512" w:type="dxa"/>
+            <w:gridSpan w:val="4"/>
             <w:tcBorders>
               <w:top w:val="single" w:sz="2" w:space="0" w:color="auto"/>
               <w:left w:val="single" w:sz="2" w:space="0" w:color="auto"/>
@@ -14202,14 +14162,13 @@
                 <w:sz w:val="24"/>
                 <w:szCs w:val="24"/>
               </w:rPr>
-              <w:t>Nombre</w:t>
-            </w:r>
-          </w:p>
-        </w:tc>
-        <w:tc>
-          <w:tcPr>
-            <w:tcW w:w="6248" w:type="dxa"/>
-            <w:gridSpan w:val="4"/>
+              <w:t>Destino</w:t>
+            </w:r>
+          </w:p>
+        </w:tc>
+        <w:tc>
+          <w:tcPr>
+            <w:tcW w:w="3512" w:type="dxa"/>
             <w:tcBorders>
               <w:top w:val="single" w:sz="2" w:space="0" w:color="auto"/>
               <w:left w:val="single" w:sz="2" w:space="0" w:color="auto"/>
@@ -14249,8 +14208,39 @@
         </w:tblPrEx>
         <w:tc>
           <w:tcPr>
-            <w:tcW w:w="3002" w:type="dxa"/>
-            <w:gridSpan w:val="2"/>
+            <w:tcW w:w="2226" w:type="dxa"/>
+            <w:tcBorders>
+              <w:top w:val="single" w:sz="2" w:space="0" w:color="auto"/>
+              <w:left w:val="single" w:sz="2" w:space="0" w:color="auto"/>
+              <w:right w:val="single" w:sz="2" w:space="0" w:color="auto"/>
+            </w:tcBorders>
+            <w:shd w:val="clear" w:color="auto" w:fill="auto"/>
+          </w:tcPr>
+          <w:p>
+            <w:pPr>
+              <w:pStyle w:val="Contenidotabla"/>
+              <w:rPr>
+                <w:rFonts w:ascii="Arial Narrow" w:hAnsi="Arial Narrow"/>
+                <w:sz w:val="24"/>
+                <w:szCs w:val="24"/>
+              </w:rPr>
+            </w:pPr>
+            <w:proofErr w:type="spellStart"/>
+            <w:r>
+              <w:rPr>
+                <w:rFonts w:ascii="Arial Narrow" w:hAnsi="Arial Narrow"/>
+                <w:sz w:val="24"/>
+                <w:szCs w:val="24"/>
+              </w:rPr>
+              <w:t>turn_war_fk</w:t>
+            </w:r>
+            <w:proofErr w:type="spellEnd"/>
+          </w:p>
+        </w:tc>
+        <w:tc>
+          <w:tcPr>
+            <w:tcW w:w="3512" w:type="dxa"/>
+            <w:gridSpan w:val="4"/>
             <w:tcBorders>
               <w:top w:val="single" w:sz="2" w:space="0" w:color="auto"/>
               <w:left w:val="single" w:sz="2" w:space="0" w:color="auto"/>
@@ -14275,482 +14265,18 @@
                 <w:sz w:val="24"/>
                 <w:szCs w:val="24"/>
               </w:rPr>
-              <w:t>war_pk</w:t>
+              <w:t>turn</w:t>
             </w:r>
             <w:proofErr w:type="spellEnd"/>
           </w:p>
         </w:tc>
         <w:tc>
           <w:tcPr>
-            <w:tcW w:w="6248" w:type="dxa"/>
-            <w:gridSpan w:val="4"/>
+            <w:tcW w:w="3512" w:type="dxa"/>
             <w:tcBorders>
               <w:top w:val="single" w:sz="2" w:space="0" w:color="auto"/>
               <w:left w:val="single" w:sz="2" w:space="0" w:color="auto"/>
               <w:bottom w:val="single" w:sz="2" w:space="0" w:color="auto"/>
-              <w:right w:val="single" w:sz="2" w:space="0" w:color="auto"/>
-            </w:tcBorders>
-            <w:shd w:val="clear" w:color="auto" w:fill="auto"/>
-          </w:tcPr>
-          <w:p>
-            <w:pPr>
-              <w:pStyle w:val="Contenidotabla"/>
-              <w:rPr>
-                <w:rFonts w:ascii="Arial Narrow" w:hAnsi="Arial Narrow"/>
-                <w:sz w:val="24"/>
-                <w:szCs w:val="24"/>
-              </w:rPr>
-            </w:pPr>
-            <w:r>
-              <w:rPr>
-                <w:rFonts w:ascii="Arial Narrow" w:hAnsi="Arial Narrow"/>
-                <w:sz w:val="24"/>
-                <w:szCs w:val="24"/>
-              </w:rPr>
-              <w:t>id</w:t>
-            </w:r>
-          </w:p>
-        </w:tc>
-      </w:tr>
-      <w:tr>
-        <w:tblPrEx>
-          <w:tblBorders>
-            <w:top w:val="none" w:sz="0" w:space="0" w:color="auto"/>
-            <w:left w:val="none" w:sz="0" w:space="0" w:color="auto"/>
-            <w:bottom w:val="none" w:sz="0" w:space="0" w:color="auto"/>
-            <w:right w:val="none" w:sz="0" w:space="0" w:color="auto"/>
-            <w:insideH w:val="none" w:sz="0" w:space="0" w:color="auto"/>
-            <w:insideV w:val="none" w:sz="0" w:space="0" w:color="auto"/>
-          </w:tblBorders>
-        </w:tblPrEx>
-        <w:trPr>
-          <w:tblHeader/>
-        </w:trPr>
-        <w:tc>
-          <w:tcPr>
-            <w:tcW w:w="9250" w:type="dxa"/>
-            <w:gridSpan w:val="6"/>
-            <w:tcBorders>
-              <w:top w:val="single" w:sz="2" w:space="0" w:color="auto"/>
-              <w:left w:val="single" w:sz="2" w:space="0" w:color="auto"/>
-              <w:bottom w:val="single" w:sz="2" w:space="0" w:color="auto"/>
-              <w:right w:val="single" w:sz="2" w:space="0" w:color="auto"/>
-            </w:tcBorders>
-            <w:shd w:val="clear" w:color="auto" w:fill="D9D9D9"/>
-          </w:tcPr>
-          <w:p>
-            <w:pPr>
-              <w:pStyle w:val="TtulogeneralTabla"/>
-              <w:rPr>
-                <w:sz w:val="24"/>
-                <w:szCs w:val="24"/>
-              </w:rPr>
-            </w:pPr>
-            <w:r>
-              <w:rPr>
-                <w:sz w:val="24"/>
-                <w:szCs w:val="24"/>
-              </w:rPr>
-              <w:t>Claves ajenas</w:t>
-            </w:r>
-          </w:p>
-        </w:tc>
-      </w:tr>
-      <w:tr>
-        <w:tblPrEx>
-          <w:tblBorders>
-            <w:top w:val="none" w:sz="0" w:space="0" w:color="auto"/>
-            <w:left w:val="none" w:sz="0" w:space="0" w:color="auto"/>
-            <w:bottom w:val="none" w:sz="0" w:space="0" w:color="auto"/>
-            <w:right w:val="none" w:sz="0" w:space="0" w:color="auto"/>
-            <w:insideH w:val="none" w:sz="0" w:space="0" w:color="auto"/>
-            <w:insideV w:val="none" w:sz="0" w:space="0" w:color="auto"/>
-          </w:tblBorders>
-        </w:tblPrEx>
-        <w:trPr>
-          <w:tblHeader/>
-        </w:trPr>
-        <w:tc>
-          <w:tcPr>
-            <w:tcW w:w="2226" w:type="dxa"/>
-            <w:tcBorders>
-              <w:top w:val="single" w:sz="2" w:space="0" w:color="auto"/>
-              <w:left w:val="single" w:sz="2" w:space="0" w:color="auto"/>
-              <w:right w:val="single" w:sz="2" w:space="0" w:color="auto"/>
-            </w:tcBorders>
-            <w:shd w:val="clear" w:color="auto" w:fill="D9D9D9"/>
-          </w:tcPr>
-          <w:p>
-            <w:pPr>
-              <w:pStyle w:val="Ttulocampotabla"/>
-              <w:rPr>
-                <w:sz w:val="24"/>
-                <w:szCs w:val="24"/>
-              </w:rPr>
-            </w:pPr>
-            <w:r>
-              <w:rPr>
-                <w:sz w:val="24"/>
-                <w:szCs w:val="24"/>
-              </w:rPr>
-              <w:t>Nombre</w:t>
-            </w:r>
-          </w:p>
-        </w:tc>
-        <w:tc>
-          <w:tcPr>
-            <w:tcW w:w="3512" w:type="dxa"/>
-            <w:gridSpan w:val="4"/>
-            <w:tcBorders>
-              <w:top w:val="single" w:sz="2" w:space="0" w:color="auto"/>
-              <w:left w:val="single" w:sz="2" w:space="0" w:color="auto"/>
-              <w:bottom w:val="single" w:sz="2" w:space="0" w:color="auto"/>
-              <w:right w:val="single" w:sz="2" w:space="0" w:color="auto"/>
-            </w:tcBorders>
-            <w:shd w:val="clear" w:color="auto" w:fill="D9D9D9"/>
-          </w:tcPr>
-          <w:p>
-            <w:pPr>
-              <w:pStyle w:val="Ttulocampotabla"/>
-              <w:rPr>
-                <w:sz w:val="24"/>
-                <w:szCs w:val="24"/>
-              </w:rPr>
-            </w:pPr>
-            <w:r>
-              <w:rPr>
-                <w:sz w:val="24"/>
-                <w:szCs w:val="24"/>
-              </w:rPr>
-              <w:t>Destino</w:t>
-            </w:r>
-          </w:p>
-        </w:tc>
-        <w:tc>
-          <w:tcPr>
-            <w:tcW w:w="3512" w:type="dxa"/>
-            <w:tcBorders>
-              <w:top w:val="single" w:sz="2" w:space="0" w:color="auto"/>
-              <w:left w:val="single" w:sz="2" w:space="0" w:color="auto"/>
-              <w:bottom w:val="single" w:sz="2" w:space="0" w:color="auto"/>
-              <w:right w:val="single" w:sz="2" w:space="0" w:color="auto"/>
-            </w:tcBorders>
-            <w:shd w:val="clear" w:color="auto" w:fill="D9D9D9"/>
-          </w:tcPr>
-          <w:p>
-            <w:pPr>
-              <w:pStyle w:val="Ttulocampotabla"/>
-              <w:rPr>
-                <w:sz w:val="24"/>
-                <w:szCs w:val="24"/>
-              </w:rPr>
-            </w:pPr>
-            <w:r>
-              <w:rPr>
-                <w:sz w:val="24"/>
-                <w:szCs w:val="24"/>
-              </w:rPr>
-              <w:t>Columna</w:t>
-            </w:r>
-          </w:p>
-        </w:tc>
-      </w:tr>
-      <w:tr>
-        <w:tblPrEx>
-          <w:tblBorders>
-            <w:top w:val="none" w:sz="0" w:space="0" w:color="auto"/>
-            <w:left w:val="none" w:sz="0" w:space="0" w:color="auto"/>
-            <w:bottom w:val="none" w:sz="0" w:space="0" w:color="auto"/>
-            <w:right w:val="none" w:sz="0" w:space="0" w:color="auto"/>
-            <w:insideH w:val="none" w:sz="0" w:space="0" w:color="auto"/>
-            <w:insideV w:val="none" w:sz="0" w:space="0" w:color="auto"/>
-          </w:tblBorders>
-        </w:tblPrEx>
-        <w:tc>
-          <w:tcPr>
-            <w:tcW w:w="2226" w:type="dxa"/>
-            <w:tcBorders>
-              <w:top w:val="single" w:sz="2" w:space="0" w:color="auto"/>
-              <w:left w:val="single" w:sz="2" w:space="0" w:color="auto"/>
-              <w:right w:val="single" w:sz="2" w:space="0" w:color="auto"/>
-            </w:tcBorders>
-            <w:shd w:val="clear" w:color="auto" w:fill="auto"/>
-          </w:tcPr>
-          <w:p>
-            <w:pPr>
-              <w:pStyle w:val="Contenidotabla"/>
-              <w:rPr>
-                <w:rFonts w:ascii="Arial Narrow" w:hAnsi="Arial Narrow"/>
-                <w:sz w:val="24"/>
-                <w:szCs w:val="24"/>
-              </w:rPr>
-            </w:pPr>
-            <w:proofErr w:type="spellStart"/>
-            <w:r>
-              <w:rPr>
-                <w:rFonts w:ascii="Arial Narrow" w:hAnsi="Arial Narrow"/>
-                <w:sz w:val="24"/>
-                <w:szCs w:val="24"/>
-              </w:rPr>
-              <w:t>turn_war_fk</w:t>
-            </w:r>
-            <w:proofErr w:type="spellEnd"/>
-          </w:p>
-        </w:tc>
-        <w:tc>
-          <w:tcPr>
-            <w:tcW w:w="3512" w:type="dxa"/>
-            <w:gridSpan w:val="4"/>
-            <w:tcBorders>
-              <w:top w:val="single" w:sz="2" w:space="0" w:color="auto"/>
-              <w:left w:val="single" w:sz="2" w:space="0" w:color="auto"/>
-              <w:bottom w:val="single" w:sz="2" w:space="0" w:color="auto"/>
-              <w:right w:val="single" w:sz="2" w:space="0" w:color="auto"/>
-            </w:tcBorders>
-            <w:shd w:val="clear" w:color="auto" w:fill="auto"/>
-          </w:tcPr>
-          <w:p>
-            <w:pPr>
-              <w:pStyle w:val="Contenidotabla"/>
-              <w:rPr>
-                <w:rFonts w:ascii="Arial Narrow" w:hAnsi="Arial Narrow"/>
-                <w:sz w:val="24"/>
-                <w:szCs w:val="24"/>
-              </w:rPr>
-            </w:pPr>
-            <w:proofErr w:type="spellStart"/>
-            <w:r>
-              <w:rPr>
-                <w:rFonts w:ascii="Arial Narrow" w:hAnsi="Arial Narrow"/>
-                <w:sz w:val="24"/>
-                <w:szCs w:val="24"/>
-              </w:rPr>
-              <w:t>turn</w:t>
-            </w:r>
-            <w:proofErr w:type="spellEnd"/>
-          </w:p>
-        </w:tc>
-        <w:tc>
-          <w:tcPr>
-            <w:tcW w:w="3512" w:type="dxa"/>
-            <w:tcBorders>
-              <w:top w:val="single" w:sz="2" w:space="0" w:color="auto"/>
-              <w:left w:val="single" w:sz="2" w:space="0" w:color="auto"/>
-              <w:bottom w:val="single" w:sz="2" w:space="0" w:color="auto"/>
-              <w:right w:val="single" w:sz="2" w:space="0" w:color="auto"/>
-            </w:tcBorders>
-            <w:shd w:val="clear" w:color="auto" w:fill="auto"/>
-          </w:tcPr>
-          <w:p>
-            <w:pPr>
-              <w:pStyle w:val="Contenidotabla"/>
-              <w:rPr>
-                <w:rFonts w:ascii="Arial Narrow" w:hAnsi="Arial Narrow"/>
-                <w:sz w:val="24"/>
-                <w:szCs w:val="24"/>
-              </w:rPr>
-            </w:pPr>
-            <w:r>
-              <w:rPr>
-                <w:rFonts w:ascii="Arial Narrow" w:hAnsi="Arial Narrow"/>
-                <w:sz w:val="24"/>
-                <w:szCs w:val="24"/>
-              </w:rPr>
-              <w:t>id</w:t>
-            </w:r>
-          </w:p>
-        </w:tc>
-      </w:tr>
-      <w:tr>
-        <w:tblPrEx>
-          <w:tblBorders>
-            <w:top w:val="none" w:sz="0" w:space="0" w:color="auto"/>
-            <w:left w:val="none" w:sz="0" w:space="0" w:color="auto"/>
-            <w:bottom w:val="none" w:sz="0" w:space="0" w:color="auto"/>
-            <w:right w:val="none" w:sz="0" w:space="0" w:color="auto"/>
-            <w:insideH w:val="none" w:sz="0" w:space="0" w:color="auto"/>
-            <w:insideV w:val="none" w:sz="0" w:space="0" w:color="auto"/>
-          </w:tblBorders>
-        </w:tblPrEx>
-        <w:trPr>
-          <w:trHeight w:val="198"/>
-        </w:trPr>
-        <w:tc>
-          <w:tcPr>
-            <w:tcW w:w="2226" w:type="dxa"/>
-            <w:tcBorders>
-              <w:top w:val="single" w:sz="2" w:space="0" w:color="auto"/>
-              <w:left w:val="single" w:sz="2" w:space="0" w:color="auto"/>
-              <w:right w:val="single" w:sz="2" w:space="0" w:color="auto"/>
-            </w:tcBorders>
-            <w:shd w:val="clear" w:color="auto" w:fill="auto"/>
-          </w:tcPr>
-          <w:p>
-            <w:pPr>
-              <w:pStyle w:val="Contenidotabla"/>
-              <w:rPr>
-                <w:rFonts w:ascii="Arial Narrow" w:hAnsi="Arial Narrow"/>
-                <w:sz w:val="24"/>
-                <w:szCs w:val="24"/>
-              </w:rPr>
-            </w:pPr>
-            <w:proofErr w:type="spellStart"/>
-            <w:r>
-              <w:rPr>
-                <w:rFonts w:ascii="Arial Narrow" w:hAnsi="Arial Narrow"/>
-                <w:sz w:val="24"/>
-                <w:szCs w:val="24"/>
-              </w:rPr>
-              <w:t>attacker_war_fk</w:t>
-            </w:r>
-            <w:proofErr w:type="spellEnd"/>
-          </w:p>
-        </w:tc>
-        <w:tc>
-          <w:tcPr>
-            <w:tcW w:w="3512" w:type="dxa"/>
-            <w:gridSpan w:val="4"/>
-            <w:tcBorders>
-              <w:top w:val="single" w:sz="2" w:space="0" w:color="auto"/>
-              <w:left w:val="single" w:sz="2" w:space="0" w:color="auto"/>
-              <w:right w:val="single" w:sz="2" w:space="0" w:color="auto"/>
-            </w:tcBorders>
-            <w:shd w:val="clear" w:color="auto" w:fill="auto"/>
-          </w:tcPr>
-          <w:p>
-            <w:pPr>
-              <w:pStyle w:val="Contenidotabla"/>
-              <w:rPr>
-                <w:rFonts w:ascii="Arial Narrow" w:hAnsi="Arial Narrow"/>
-                <w:sz w:val="24"/>
-                <w:szCs w:val="24"/>
-              </w:rPr>
-            </w:pPr>
-            <w:proofErr w:type="spellStart"/>
-            <w:r>
-              <w:rPr>
-                <w:rFonts w:ascii="Arial Narrow" w:hAnsi="Arial Narrow"/>
-                <w:sz w:val="24"/>
-                <w:szCs w:val="24"/>
-              </w:rPr>
-              <w:t>coalition</w:t>
-            </w:r>
-            <w:proofErr w:type="spellEnd"/>
-          </w:p>
-        </w:tc>
-        <w:tc>
-          <w:tcPr>
-            <w:tcW w:w="3512" w:type="dxa"/>
-            <w:tcBorders>
-              <w:top w:val="single" w:sz="2" w:space="0" w:color="auto"/>
-              <w:left w:val="single" w:sz="2" w:space="0" w:color="auto"/>
-              <w:right w:val="single" w:sz="2" w:space="0" w:color="auto"/>
-            </w:tcBorders>
-            <w:shd w:val="clear" w:color="auto" w:fill="auto"/>
-          </w:tcPr>
-          <w:p>
-            <w:pPr>
-              <w:pStyle w:val="Contenidotabla"/>
-              <w:rPr>
-                <w:rFonts w:ascii="Arial Narrow" w:hAnsi="Arial Narrow"/>
-                <w:sz w:val="24"/>
-                <w:szCs w:val="24"/>
-              </w:rPr>
-            </w:pPr>
-            <w:r>
-              <w:rPr>
-                <w:rFonts w:ascii="Arial Narrow" w:hAnsi="Arial Narrow"/>
-                <w:sz w:val="24"/>
-                <w:szCs w:val="24"/>
-              </w:rPr>
-              <w:t>id</w:t>
-            </w:r>
-          </w:p>
-        </w:tc>
-      </w:tr>
-      <w:tr>
-        <w:tblPrEx>
-          <w:tblBorders>
-            <w:top w:val="none" w:sz="0" w:space="0" w:color="auto"/>
-            <w:left w:val="none" w:sz="0" w:space="0" w:color="auto"/>
-            <w:bottom w:val="none" w:sz="0" w:space="0" w:color="auto"/>
-            <w:right w:val="none" w:sz="0" w:space="0" w:color="auto"/>
-            <w:insideH w:val="none" w:sz="0" w:space="0" w:color="auto"/>
-            <w:insideV w:val="none" w:sz="0" w:space="0" w:color="auto"/>
-          </w:tblBorders>
-        </w:tblPrEx>
-        <w:trPr>
-          <w:trHeight w:val="198"/>
-        </w:trPr>
-        <w:tc>
-          <w:tcPr>
-            <w:tcW w:w="2226" w:type="dxa"/>
-            <w:tcBorders>
-              <w:top w:val="single" w:sz="2" w:space="0" w:color="auto"/>
-              <w:left w:val="single" w:sz="2" w:space="0" w:color="auto"/>
-              <w:right w:val="single" w:sz="2" w:space="0" w:color="auto"/>
-            </w:tcBorders>
-            <w:shd w:val="clear" w:color="auto" w:fill="auto"/>
-          </w:tcPr>
-          <w:p>
-            <w:pPr>
-              <w:pStyle w:val="Contenidotabla"/>
-              <w:rPr>
-                <w:rFonts w:ascii="Arial Narrow" w:hAnsi="Arial Narrow"/>
-                <w:sz w:val="24"/>
-                <w:szCs w:val="24"/>
-              </w:rPr>
-            </w:pPr>
-            <w:proofErr w:type="spellStart"/>
-            <w:r>
-              <w:rPr>
-                <w:rFonts w:ascii="Arial Narrow" w:hAnsi="Arial Narrow"/>
-                <w:sz w:val="24"/>
-                <w:szCs w:val="24"/>
-              </w:rPr>
-              <w:t>defender_war_fk</w:t>
-            </w:r>
-            <w:proofErr w:type="spellEnd"/>
-          </w:p>
-        </w:tc>
-        <w:tc>
-          <w:tcPr>
-            <w:tcW w:w="3512" w:type="dxa"/>
-            <w:gridSpan w:val="4"/>
-            <w:tcBorders>
-              <w:top w:val="single" w:sz="2" w:space="0" w:color="auto"/>
-              <w:left w:val="single" w:sz="2" w:space="0" w:color="auto"/>
-              <w:right w:val="single" w:sz="2" w:space="0" w:color="auto"/>
-            </w:tcBorders>
-            <w:shd w:val="clear" w:color="auto" w:fill="auto"/>
-          </w:tcPr>
-          <w:p>
-            <w:pPr>
-              <w:pStyle w:val="Contenidotabla"/>
-              <w:rPr>
-                <w:rFonts w:ascii="Arial Narrow" w:hAnsi="Arial Narrow"/>
-                <w:sz w:val="24"/>
-                <w:szCs w:val="24"/>
-              </w:rPr>
-            </w:pPr>
-            <w:proofErr w:type="spellStart"/>
-            <w:r>
-              <w:rPr>
-                <w:rFonts w:ascii="Arial Narrow" w:hAnsi="Arial Narrow"/>
-                <w:sz w:val="24"/>
-                <w:szCs w:val="24"/>
-              </w:rPr>
-              <w:t>coalition</w:t>
-            </w:r>
-            <w:proofErr w:type="spellEnd"/>
-          </w:p>
-        </w:tc>
-        <w:tc>
-          <w:tcPr>
-            <w:tcW w:w="3512" w:type="dxa"/>
-            <w:tcBorders>
-              <w:top w:val="single" w:sz="2" w:space="0" w:color="auto"/>
-              <w:left w:val="single" w:sz="2" w:space="0" w:color="auto"/>
               <w:right w:val="single" w:sz="2" w:space="0" w:color="auto"/>
             </w:tcBorders>
             <w:shd w:val="clear" w:color="auto" w:fill="auto"/>
@@ -14793,6 +14319,8 @@
                 <w:szCs w:val="24"/>
               </w:rPr>
             </w:pPr>
+            <w:bookmarkStart w:id="25" w:name="_GoBack"/>
+            <w:bookmarkEnd w:id="25"/>
             <w:r>
               <w:rPr>
                 <w:sz w:val="24"/>
@@ -15906,7 +15434,6 @@
                 <w:sz w:val="24"/>
                 <w:szCs w:val="24"/>
               </w:rPr>
-              <w:lastRenderedPageBreak/>
               <w:t>Claves ajenas</w:t>
             </w:r>
           </w:p>
@@ -16164,6 +15691,7 @@
                 <w:sz w:val="24"/>
                 <w:szCs w:val="24"/>
               </w:rPr>
+              <w:lastRenderedPageBreak/>
               <w:t>Nombre</w:t>
             </w:r>
           </w:p>
@@ -16912,7 +16440,7 @@
                 <w:sz w:val="24"/>
                 <w:szCs w:val="24"/>
               </w:rPr>
-              <w:t>attacker_score</w:t>
+              <w:t>attacker</w:t>
             </w:r>
             <w:proofErr w:type="spellEnd"/>
           </w:p>
@@ -16944,7 +16472,7 @@
                 <w:sz w:val="24"/>
                 <w:szCs w:val="24"/>
               </w:rPr>
-              <w:t>Integer</w:t>
+              <w:t>String</w:t>
             </w:r>
             <w:proofErr w:type="spellEnd"/>
           </w:p>
@@ -16961,18 +16489,8 @@
             <w:shd w:val="clear" w:color="auto" w:fill="auto"/>
           </w:tcPr>
           <w:p>
-            <w:pPr>
-              <w:pStyle w:val="Ttulocampotabla"/>
-              <w:rPr>
-                <w:b w:val="0"/>
-                <w:sz w:val="24"/>
-                <w:szCs w:val="24"/>
-              </w:rPr>
-            </w:pPr>
-            <w:r>
-              <w:rPr>
-                <w:b w:val="0"/>
-                <w:sz w:val="24"/>
+            <w:r>
+              <w:rPr>
                 <w:szCs w:val="24"/>
               </w:rPr>
               <w:t>Sí</w:t>
@@ -17005,7 +16523,7 @@
                 <w:sz w:val="24"/>
                 <w:szCs w:val="24"/>
               </w:rPr>
-              <w:t>Puntuación del atacante</w:t>
+              <w:t>Coalición atacante</w:t>
             </w:r>
           </w:p>
         </w:tc>
@@ -17045,16 +16563,14 @@
                 <w:szCs w:val="24"/>
               </w:rPr>
             </w:pPr>
-            <w:proofErr w:type="spellStart"/>
-            <w:r>
-              <w:rPr>
-                <w:b w:val="0"/>
-                <w:sz w:val="24"/>
-                <w:szCs w:val="24"/>
-              </w:rPr>
-              <w:t>defender_score</w:t>
-            </w:r>
-            <w:proofErr w:type="spellEnd"/>
+            <w:r>
+              <w:rPr>
+                <w:b w:val="0"/>
+                <w:sz w:val="24"/>
+                <w:szCs w:val="24"/>
+              </w:rPr>
+              <w:t>defender</w:t>
+            </w:r>
           </w:p>
         </w:tc>
         <w:tc>
@@ -17084,7 +16600,7 @@
                 <w:sz w:val="24"/>
                 <w:szCs w:val="24"/>
               </w:rPr>
-              <w:t>Integer</w:t>
+              <w:t>String</w:t>
             </w:r>
             <w:proofErr w:type="spellEnd"/>
           </w:p>
@@ -17101,18 +16617,8 @@
             <w:shd w:val="clear" w:color="auto" w:fill="auto"/>
           </w:tcPr>
           <w:p>
-            <w:pPr>
-              <w:pStyle w:val="Ttulocampotabla"/>
-              <w:rPr>
-                <w:b w:val="0"/>
-                <w:sz w:val="24"/>
-                <w:szCs w:val="24"/>
-              </w:rPr>
-            </w:pPr>
-            <w:r>
-              <w:rPr>
-                <w:b w:val="0"/>
-                <w:sz w:val="24"/>
+            <w:r>
+              <w:rPr>
                 <w:szCs w:val="24"/>
               </w:rPr>
               <w:t>Sí</w:t>
@@ -17145,7 +16651,7 @@
                 <w:sz w:val="24"/>
                 <w:szCs w:val="24"/>
               </w:rPr>
-              <w:t>Puntuación del defensor</w:t>
+              <w:t>Coalición defensora</w:t>
             </w:r>
           </w:p>
         </w:tc>
@@ -17192,7 +16698,7 @@
                 <w:sz w:val="24"/>
                 <w:szCs w:val="24"/>
               </w:rPr>
-              <w:t>war</w:t>
+              <w:t>attacker_score</w:t>
             </w:r>
             <w:proofErr w:type="spellEnd"/>
           </w:p>
@@ -17224,7 +16730,7 @@
                 <w:sz w:val="24"/>
                 <w:szCs w:val="24"/>
               </w:rPr>
-              <w:t>String</w:t>
+              <w:t>Integer</w:t>
             </w:r>
             <w:proofErr w:type="spellEnd"/>
           </w:p>
@@ -17285,7 +16791,7 @@
                 <w:sz w:val="24"/>
                 <w:szCs w:val="24"/>
               </w:rPr>
-              <w:t>Enfrentamiento al que pertenece</w:t>
+              <w:t>Puntuación del atacante</w:t>
             </w:r>
           </w:p>
         </w:tc>
@@ -17306,30 +16812,126 @@
         </w:trPr>
         <w:tc>
           <w:tcPr>
-            <w:tcW w:w="9250" w:type="dxa"/>
-            <w:gridSpan w:val="6"/>
+            <w:tcW w:w="3342" w:type="dxa"/>
+            <w:gridSpan w:val="3"/>
+            <w:tcBorders>
+              <w:top w:val="single" w:sz="4" w:space="0" w:color="auto"/>
+              <w:left w:val="single" w:sz="4" w:space="0" w:color="auto"/>
+              <w:bottom w:val="single" w:sz="4" w:space="0" w:color="auto"/>
+              <w:right w:val="single" w:sz="4" w:space="0" w:color="auto"/>
+            </w:tcBorders>
+            <w:shd w:val="clear" w:color="auto" w:fill="auto"/>
+          </w:tcPr>
+          <w:p>
+            <w:pPr>
+              <w:pStyle w:val="Ttulocampotabla"/>
+              <w:rPr>
+                <w:b w:val="0"/>
+                <w:sz w:val="24"/>
+                <w:szCs w:val="24"/>
+              </w:rPr>
+            </w:pPr>
+            <w:proofErr w:type="spellStart"/>
+            <w:r>
+              <w:rPr>
+                <w:b w:val="0"/>
+                <w:sz w:val="24"/>
+                <w:szCs w:val="24"/>
+              </w:rPr>
+              <w:t>defender_score</w:t>
+            </w:r>
+            <w:proofErr w:type="spellEnd"/>
+          </w:p>
+        </w:tc>
+        <w:tc>
+          <w:tcPr>
+            <w:tcW w:w="1138" w:type="dxa"/>
+            <w:tcBorders>
+              <w:top w:val="single" w:sz="2" w:space="0" w:color="auto"/>
+              <w:left w:val="single" w:sz="4" w:space="0" w:color="auto"/>
+              <w:bottom w:val="single" w:sz="2" w:space="0" w:color="auto"/>
+              <w:right w:val="single" w:sz="2" w:space="0" w:color="auto"/>
+            </w:tcBorders>
+            <w:shd w:val="clear" w:color="auto" w:fill="auto"/>
+          </w:tcPr>
+          <w:p>
+            <w:pPr>
+              <w:pStyle w:val="Ttulocampotabla"/>
+              <w:rPr>
+                <w:b w:val="0"/>
+                <w:sz w:val="24"/>
+                <w:szCs w:val="24"/>
+              </w:rPr>
+            </w:pPr>
+            <w:proofErr w:type="spellStart"/>
+            <w:r>
+              <w:rPr>
+                <w:b w:val="0"/>
+                <w:sz w:val="24"/>
+                <w:szCs w:val="24"/>
+              </w:rPr>
+              <w:t>Integer</w:t>
+            </w:r>
+            <w:proofErr w:type="spellEnd"/>
+          </w:p>
+        </w:tc>
+        <w:tc>
+          <w:tcPr>
+            <w:tcW w:w="1258" w:type="dxa"/>
             <w:tcBorders>
               <w:top w:val="single" w:sz="2" w:space="0" w:color="auto"/>
               <w:left w:val="single" w:sz="2" w:space="0" w:color="auto"/>
               <w:bottom w:val="single" w:sz="2" w:space="0" w:color="auto"/>
               <w:right w:val="single" w:sz="2" w:space="0" w:color="auto"/>
             </w:tcBorders>
-            <w:shd w:val="clear" w:color="auto" w:fill="D9D9D9"/>
-          </w:tcPr>
-          <w:p>
-            <w:pPr>
-              <w:pStyle w:val="TtulogeneralTabla"/>
-              <w:rPr>
-                <w:sz w:val="24"/>
-                <w:szCs w:val="24"/>
-              </w:rPr>
-            </w:pPr>
-            <w:r>
-              <w:rPr>
-                <w:sz w:val="24"/>
-                <w:szCs w:val="24"/>
-              </w:rPr>
-              <w:t>Clave primaria</w:t>
+            <w:shd w:val="clear" w:color="auto" w:fill="auto"/>
+          </w:tcPr>
+          <w:p>
+            <w:pPr>
+              <w:pStyle w:val="Ttulocampotabla"/>
+              <w:rPr>
+                <w:b w:val="0"/>
+                <w:sz w:val="24"/>
+                <w:szCs w:val="24"/>
+              </w:rPr>
+            </w:pPr>
+            <w:r>
+              <w:rPr>
+                <w:b w:val="0"/>
+                <w:sz w:val="24"/>
+                <w:szCs w:val="24"/>
+              </w:rPr>
+              <w:t>Sí</w:t>
+            </w:r>
+          </w:p>
+        </w:tc>
+        <w:tc>
+          <w:tcPr>
+            <w:tcW w:w="3512" w:type="dxa"/>
+            <w:tcBorders>
+              <w:top w:val="single" w:sz="2" w:space="0" w:color="auto"/>
+              <w:left w:val="single" w:sz="2" w:space="0" w:color="auto"/>
+              <w:bottom w:val="single" w:sz="2" w:space="0" w:color="auto"/>
+              <w:right w:val="single" w:sz="2" w:space="0" w:color="auto"/>
+            </w:tcBorders>
+            <w:shd w:val="clear" w:color="auto" w:fill="auto"/>
+          </w:tcPr>
+          <w:p>
+            <w:pPr>
+              <w:pStyle w:val="Ttulocampotabla"/>
+              <w:rPr>
+                <w:b w:val="0"/>
+                <w:sz w:val="24"/>
+                <w:szCs w:val="24"/>
+              </w:rPr>
+            </w:pPr>
+            <w:r>
+              <w:rPr>
+                <w:b w:val="0"/>
+                <w:sz w:val="24"/>
+                <w:szCs w:val="24"/>
+              </w:rPr>
+              <w:t>Puntuación del defensor</w:t>
             </w:r>
           </w:p>
         </w:tc>
@@ -17350,135 +16952,126 @@
         </w:trPr>
         <w:tc>
           <w:tcPr>
-            <w:tcW w:w="3002" w:type="dxa"/>
-            <w:gridSpan w:val="2"/>
+            <w:tcW w:w="3342" w:type="dxa"/>
+            <w:gridSpan w:val="3"/>
+            <w:tcBorders>
+              <w:top w:val="single" w:sz="4" w:space="0" w:color="auto"/>
+              <w:left w:val="single" w:sz="4" w:space="0" w:color="auto"/>
+              <w:bottom w:val="single" w:sz="4" w:space="0" w:color="auto"/>
+              <w:right w:val="single" w:sz="4" w:space="0" w:color="auto"/>
+            </w:tcBorders>
+            <w:shd w:val="clear" w:color="auto" w:fill="auto"/>
+          </w:tcPr>
+          <w:p>
+            <w:pPr>
+              <w:pStyle w:val="Ttulocampotabla"/>
+              <w:rPr>
+                <w:b w:val="0"/>
+                <w:sz w:val="24"/>
+                <w:szCs w:val="24"/>
+              </w:rPr>
+            </w:pPr>
+            <w:proofErr w:type="spellStart"/>
+            <w:r>
+              <w:rPr>
+                <w:b w:val="0"/>
+                <w:sz w:val="24"/>
+                <w:szCs w:val="24"/>
+              </w:rPr>
+              <w:t>war</w:t>
+            </w:r>
+            <w:proofErr w:type="spellEnd"/>
+          </w:p>
+        </w:tc>
+        <w:tc>
+          <w:tcPr>
+            <w:tcW w:w="1138" w:type="dxa"/>
+            <w:tcBorders>
+              <w:top w:val="single" w:sz="2" w:space="0" w:color="auto"/>
+              <w:left w:val="single" w:sz="4" w:space="0" w:color="auto"/>
+              <w:bottom w:val="single" w:sz="2" w:space="0" w:color="auto"/>
+              <w:right w:val="single" w:sz="2" w:space="0" w:color="auto"/>
+            </w:tcBorders>
+            <w:shd w:val="clear" w:color="auto" w:fill="auto"/>
+          </w:tcPr>
+          <w:p>
+            <w:pPr>
+              <w:pStyle w:val="Ttulocampotabla"/>
+              <w:rPr>
+                <w:b w:val="0"/>
+                <w:sz w:val="24"/>
+                <w:szCs w:val="24"/>
+              </w:rPr>
+            </w:pPr>
+            <w:proofErr w:type="spellStart"/>
+            <w:r>
+              <w:rPr>
+                <w:b w:val="0"/>
+                <w:sz w:val="24"/>
+                <w:szCs w:val="24"/>
+              </w:rPr>
+              <w:t>String</w:t>
+            </w:r>
+            <w:proofErr w:type="spellEnd"/>
+          </w:p>
+        </w:tc>
+        <w:tc>
+          <w:tcPr>
+            <w:tcW w:w="1258" w:type="dxa"/>
             <w:tcBorders>
               <w:top w:val="single" w:sz="2" w:space="0" w:color="auto"/>
               <w:left w:val="single" w:sz="2" w:space="0" w:color="auto"/>
               <w:bottom w:val="single" w:sz="2" w:space="0" w:color="auto"/>
               <w:right w:val="single" w:sz="2" w:space="0" w:color="auto"/>
             </w:tcBorders>
-            <w:shd w:val="clear" w:color="auto" w:fill="D9D9D9"/>
-          </w:tcPr>
-          <w:p>
-            <w:pPr>
-              <w:pStyle w:val="Ttulocampotabla"/>
-              <w:rPr>
-                <w:sz w:val="24"/>
-                <w:szCs w:val="24"/>
-              </w:rPr>
-            </w:pPr>
-            <w:r>
-              <w:rPr>
-                <w:sz w:val="24"/>
-                <w:szCs w:val="24"/>
-              </w:rPr>
-              <w:t>Nombre</w:t>
-            </w:r>
-          </w:p>
-        </w:tc>
-        <w:tc>
-          <w:tcPr>
-            <w:tcW w:w="6248" w:type="dxa"/>
-            <w:gridSpan w:val="4"/>
+            <w:shd w:val="clear" w:color="auto" w:fill="auto"/>
+          </w:tcPr>
+          <w:p>
+            <w:pPr>
+              <w:pStyle w:val="Ttulocampotabla"/>
+              <w:rPr>
+                <w:b w:val="0"/>
+                <w:sz w:val="24"/>
+                <w:szCs w:val="24"/>
+              </w:rPr>
+            </w:pPr>
+            <w:r>
+              <w:rPr>
+                <w:b w:val="0"/>
+                <w:sz w:val="24"/>
+                <w:szCs w:val="24"/>
+              </w:rPr>
+              <w:t>Sí</w:t>
+            </w:r>
+          </w:p>
+        </w:tc>
+        <w:tc>
+          <w:tcPr>
+            <w:tcW w:w="3512" w:type="dxa"/>
             <w:tcBorders>
               <w:top w:val="single" w:sz="2" w:space="0" w:color="auto"/>
               <w:left w:val="single" w:sz="2" w:space="0" w:color="auto"/>
               <w:bottom w:val="single" w:sz="2" w:space="0" w:color="auto"/>
               <w:right w:val="single" w:sz="2" w:space="0" w:color="auto"/>
             </w:tcBorders>
-            <w:shd w:val="clear" w:color="auto" w:fill="D9D9D9"/>
-          </w:tcPr>
-          <w:p>
-            <w:pPr>
-              <w:pStyle w:val="Ttulocampotabla"/>
-              <w:rPr>
-                <w:sz w:val="24"/>
-                <w:szCs w:val="24"/>
-              </w:rPr>
-            </w:pPr>
-            <w:r>
-              <w:rPr>
-                <w:sz w:val="24"/>
-                <w:szCs w:val="24"/>
-              </w:rPr>
-              <w:t>Columna</w:t>
-            </w:r>
-          </w:p>
-        </w:tc>
-      </w:tr>
-      <w:tr>
-        <w:tblPrEx>
-          <w:tblBorders>
-            <w:top w:val="none" w:sz="0" w:space="0" w:color="auto"/>
-            <w:left w:val="none" w:sz="0" w:space="0" w:color="auto"/>
-            <w:bottom w:val="none" w:sz="0" w:space="0" w:color="auto"/>
-            <w:right w:val="none" w:sz="0" w:space="0" w:color="auto"/>
-            <w:insideH w:val="none" w:sz="0" w:space="0" w:color="auto"/>
-            <w:insideV w:val="none" w:sz="0" w:space="0" w:color="auto"/>
-          </w:tblBorders>
-        </w:tblPrEx>
-        <w:tc>
-          <w:tcPr>
-            <w:tcW w:w="3002" w:type="dxa"/>
-            <w:gridSpan w:val="2"/>
-            <w:tcBorders>
-              <w:top w:val="single" w:sz="2" w:space="0" w:color="auto"/>
-              <w:left w:val="single" w:sz="2" w:space="0" w:color="auto"/>
-              <w:bottom w:val="single" w:sz="2" w:space="0" w:color="auto"/>
-              <w:right w:val="single" w:sz="2" w:space="0" w:color="auto"/>
-            </w:tcBorders>
-            <w:shd w:val="clear" w:color="auto" w:fill="auto"/>
-          </w:tcPr>
-          <w:p>
-            <w:pPr>
-              <w:pStyle w:val="Contenidotabla"/>
-              <w:rPr>
-                <w:rFonts w:ascii="Arial Narrow" w:hAnsi="Arial Narrow"/>
-                <w:sz w:val="24"/>
-                <w:szCs w:val="24"/>
-              </w:rPr>
-            </w:pPr>
-            <w:proofErr w:type="spellStart"/>
-            <w:r>
-              <w:rPr>
-                <w:rFonts w:ascii="Arial Narrow" w:hAnsi="Arial Narrow"/>
-                <w:sz w:val="24"/>
-                <w:szCs w:val="24"/>
-              </w:rPr>
-              <w:t>roll_pk</w:t>
-            </w:r>
-            <w:proofErr w:type="spellEnd"/>
-          </w:p>
-        </w:tc>
-        <w:tc>
-          <w:tcPr>
-            <w:tcW w:w="6248" w:type="dxa"/>
-            <w:gridSpan w:val="4"/>
-            <w:tcBorders>
-              <w:top w:val="single" w:sz="2" w:space="0" w:color="auto"/>
-              <w:left w:val="single" w:sz="2" w:space="0" w:color="auto"/>
-              <w:bottom w:val="single" w:sz="2" w:space="0" w:color="auto"/>
-              <w:right w:val="single" w:sz="2" w:space="0" w:color="auto"/>
-            </w:tcBorders>
-            <w:shd w:val="clear" w:color="auto" w:fill="auto"/>
-          </w:tcPr>
-          <w:p>
-            <w:pPr>
-              <w:pStyle w:val="Contenidotabla"/>
-              <w:rPr>
-                <w:rFonts w:ascii="Arial Narrow" w:hAnsi="Arial Narrow"/>
-                <w:sz w:val="24"/>
-                <w:szCs w:val="24"/>
-              </w:rPr>
-            </w:pPr>
-            <w:r>
-              <w:rPr>
-                <w:rFonts w:ascii="Arial Narrow" w:hAnsi="Arial Narrow"/>
-                <w:sz w:val="24"/>
-                <w:szCs w:val="24"/>
-              </w:rPr>
-              <w:t>id</w:t>
+            <w:shd w:val="clear" w:color="auto" w:fill="auto"/>
+          </w:tcPr>
+          <w:p>
+            <w:pPr>
+              <w:pStyle w:val="Ttulocampotabla"/>
+              <w:rPr>
+                <w:b w:val="0"/>
+                <w:sz w:val="24"/>
+                <w:szCs w:val="24"/>
+              </w:rPr>
+            </w:pPr>
+            <w:r>
+              <w:rPr>
+                <w:b w:val="0"/>
+                <w:sz w:val="24"/>
+                <w:szCs w:val="24"/>
+              </w:rPr>
+              <w:t>Enfrentamiento al que pertenece</w:t>
             </w:r>
           </w:p>
         </w:tc>
@@ -17522,7 +17115,7 @@
                 <w:sz w:val="24"/>
                 <w:szCs w:val="24"/>
               </w:rPr>
-              <w:t>Claves ajenas</w:t>
+              <w:t>Clave primaria</w:t>
             </w:r>
           </w:p>
         </w:tc>
@@ -17543,35 +17136,8 @@
         </w:trPr>
         <w:tc>
           <w:tcPr>
-            <w:tcW w:w="2226" w:type="dxa"/>
-            <w:tcBorders>
-              <w:top w:val="single" w:sz="2" w:space="0" w:color="auto"/>
-              <w:left w:val="single" w:sz="2" w:space="0" w:color="auto"/>
-              <w:right w:val="single" w:sz="2" w:space="0" w:color="auto"/>
-            </w:tcBorders>
-            <w:shd w:val="clear" w:color="auto" w:fill="D9D9D9"/>
-          </w:tcPr>
-          <w:p>
-            <w:pPr>
-              <w:pStyle w:val="Ttulocampotabla"/>
-              <w:rPr>
-                <w:sz w:val="24"/>
-                <w:szCs w:val="24"/>
-              </w:rPr>
-            </w:pPr>
-            <w:r>
-              <w:rPr>
-                <w:sz w:val="24"/>
-                <w:szCs w:val="24"/>
-              </w:rPr>
-              <w:t>Nombre</w:t>
-            </w:r>
-          </w:p>
-        </w:tc>
-        <w:tc>
-          <w:tcPr>
-            <w:tcW w:w="3512" w:type="dxa"/>
-            <w:gridSpan w:val="4"/>
+            <w:tcW w:w="3002" w:type="dxa"/>
+            <w:gridSpan w:val="2"/>
             <w:tcBorders>
               <w:top w:val="single" w:sz="2" w:space="0" w:color="auto"/>
               <w:left w:val="single" w:sz="2" w:space="0" w:color="auto"/>
@@ -17593,13 +17159,14 @@
                 <w:sz w:val="24"/>
                 <w:szCs w:val="24"/>
               </w:rPr>
-              <w:t>Destino</w:t>
-            </w:r>
-          </w:p>
-        </w:tc>
-        <w:tc>
-          <w:tcPr>
-            <w:tcW w:w="3512" w:type="dxa"/>
+              <w:t>Nombre</w:t>
+            </w:r>
+          </w:p>
+        </w:tc>
+        <w:tc>
+          <w:tcPr>
+            <w:tcW w:w="6248" w:type="dxa"/>
+            <w:gridSpan w:val="4"/>
             <w:tcBorders>
               <w:top w:val="single" w:sz="2" w:space="0" w:color="auto"/>
               <w:left w:val="single" w:sz="2" w:space="0" w:color="auto"/>
@@ -17639,33 +17206,152 @@
         </w:tblPrEx>
         <w:tc>
           <w:tcPr>
+            <w:tcW w:w="3002" w:type="dxa"/>
+            <w:gridSpan w:val="2"/>
+            <w:tcBorders>
+              <w:top w:val="single" w:sz="2" w:space="0" w:color="auto"/>
+              <w:left w:val="single" w:sz="2" w:space="0" w:color="auto"/>
+              <w:bottom w:val="single" w:sz="2" w:space="0" w:color="auto"/>
+              <w:right w:val="single" w:sz="2" w:space="0" w:color="auto"/>
+            </w:tcBorders>
+            <w:shd w:val="clear" w:color="auto" w:fill="auto"/>
+          </w:tcPr>
+          <w:p>
+            <w:pPr>
+              <w:pStyle w:val="Contenidotabla"/>
+              <w:rPr>
+                <w:rFonts w:ascii="Arial Narrow" w:hAnsi="Arial Narrow"/>
+                <w:sz w:val="24"/>
+                <w:szCs w:val="24"/>
+              </w:rPr>
+            </w:pPr>
+            <w:proofErr w:type="spellStart"/>
+            <w:r>
+              <w:rPr>
+                <w:rFonts w:ascii="Arial Narrow" w:hAnsi="Arial Narrow"/>
+                <w:sz w:val="24"/>
+                <w:szCs w:val="24"/>
+              </w:rPr>
+              <w:t>roll_pk</w:t>
+            </w:r>
+            <w:proofErr w:type="spellEnd"/>
+          </w:p>
+        </w:tc>
+        <w:tc>
+          <w:tcPr>
+            <w:tcW w:w="6248" w:type="dxa"/>
+            <w:gridSpan w:val="4"/>
+            <w:tcBorders>
+              <w:top w:val="single" w:sz="2" w:space="0" w:color="auto"/>
+              <w:left w:val="single" w:sz="2" w:space="0" w:color="auto"/>
+              <w:bottom w:val="single" w:sz="2" w:space="0" w:color="auto"/>
+              <w:right w:val="single" w:sz="2" w:space="0" w:color="auto"/>
+            </w:tcBorders>
+            <w:shd w:val="clear" w:color="auto" w:fill="auto"/>
+          </w:tcPr>
+          <w:p>
+            <w:pPr>
+              <w:pStyle w:val="Contenidotabla"/>
+              <w:rPr>
+                <w:rFonts w:ascii="Arial Narrow" w:hAnsi="Arial Narrow"/>
+                <w:sz w:val="24"/>
+                <w:szCs w:val="24"/>
+              </w:rPr>
+            </w:pPr>
+            <w:r>
+              <w:rPr>
+                <w:rFonts w:ascii="Arial Narrow" w:hAnsi="Arial Narrow"/>
+                <w:sz w:val="24"/>
+                <w:szCs w:val="24"/>
+              </w:rPr>
+              <w:t>id</w:t>
+            </w:r>
+          </w:p>
+        </w:tc>
+      </w:tr>
+      <w:tr>
+        <w:tblPrEx>
+          <w:tblBorders>
+            <w:top w:val="none" w:sz="0" w:space="0" w:color="auto"/>
+            <w:left w:val="none" w:sz="0" w:space="0" w:color="auto"/>
+            <w:bottom w:val="none" w:sz="0" w:space="0" w:color="auto"/>
+            <w:right w:val="none" w:sz="0" w:space="0" w:color="auto"/>
+            <w:insideH w:val="none" w:sz="0" w:space="0" w:color="auto"/>
+            <w:insideV w:val="none" w:sz="0" w:space="0" w:color="auto"/>
+          </w:tblBorders>
+        </w:tblPrEx>
+        <w:trPr>
+          <w:tblHeader/>
+        </w:trPr>
+        <w:tc>
+          <w:tcPr>
+            <w:tcW w:w="9250" w:type="dxa"/>
+            <w:gridSpan w:val="6"/>
+            <w:tcBorders>
+              <w:top w:val="single" w:sz="2" w:space="0" w:color="auto"/>
+              <w:left w:val="single" w:sz="2" w:space="0" w:color="auto"/>
+              <w:bottom w:val="single" w:sz="2" w:space="0" w:color="auto"/>
+              <w:right w:val="single" w:sz="2" w:space="0" w:color="auto"/>
+            </w:tcBorders>
+            <w:shd w:val="clear" w:color="auto" w:fill="D9D9D9"/>
+          </w:tcPr>
+          <w:p>
+            <w:pPr>
+              <w:pStyle w:val="TtulogeneralTabla"/>
+              <w:rPr>
+                <w:sz w:val="24"/>
+                <w:szCs w:val="24"/>
+              </w:rPr>
+            </w:pPr>
+            <w:r>
+              <w:rPr>
+                <w:sz w:val="24"/>
+                <w:szCs w:val="24"/>
+              </w:rPr>
+              <w:t>Claves ajenas</w:t>
+            </w:r>
+          </w:p>
+        </w:tc>
+      </w:tr>
+      <w:tr>
+        <w:tblPrEx>
+          <w:tblBorders>
+            <w:top w:val="none" w:sz="0" w:space="0" w:color="auto"/>
+            <w:left w:val="none" w:sz="0" w:space="0" w:color="auto"/>
+            <w:bottom w:val="none" w:sz="0" w:space="0" w:color="auto"/>
+            <w:right w:val="none" w:sz="0" w:space="0" w:color="auto"/>
+            <w:insideH w:val="none" w:sz="0" w:space="0" w:color="auto"/>
+            <w:insideV w:val="none" w:sz="0" w:space="0" w:color="auto"/>
+          </w:tblBorders>
+        </w:tblPrEx>
+        <w:trPr>
+          <w:tblHeader/>
+        </w:trPr>
+        <w:tc>
+          <w:tcPr>
             <w:tcW w:w="2226" w:type="dxa"/>
             <w:tcBorders>
               <w:top w:val="single" w:sz="2" w:space="0" w:color="auto"/>
               <w:left w:val="single" w:sz="2" w:space="0" w:color="auto"/>
               <w:right w:val="single" w:sz="2" w:space="0" w:color="auto"/>
             </w:tcBorders>
-            <w:shd w:val="clear" w:color="auto" w:fill="auto"/>
-          </w:tcPr>
-          <w:p>
-            <w:pPr>
-              <w:pStyle w:val="Contenidotabla"/>
-              <w:rPr>
-                <w:rFonts w:ascii="Arial Narrow" w:hAnsi="Arial Narrow"/>
-                <w:sz w:val="24"/>
-                <w:szCs w:val="24"/>
-              </w:rPr>
-            </w:pPr>
-            <w:proofErr w:type="spellStart"/>
-            <w:r>
-              <w:rPr>
-                <w:rFonts w:ascii="Arial Narrow" w:hAnsi="Arial Narrow"/>
-                <w:sz w:val="24"/>
-                <w:szCs w:val="24"/>
-              </w:rPr>
-              <w:t>war_roll_fk</w:t>
-            </w:r>
-            <w:proofErr w:type="spellEnd"/>
+            <w:shd w:val="clear" w:color="auto" w:fill="D9D9D9"/>
+          </w:tcPr>
+          <w:p>
+            <w:pPr>
+              <w:pStyle w:val="Ttulocampotabla"/>
+              <w:rPr>
+                <w:sz w:val="24"/>
+                <w:szCs w:val="24"/>
+              </w:rPr>
+            </w:pPr>
+            <w:r>
+              <w:rPr>
+                <w:sz w:val="24"/>
+                <w:szCs w:val="24"/>
+              </w:rPr>
+              <w:t>Nombre</w:t>
+            </w:r>
           </w:p>
         </w:tc>
         <w:tc>
@@ -17678,6 +17364,73 @@
               <w:bottom w:val="single" w:sz="2" w:space="0" w:color="auto"/>
               <w:right w:val="single" w:sz="2" w:space="0" w:color="auto"/>
             </w:tcBorders>
+            <w:shd w:val="clear" w:color="auto" w:fill="D9D9D9"/>
+          </w:tcPr>
+          <w:p>
+            <w:pPr>
+              <w:pStyle w:val="Ttulocampotabla"/>
+              <w:rPr>
+                <w:sz w:val="24"/>
+                <w:szCs w:val="24"/>
+              </w:rPr>
+            </w:pPr>
+            <w:r>
+              <w:rPr>
+                <w:sz w:val="24"/>
+                <w:szCs w:val="24"/>
+              </w:rPr>
+              <w:t>Destino</w:t>
+            </w:r>
+          </w:p>
+        </w:tc>
+        <w:tc>
+          <w:tcPr>
+            <w:tcW w:w="3512" w:type="dxa"/>
+            <w:tcBorders>
+              <w:top w:val="single" w:sz="2" w:space="0" w:color="auto"/>
+              <w:left w:val="single" w:sz="2" w:space="0" w:color="auto"/>
+              <w:bottom w:val="single" w:sz="2" w:space="0" w:color="auto"/>
+              <w:right w:val="single" w:sz="2" w:space="0" w:color="auto"/>
+            </w:tcBorders>
+            <w:shd w:val="clear" w:color="auto" w:fill="D9D9D9"/>
+          </w:tcPr>
+          <w:p>
+            <w:pPr>
+              <w:pStyle w:val="Ttulocampotabla"/>
+              <w:rPr>
+                <w:sz w:val="24"/>
+                <w:szCs w:val="24"/>
+              </w:rPr>
+            </w:pPr>
+            <w:r>
+              <w:rPr>
+                <w:sz w:val="24"/>
+                <w:szCs w:val="24"/>
+              </w:rPr>
+              <w:t>Columna</w:t>
+            </w:r>
+          </w:p>
+        </w:tc>
+      </w:tr>
+      <w:tr>
+        <w:tblPrEx>
+          <w:tblBorders>
+            <w:top w:val="none" w:sz="0" w:space="0" w:color="auto"/>
+            <w:left w:val="none" w:sz="0" w:space="0" w:color="auto"/>
+            <w:bottom w:val="none" w:sz="0" w:space="0" w:color="auto"/>
+            <w:right w:val="none" w:sz="0" w:space="0" w:color="auto"/>
+            <w:insideH w:val="none" w:sz="0" w:space="0" w:color="auto"/>
+            <w:insideV w:val="none" w:sz="0" w:space="0" w:color="auto"/>
+          </w:tblBorders>
+        </w:tblPrEx>
+        <w:tc>
+          <w:tcPr>
+            <w:tcW w:w="2226" w:type="dxa"/>
+            <w:tcBorders>
+              <w:top w:val="single" w:sz="2" w:space="0" w:color="auto"/>
+              <w:left w:val="single" w:sz="2" w:space="0" w:color="auto"/>
+              <w:right w:val="single" w:sz="2" w:space="0" w:color="auto"/>
+            </w:tcBorders>
             <w:shd w:val="clear" w:color="auto" w:fill="auto"/>
           </w:tcPr>
           <w:p>
@@ -17696,7 +17449,252 @@
                 <w:sz w:val="24"/>
                 <w:szCs w:val="24"/>
               </w:rPr>
+              <w:t>war_roll_fk</w:t>
+            </w:r>
+            <w:proofErr w:type="spellEnd"/>
+          </w:p>
+        </w:tc>
+        <w:tc>
+          <w:tcPr>
+            <w:tcW w:w="3512" w:type="dxa"/>
+            <w:gridSpan w:val="4"/>
+            <w:tcBorders>
+              <w:top w:val="single" w:sz="2" w:space="0" w:color="auto"/>
+              <w:left w:val="single" w:sz="2" w:space="0" w:color="auto"/>
+              <w:bottom w:val="single" w:sz="2" w:space="0" w:color="auto"/>
+              <w:right w:val="single" w:sz="2" w:space="0" w:color="auto"/>
+            </w:tcBorders>
+            <w:shd w:val="clear" w:color="auto" w:fill="auto"/>
+          </w:tcPr>
+          <w:p>
+            <w:pPr>
+              <w:pStyle w:val="Contenidotabla"/>
+              <w:rPr>
+                <w:rFonts w:ascii="Arial Narrow" w:hAnsi="Arial Narrow"/>
+                <w:sz w:val="24"/>
+                <w:szCs w:val="24"/>
+              </w:rPr>
+            </w:pPr>
+            <w:proofErr w:type="spellStart"/>
+            <w:r>
+              <w:rPr>
+                <w:rFonts w:ascii="Arial Narrow" w:hAnsi="Arial Narrow"/>
+                <w:sz w:val="24"/>
+                <w:szCs w:val="24"/>
+              </w:rPr>
               <w:t>war</w:t>
+            </w:r>
+            <w:proofErr w:type="spellEnd"/>
+          </w:p>
+        </w:tc>
+        <w:tc>
+          <w:tcPr>
+            <w:tcW w:w="3512" w:type="dxa"/>
+            <w:tcBorders>
+              <w:top w:val="single" w:sz="2" w:space="0" w:color="auto"/>
+              <w:left w:val="single" w:sz="2" w:space="0" w:color="auto"/>
+              <w:bottom w:val="single" w:sz="2" w:space="0" w:color="auto"/>
+              <w:right w:val="single" w:sz="2" w:space="0" w:color="auto"/>
+            </w:tcBorders>
+            <w:shd w:val="clear" w:color="auto" w:fill="auto"/>
+          </w:tcPr>
+          <w:p>
+            <w:pPr>
+              <w:pStyle w:val="Contenidotabla"/>
+              <w:rPr>
+                <w:rFonts w:ascii="Arial Narrow" w:hAnsi="Arial Narrow"/>
+                <w:sz w:val="24"/>
+                <w:szCs w:val="24"/>
+              </w:rPr>
+            </w:pPr>
+            <w:r>
+              <w:rPr>
+                <w:rFonts w:ascii="Arial Narrow" w:hAnsi="Arial Narrow"/>
+                <w:sz w:val="24"/>
+                <w:szCs w:val="24"/>
+              </w:rPr>
+              <w:t>id</w:t>
+            </w:r>
+          </w:p>
+        </w:tc>
+      </w:tr>
+      <w:tr>
+        <w:tblPrEx>
+          <w:tblBorders>
+            <w:top w:val="none" w:sz="0" w:space="0" w:color="auto"/>
+            <w:left w:val="none" w:sz="0" w:space="0" w:color="auto"/>
+            <w:bottom w:val="none" w:sz="0" w:space="0" w:color="auto"/>
+            <w:right w:val="none" w:sz="0" w:space="0" w:color="auto"/>
+            <w:insideH w:val="none" w:sz="0" w:space="0" w:color="auto"/>
+            <w:insideV w:val="none" w:sz="0" w:space="0" w:color="auto"/>
+          </w:tblBorders>
+        </w:tblPrEx>
+        <w:tc>
+          <w:tcPr>
+            <w:tcW w:w="2226" w:type="dxa"/>
+            <w:tcBorders>
+              <w:top w:val="single" w:sz="2" w:space="0" w:color="auto"/>
+              <w:left w:val="single" w:sz="2" w:space="0" w:color="auto"/>
+              <w:right w:val="single" w:sz="2" w:space="0" w:color="auto"/>
+            </w:tcBorders>
+            <w:shd w:val="clear" w:color="auto" w:fill="auto"/>
+          </w:tcPr>
+          <w:p>
+            <w:pPr>
+              <w:pStyle w:val="Contenidotabla"/>
+              <w:rPr>
+                <w:rFonts w:ascii="Arial Narrow" w:hAnsi="Arial Narrow"/>
+                <w:sz w:val="24"/>
+                <w:szCs w:val="24"/>
+              </w:rPr>
+            </w:pPr>
+            <w:proofErr w:type="spellStart"/>
+            <w:r>
+              <w:rPr>
+                <w:rFonts w:ascii="Arial Narrow" w:hAnsi="Arial Narrow"/>
+                <w:sz w:val="24"/>
+                <w:szCs w:val="24"/>
+              </w:rPr>
+              <w:t>attacker_war_fk</w:t>
+            </w:r>
+            <w:proofErr w:type="spellEnd"/>
+          </w:p>
+        </w:tc>
+        <w:tc>
+          <w:tcPr>
+            <w:tcW w:w="3512" w:type="dxa"/>
+            <w:gridSpan w:val="4"/>
+            <w:tcBorders>
+              <w:top w:val="single" w:sz="2" w:space="0" w:color="auto"/>
+              <w:left w:val="single" w:sz="2" w:space="0" w:color="auto"/>
+              <w:bottom w:val="single" w:sz="2" w:space="0" w:color="auto"/>
+              <w:right w:val="single" w:sz="2" w:space="0" w:color="auto"/>
+            </w:tcBorders>
+            <w:shd w:val="clear" w:color="auto" w:fill="auto"/>
+          </w:tcPr>
+          <w:p>
+            <w:pPr>
+              <w:pStyle w:val="Contenidotabla"/>
+              <w:rPr>
+                <w:rFonts w:ascii="Arial Narrow" w:hAnsi="Arial Narrow"/>
+                <w:sz w:val="24"/>
+                <w:szCs w:val="24"/>
+              </w:rPr>
+            </w:pPr>
+            <w:proofErr w:type="spellStart"/>
+            <w:r>
+              <w:rPr>
+                <w:rFonts w:ascii="Arial Narrow" w:hAnsi="Arial Narrow"/>
+                <w:sz w:val="24"/>
+                <w:szCs w:val="24"/>
+              </w:rPr>
+              <w:t>coalition</w:t>
+            </w:r>
+            <w:proofErr w:type="spellEnd"/>
+          </w:p>
+        </w:tc>
+        <w:tc>
+          <w:tcPr>
+            <w:tcW w:w="3512" w:type="dxa"/>
+            <w:tcBorders>
+              <w:top w:val="single" w:sz="2" w:space="0" w:color="auto"/>
+              <w:left w:val="single" w:sz="2" w:space="0" w:color="auto"/>
+              <w:bottom w:val="single" w:sz="2" w:space="0" w:color="auto"/>
+              <w:right w:val="single" w:sz="2" w:space="0" w:color="auto"/>
+            </w:tcBorders>
+            <w:shd w:val="clear" w:color="auto" w:fill="auto"/>
+          </w:tcPr>
+          <w:p>
+            <w:pPr>
+              <w:pStyle w:val="Contenidotabla"/>
+              <w:rPr>
+                <w:rFonts w:ascii="Arial Narrow" w:hAnsi="Arial Narrow"/>
+                <w:sz w:val="24"/>
+                <w:szCs w:val="24"/>
+              </w:rPr>
+            </w:pPr>
+            <w:r>
+              <w:rPr>
+                <w:rFonts w:ascii="Arial Narrow" w:hAnsi="Arial Narrow"/>
+                <w:sz w:val="24"/>
+                <w:szCs w:val="24"/>
+              </w:rPr>
+              <w:t>id</w:t>
+            </w:r>
+          </w:p>
+        </w:tc>
+      </w:tr>
+      <w:tr>
+        <w:tblPrEx>
+          <w:tblBorders>
+            <w:top w:val="none" w:sz="0" w:space="0" w:color="auto"/>
+            <w:left w:val="none" w:sz="0" w:space="0" w:color="auto"/>
+            <w:bottom w:val="none" w:sz="0" w:space="0" w:color="auto"/>
+            <w:right w:val="none" w:sz="0" w:space="0" w:color="auto"/>
+            <w:insideH w:val="none" w:sz="0" w:space="0" w:color="auto"/>
+            <w:insideV w:val="none" w:sz="0" w:space="0" w:color="auto"/>
+          </w:tblBorders>
+        </w:tblPrEx>
+        <w:tc>
+          <w:tcPr>
+            <w:tcW w:w="2226" w:type="dxa"/>
+            <w:tcBorders>
+              <w:top w:val="single" w:sz="2" w:space="0" w:color="auto"/>
+              <w:left w:val="single" w:sz="2" w:space="0" w:color="auto"/>
+              <w:right w:val="single" w:sz="2" w:space="0" w:color="auto"/>
+            </w:tcBorders>
+            <w:shd w:val="clear" w:color="auto" w:fill="auto"/>
+          </w:tcPr>
+          <w:p>
+            <w:pPr>
+              <w:pStyle w:val="Contenidotabla"/>
+              <w:rPr>
+                <w:rFonts w:ascii="Arial Narrow" w:hAnsi="Arial Narrow"/>
+                <w:sz w:val="24"/>
+                <w:szCs w:val="24"/>
+              </w:rPr>
+            </w:pPr>
+            <w:proofErr w:type="spellStart"/>
+            <w:r>
+              <w:rPr>
+                <w:rFonts w:ascii="Arial Narrow" w:hAnsi="Arial Narrow"/>
+                <w:sz w:val="24"/>
+                <w:szCs w:val="24"/>
+              </w:rPr>
+              <w:t>defender_war_fk</w:t>
+            </w:r>
+            <w:proofErr w:type="spellEnd"/>
+          </w:p>
+        </w:tc>
+        <w:tc>
+          <w:tcPr>
+            <w:tcW w:w="3512" w:type="dxa"/>
+            <w:gridSpan w:val="4"/>
+            <w:tcBorders>
+              <w:top w:val="single" w:sz="2" w:space="0" w:color="auto"/>
+              <w:left w:val="single" w:sz="2" w:space="0" w:color="auto"/>
+              <w:bottom w:val="single" w:sz="2" w:space="0" w:color="auto"/>
+              <w:right w:val="single" w:sz="2" w:space="0" w:color="auto"/>
+            </w:tcBorders>
+            <w:shd w:val="clear" w:color="auto" w:fill="auto"/>
+          </w:tcPr>
+          <w:p>
+            <w:pPr>
+              <w:pStyle w:val="Contenidotabla"/>
+              <w:rPr>
+                <w:rFonts w:ascii="Arial Narrow" w:hAnsi="Arial Narrow"/>
+                <w:sz w:val="24"/>
+                <w:szCs w:val="24"/>
+              </w:rPr>
+            </w:pPr>
+            <w:proofErr w:type="spellStart"/>
+            <w:r>
+              <w:rPr>
+                <w:rFonts w:ascii="Arial Narrow" w:hAnsi="Arial Narrow"/>
+                <w:sz w:val="24"/>
+                <w:szCs w:val="24"/>
+              </w:rPr>
+              <w:t>coalition</w:t>
             </w:r>
             <w:proofErr w:type="spellEnd"/>
           </w:p>
@@ -18063,8 +18061,6 @@
     <w:p>
       <w:r>
         <w:tab/>
-      </w:r>
-      <w:r>
         <w:t xml:space="preserve">En la aplicación el acceso a los datos se realiza siempre desde las clases del modelo, es decir, del patrón MVC, a través de </w:t>
       </w:r>
       <w:proofErr w:type="spellStart"/>
@@ -18073,13 +18069,7 @@
       </w:r>
       <w:proofErr w:type="spellEnd"/>
       <w:r>
-        <w:t xml:space="preserve"> y haciendo uso de JDBC y ORM, que se encuentran en la</w:t>
-      </w:r>
-      <w:r>
-        <w:t xml:space="preserve"> </w:t>
-      </w:r>
-      <w:r>
-        <w:t>capa de datos de la arquitectura realizada en el apartado 1.1.</w:t>
+        <w:t xml:space="preserve"> y haciendo uso de JDBC y ORM, que se encuentran en la capa de datos de la arquitectura realizada en el apartado 1.1.</w:t>
       </w:r>
     </w:p>
     <w:p>
@@ -23253,7 +23243,7 @@
 </file>
 
 <file path=customXml/itemProps1.xml><?xml version="1.0" encoding="utf-8"?>
-<ds:datastoreItem xmlns:ds="http://schemas.openxmlformats.org/officeDocument/2006/customXml" ds:itemID="{25C93FAA-7E83-4FF7-B588-C34E3F8D1013}">
+<ds:datastoreItem xmlns:ds="http://schemas.openxmlformats.org/officeDocument/2006/customXml" ds:itemID="{455C156F-3BDD-45D0-8B8A-03F8B35D1196}">
   <ds:schemaRefs>
     <ds:schemaRef ds:uri="http://schemas.openxmlformats.org/officeDocument/2006/bibliography"/>
   </ds:schemaRefs>

</xml_diff>

<commit_message>
wip analisis sprint 1
</commit_message>
<xml_diff>
--- a/Documentacion/Diseño/Diseño.docx
+++ b/Documentacion/Diseño/Diseño.docx
@@ -4257,7 +4257,7 @@
           <v:shape id="_x0000_i1025" type="#_x0000_t75" style="width:282pt;height:318pt" o:ole="">
             <v:imagedata r:id="rId8" o:title=""/>
           </v:shape>
-          <o:OLEObject Type="Embed" ProgID="Visio.Drawing.15" ShapeID="_x0000_i1025" DrawAspect="Content" ObjectID="_1591687726" r:id="rId9"/>
+          <o:OLEObject Type="Embed" ProgID="Visio.Drawing.15" ShapeID="_x0000_i1025" DrawAspect="Content" ObjectID="_1591693452" r:id="rId9"/>
         </w:object>
       </w:r>
     </w:p>
@@ -4308,7 +4308,7 @@
           <v:shape id="_x0000_i1026" type="#_x0000_t75" style="width:315.75pt;height:378.75pt" o:ole="">
             <v:imagedata r:id="rId10" o:title=""/>
           </v:shape>
-          <o:OLEObject Type="Embed" ProgID="Visio.Drawing.15" ShapeID="_x0000_i1026" DrawAspect="Content" ObjectID="_1591687727" r:id="rId11"/>
+          <o:OLEObject Type="Embed" ProgID="Visio.Drawing.15" ShapeID="_x0000_i1026" DrawAspect="Content" ObjectID="_1591693453" r:id="rId11"/>
         </w:object>
       </w:r>
     </w:p>
@@ -4463,10 +4463,10 @@
       </w:pPr>
       <w:r>
         <w:object w:dxaOrig="14550" w:dyaOrig="16350">
-          <v:shape id="_x0000_i1030" type="#_x0000_t75" style="width:424.5pt;height:477.75pt" o:ole="">
+          <v:shape id="_x0000_i1027" type="#_x0000_t75" style="width:424.5pt;height:477.75pt" o:ole="">
             <v:imagedata r:id="rId12" o:title=""/>
           </v:shape>
-          <o:OLEObject Type="Embed" ProgID="Visio.Drawing.15" ShapeID="_x0000_i1030" DrawAspect="Content" ObjectID="_1591687728" r:id="rId13"/>
+          <o:OLEObject Type="Embed" ProgID="Visio.Drawing.15" ShapeID="_x0000_i1027" DrawAspect="Content" ObjectID="_1591693454" r:id="rId13"/>
         </w:object>
       </w:r>
     </w:p>
@@ -4517,10 +4517,10 @@
       </w:pPr>
       <w:r>
         <w:object w:dxaOrig="11625" w:dyaOrig="16156">
-          <v:shape id="_x0000_i1033" type="#_x0000_t75" style="width:425.25pt;height:590.25pt" o:ole="">
+          <v:shape id="_x0000_i1028" type="#_x0000_t75" style="width:425.25pt;height:590.25pt" o:ole="">
             <v:imagedata r:id="rId14" o:title=""/>
           </v:shape>
-          <o:OLEObject Type="Embed" ProgID="Visio.Drawing.15" ShapeID="_x0000_i1033" DrawAspect="Content" ObjectID="_1591687729" r:id="rId15"/>
+          <o:OLEObject Type="Embed" ProgID="Visio.Drawing.15" ShapeID="_x0000_i1028" DrawAspect="Content" ObjectID="_1591693455" r:id="rId15"/>
         </w:object>
       </w:r>
     </w:p>
@@ -4712,6 +4712,7 @@
                 <w:sz w:val="24"/>
                 <w:szCs w:val="24"/>
               </w:rPr>
+              <w:lastRenderedPageBreak/>
               <w:t>Atributos</w:t>
             </w:r>
           </w:p>
@@ -4757,7 +4758,6 @@
                 <w:sz w:val="24"/>
                 <w:szCs w:val="24"/>
               </w:rPr>
-              <w:lastRenderedPageBreak/>
               <w:t>Campo</w:t>
             </w:r>
           </w:p>
@@ -4881,6 +4881,7 @@
                 <w:szCs w:val="24"/>
               </w:rPr>
             </w:pPr>
+            <w:bookmarkStart w:id="25" w:name="_GoBack" w:colFirst="1" w:colLast="1"/>
             <w:r>
               <w:rPr>
                 <w:b w:val="0"/>
@@ -5264,6 +5265,285 @@
           </w:p>
         </w:tc>
       </w:tr>
+      <w:tr>
+        <w:tblPrEx>
+          <w:tblBorders>
+            <w:top w:val="none" w:sz="0" w:space="0" w:color="auto"/>
+            <w:left w:val="none" w:sz="0" w:space="0" w:color="auto"/>
+            <w:bottom w:val="none" w:sz="0" w:space="0" w:color="auto"/>
+            <w:right w:val="none" w:sz="0" w:space="0" w:color="auto"/>
+            <w:insideH w:val="none" w:sz="0" w:space="0" w:color="auto"/>
+            <w:insideV w:val="none" w:sz="0" w:space="0" w:color="auto"/>
+          </w:tblBorders>
+        </w:tblPrEx>
+        <w:trPr>
+          <w:tblHeader/>
+        </w:trPr>
+        <w:tc>
+          <w:tcPr>
+            <w:tcW w:w="3342" w:type="dxa"/>
+            <w:gridSpan w:val="3"/>
+            <w:tcBorders>
+              <w:top w:val="single" w:sz="4" w:space="0" w:color="auto"/>
+              <w:left w:val="single" w:sz="4" w:space="0" w:color="auto"/>
+              <w:bottom w:val="single" w:sz="4" w:space="0" w:color="auto"/>
+              <w:right w:val="single" w:sz="4" w:space="0" w:color="auto"/>
+            </w:tcBorders>
+            <w:shd w:val="clear" w:color="auto" w:fill="auto"/>
+          </w:tcPr>
+          <w:p>
+            <w:pPr>
+              <w:pStyle w:val="Ttulocampotabla"/>
+              <w:rPr>
+                <w:b w:val="0"/>
+                <w:sz w:val="24"/>
+                <w:szCs w:val="24"/>
+              </w:rPr>
+            </w:pPr>
+            <w:r>
+              <w:rPr>
+                <w:b w:val="0"/>
+                <w:sz w:val="24"/>
+                <w:szCs w:val="24"/>
+              </w:rPr>
+              <w:t>avatar</w:t>
+            </w:r>
+          </w:p>
+        </w:tc>
+        <w:tc>
+          <w:tcPr>
+            <w:tcW w:w="1138" w:type="dxa"/>
+            <w:tcBorders>
+              <w:top w:val="single" w:sz="2" w:space="0" w:color="auto"/>
+              <w:left w:val="single" w:sz="4" w:space="0" w:color="auto"/>
+              <w:bottom w:val="single" w:sz="2" w:space="0" w:color="auto"/>
+              <w:right w:val="single" w:sz="2" w:space="0" w:color="auto"/>
+            </w:tcBorders>
+            <w:shd w:val="clear" w:color="auto" w:fill="auto"/>
+          </w:tcPr>
+          <w:p>
+            <w:pPr>
+              <w:pStyle w:val="Ttulocampotabla"/>
+              <w:rPr>
+                <w:b w:val="0"/>
+                <w:sz w:val="24"/>
+                <w:szCs w:val="24"/>
+              </w:rPr>
+            </w:pPr>
+            <w:proofErr w:type="spellStart"/>
+            <w:r>
+              <w:rPr>
+                <w:b w:val="0"/>
+                <w:sz w:val="24"/>
+                <w:szCs w:val="24"/>
+              </w:rPr>
+              <w:t>String</w:t>
+            </w:r>
+            <w:proofErr w:type="spellEnd"/>
+          </w:p>
+        </w:tc>
+        <w:tc>
+          <w:tcPr>
+            <w:tcW w:w="1258" w:type="dxa"/>
+            <w:tcBorders>
+              <w:top w:val="single" w:sz="2" w:space="0" w:color="auto"/>
+              <w:left w:val="single" w:sz="2" w:space="0" w:color="auto"/>
+              <w:bottom w:val="single" w:sz="2" w:space="0" w:color="auto"/>
+              <w:right w:val="single" w:sz="2" w:space="0" w:color="auto"/>
+            </w:tcBorders>
+            <w:shd w:val="clear" w:color="auto" w:fill="auto"/>
+          </w:tcPr>
+          <w:p>
+            <w:pPr>
+              <w:pStyle w:val="Ttulocampotabla"/>
+              <w:rPr>
+                <w:b w:val="0"/>
+                <w:sz w:val="24"/>
+                <w:szCs w:val="24"/>
+              </w:rPr>
+            </w:pPr>
+            <w:r>
+              <w:rPr>
+                <w:b w:val="0"/>
+                <w:sz w:val="24"/>
+                <w:szCs w:val="24"/>
+              </w:rPr>
+              <w:t>No</w:t>
+            </w:r>
+          </w:p>
+        </w:tc>
+        <w:tc>
+          <w:tcPr>
+            <w:tcW w:w="3512" w:type="dxa"/>
+            <w:tcBorders>
+              <w:top w:val="single" w:sz="2" w:space="0" w:color="auto"/>
+              <w:left w:val="single" w:sz="2" w:space="0" w:color="auto"/>
+              <w:bottom w:val="single" w:sz="2" w:space="0" w:color="auto"/>
+              <w:right w:val="single" w:sz="2" w:space="0" w:color="auto"/>
+            </w:tcBorders>
+            <w:shd w:val="clear" w:color="auto" w:fill="auto"/>
+          </w:tcPr>
+          <w:p>
+            <w:pPr>
+              <w:pStyle w:val="Ttulocampotabla"/>
+              <w:rPr>
+                <w:b w:val="0"/>
+                <w:sz w:val="24"/>
+                <w:szCs w:val="24"/>
+              </w:rPr>
+            </w:pPr>
+            <w:r>
+              <w:rPr>
+                <w:b w:val="0"/>
+                <w:sz w:val="24"/>
+                <w:szCs w:val="24"/>
+              </w:rPr>
+              <w:t>Ruta a la imagen del usuario</w:t>
+            </w:r>
+          </w:p>
+        </w:tc>
+      </w:tr>
+      <w:tr>
+        <w:tblPrEx>
+          <w:tblBorders>
+            <w:top w:val="none" w:sz="0" w:space="0" w:color="auto"/>
+            <w:left w:val="none" w:sz="0" w:space="0" w:color="auto"/>
+            <w:bottom w:val="none" w:sz="0" w:space="0" w:color="auto"/>
+            <w:right w:val="none" w:sz="0" w:space="0" w:color="auto"/>
+            <w:insideH w:val="none" w:sz="0" w:space="0" w:color="auto"/>
+            <w:insideV w:val="none" w:sz="0" w:space="0" w:color="auto"/>
+          </w:tblBorders>
+        </w:tblPrEx>
+        <w:trPr>
+          <w:tblHeader/>
+        </w:trPr>
+        <w:tc>
+          <w:tcPr>
+            <w:tcW w:w="3342" w:type="dxa"/>
+            <w:gridSpan w:val="3"/>
+            <w:tcBorders>
+              <w:top w:val="single" w:sz="4" w:space="0" w:color="auto"/>
+              <w:left w:val="single" w:sz="4" w:space="0" w:color="auto"/>
+              <w:bottom w:val="single" w:sz="4" w:space="0" w:color="auto"/>
+              <w:right w:val="single" w:sz="4" w:space="0" w:color="auto"/>
+            </w:tcBorders>
+            <w:shd w:val="clear" w:color="auto" w:fill="auto"/>
+          </w:tcPr>
+          <w:p>
+            <w:pPr>
+              <w:pStyle w:val="Ttulocampotabla"/>
+              <w:rPr>
+                <w:b w:val="0"/>
+                <w:sz w:val="24"/>
+                <w:szCs w:val="24"/>
+              </w:rPr>
+            </w:pPr>
+            <w:proofErr w:type="spellStart"/>
+            <w:r>
+              <w:rPr>
+                <w:b w:val="0"/>
+                <w:sz w:val="24"/>
+                <w:szCs w:val="24"/>
+              </w:rPr>
+              <w:t>password</w:t>
+            </w:r>
+            <w:proofErr w:type="spellEnd"/>
+          </w:p>
+        </w:tc>
+        <w:tc>
+          <w:tcPr>
+            <w:tcW w:w="1138" w:type="dxa"/>
+            <w:tcBorders>
+              <w:top w:val="single" w:sz="2" w:space="0" w:color="auto"/>
+              <w:left w:val="single" w:sz="4" w:space="0" w:color="auto"/>
+              <w:bottom w:val="single" w:sz="2" w:space="0" w:color="auto"/>
+              <w:right w:val="single" w:sz="2" w:space="0" w:color="auto"/>
+            </w:tcBorders>
+            <w:shd w:val="clear" w:color="auto" w:fill="auto"/>
+          </w:tcPr>
+          <w:p>
+            <w:pPr>
+              <w:pStyle w:val="Ttulocampotabla"/>
+              <w:rPr>
+                <w:b w:val="0"/>
+                <w:sz w:val="24"/>
+                <w:szCs w:val="24"/>
+              </w:rPr>
+            </w:pPr>
+            <w:proofErr w:type="spellStart"/>
+            <w:r>
+              <w:rPr>
+                <w:b w:val="0"/>
+                <w:sz w:val="24"/>
+                <w:szCs w:val="24"/>
+              </w:rPr>
+              <w:t>String</w:t>
+            </w:r>
+            <w:proofErr w:type="spellEnd"/>
+          </w:p>
+        </w:tc>
+        <w:tc>
+          <w:tcPr>
+            <w:tcW w:w="1258" w:type="dxa"/>
+            <w:tcBorders>
+              <w:top w:val="single" w:sz="2" w:space="0" w:color="auto"/>
+              <w:left w:val="single" w:sz="2" w:space="0" w:color="auto"/>
+              <w:bottom w:val="single" w:sz="2" w:space="0" w:color="auto"/>
+              <w:right w:val="single" w:sz="2" w:space="0" w:color="auto"/>
+            </w:tcBorders>
+            <w:shd w:val="clear" w:color="auto" w:fill="auto"/>
+          </w:tcPr>
+          <w:p>
+            <w:pPr>
+              <w:pStyle w:val="Ttulocampotabla"/>
+              <w:rPr>
+                <w:b w:val="0"/>
+                <w:sz w:val="24"/>
+                <w:szCs w:val="24"/>
+              </w:rPr>
+            </w:pPr>
+            <w:r>
+              <w:rPr>
+                <w:b w:val="0"/>
+                <w:sz w:val="24"/>
+                <w:szCs w:val="24"/>
+              </w:rPr>
+              <w:t>Sí</w:t>
+            </w:r>
+          </w:p>
+        </w:tc>
+        <w:tc>
+          <w:tcPr>
+            <w:tcW w:w="3512" w:type="dxa"/>
+            <w:tcBorders>
+              <w:top w:val="single" w:sz="2" w:space="0" w:color="auto"/>
+              <w:left w:val="single" w:sz="2" w:space="0" w:color="auto"/>
+              <w:bottom w:val="single" w:sz="2" w:space="0" w:color="auto"/>
+              <w:right w:val="single" w:sz="2" w:space="0" w:color="auto"/>
+            </w:tcBorders>
+            <w:shd w:val="clear" w:color="auto" w:fill="auto"/>
+          </w:tcPr>
+          <w:p>
+            <w:pPr>
+              <w:pStyle w:val="Ttulocampotabla"/>
+              <w:rPr>
+                <w:b w:val="0"/>
+                <w:sz w:val="24"/>
+                <w:szCs w:val="24"/>
+              </w:rPr>
+            </w:pPr>
+            <w:r>
+              <w:rPr>
+                <w:b w:val="0"/>
+                <w:sz w:val="24"/>
+                <w:szCs w:val="24"/>
+              </w:rPr>
+              <w:t>Contraseña del usuario</w:t>
+            </w:r>
+          </w:p>
+        </w:tc>
+      </w:tr>
+      <w:bookmarkEnd w:id="25"/>
       <w:tr>
         <w:tblPrEx>
           <w:tblBorders>
@@ -8102,6 +8382,7 @@
                 <w:sz w:val="24"/>
                 <w:szCs w:val="24"/>
               </w:rPr>
+              <w:lastRenderedPageBreak/>
               <w:t>Descripción</w:t>
             </w:r>
           </w:p>
@@ -8353,7 +8634,6 @@
                 <w:sz w:val="24"/>
                 <w:szCs w:val="24"/>
               </w:rPr>
-              <w:lastRenderedPageBreak/>
               <w:t>id</w:t>
             </w:r>
           </w:p>
@@ -11787,6 +12067,7 @@
                 <w:sz w:val="24"/>
                 <w:szCs w:val="24"/>
               </w:rPr>
+              <w:lastRenderedPageBreak/>
               <w:t>id</w:t>
             </w:r>
           </w:p>
@@ -12341,7 +12622,6 @@
                 <w:sz w:val="24"/>
                 <w:szCs w:val="24"/>
               </w:rPr>
-              <w:lastRenderedPageBreak/>
               <w:t>Clave primaria</w:t>
             </w:r>
           </w:p>
@@ -14319,8 +14599,6 @@
                 <w:szCs w:val="24"/>
               </w:rPr>
             </w:pPr>
-            <w:bookmarkStart w:id="25" w:name="_GoBack"/>
-            <w:bookmarkEnd w:id="25"/>
             <w:r>
               <w:rPr>
                 <w:sz w:val="24"/>
@@ -15434,6 +15712,7 @@
                 <w:sz w:val="24"/>
                 <w:szCs w:val="24"/>
               </w:rPr>
+              <w:lastRenderedPageBreak/>
               <w:t>Claves ajenas</w:t>
             </w:r>
           </w:p>
@@ -15691,7 +15970,6 @@
                 <w:sz w:val="24"/>
                 <w:szCs w:val="24"/>
               </w:rPr>
-              <w:lastRenderedPageBreak/>
               <w:t>Nombre</w:t>
             </w:r>
           </w:p>
@@ -18124,6 +18402,7 @@
     <w:p/>
     <w:p>
       <w:r>
+        <w:lastRenderedPageBreak/>
         <w:t>D</w:t>
       </w:r>
       <w:r>
@@ -18143,7 +18422,6 @@
       <w:bookmarkStart w:id="39" w:name="_Toc517713301"/>
       <w:bookmarkStart w:id="40" w:name="_Toc517713437"/>
       <w:r>
-        <w:lastRenderedPageBreak/>
         <w:t>Casos de Uso Reales</w:t>
       </w:r>
       <w:bookmarkEnd w:id="38"/>
@@ -23243,7 +23521,7 @@
 </file>
 
 <file path=customXml/itemProps1.xml><?xml version="1.0" encoding="utf-8"?>
-<ds:datastoreItem xmlns:ds="http://schemas.openxmlformats.org/officeDocument/2006/customXml" ds:itemID="{455C156F-3BDD-45D0-8B8A-03F8B35D1196}">
+<ds:datastoreItem xmlns:ds="http://schemas.openxmlformats.org/officeDocument/2006/customXml" ds:itemID="{12007426-8E15-404D-911D-BF4C11ECC699}">
   <ds:schemaRefs>
     <ds:schemaRef ds:uri="http://schemas.openxmlformats.org/officeDocument/2006/bibliography"/>
   </ds:schemaRefs>

</xml_diff>

<commit_message>
wip diseño sprint 1
</commit_message>
<xml_diff>
--- a/Documentacion/Diseño/Diseño.docx
+++ b/Documentacion/Diseño/Diseño.docx
@@ -4254,10 +4254,10 @@
             <v:path o:extrusionok="f" gradientshapeok="t" o:connecttype="rect"/>
             <o:lock v:ext="edit" aspectratio="t"/>
           </v:shapetype>
-          <v:shape id="_x0000_i1025" type="#_x0000_t75" style="width:282pt;height:318pt" o:ole="">
+          <v:shape id="_x0000_i1699" type="#_x0000_t75" style="width:281.75pt;height:318.05pt" o:ole="">
             <v:imagedata r:id="rId8" o:title=""/>
           </v:shape>
-          <o:OLEObject Type="Embed" ProgID="Visio.Drawing.15" ShapeID="_x0000_i1025" DrawAspect="Content" ObjectID="_1591693452" r:id="rId9"/>
+          <o:OLEObject Type="Embed" ProgID="Visio.Drawing.15" ShapeID="_x0000_i1699" DrawAspect="Content" ObjectID="_1591713377" r:id="rId9"/>
         </w:object>
       </w:r>
     </w:p>
@@ -4305,10 +4305,10 @@
       </w:pPr>
       <w:r>
         <w:object w:dxaOrig="8776" w:dyaOrig="10501">
-          <v:shape id="_x0000_i1026" type="#_x0000_t75" style="width:315.75pt;height:378.75pt" o:ole="">
+          <v:shape id="_x0000_i1700" type="#_x0000_t75" style="width:316.15pt;height:378.8pt" o:ole="">
             <v:imagedata r:id="rId10" o:title=""/>
           </v:shape>
-          <o:OLEObject Type="Embed" ProgID="Visio.Drawing.15" ShapeID="_x0000_i1026" DrawAspect="Content" ObjectID="_1591693453" r:id="rId11"/>
+          <o:OLEObject Type="Embed" ProgID="Visio.Drawing.15" ShapeID="_x0000_i1700" DrawAspect="Content" ObjectID="_1591713378" r:id="rId11"/>
         </w:object>
       </w:r>
     </w:p>
@@ -4463,10 +4463,10 @@
       </w:pPr>
       <w:r>
         <w:object w:dxaOrig="14550" w:dyaOrig="16350">
-          <v:shape id="_x0000_i1027" type="#_x0000_t75" style="width:424.5pt;height:477.75pt" o:ole="">
+          <v:shape id="_x0000_i1701" type="#_x0000_t75" style="width:425.1pt;height:477.7pt" o:ole="">
             <v:imagedata r:id="rId12" o:title=""/>
           </v:shape>
-          <o:OLEObject Type="Embed" ProgID="Visio.Drawing.15" ShapeID="_x0000_i1027" DrawAspect="Content" ObjectID="_1591693454" r:id="rId13"/>
+          <o:OLEObject Type="Embed" ProgID="Visio.Drawing.15" ShapeID="_x0000_i1701" DrawAspect="Content" ObjectID="_1591713379" r:id="rId13"/>
         </w:object>
       </w:r>
     </w:p>
@@ -4517,10 +4517,10 @@
       </w:pPr>
       <w:r>
         <w:object w:dxaOrig="11625" w:dyaOrig="16156">
-          <v:shape id="_x0000_i1028" type="#_x0000_t75" style="width:425.25pt;height:590.25pt" o:ole="">
+          <v:shape id="_x0000_i1702" type="#_x0000_t75" style="width:425.75pt;height:590.4pt" o:ole="">
             <v:imagedata r:id="rId14" o:title=""/>
           </v:shape>
-          <o:OLEObject Type="Embed" ProgID="Visio.Drawing.15" ShapeID="_x0000_i1028" DrawAspect="Content" ObjectID="_1591693455" r:id="rId15"/>
+          <o:OLEObject Type="Embed" ProgID="Visio.Drawing.15" ShapeID="_x0000_i1702" DrawAspect="Content" ObjectID="_1591713380" r:id="rId15"/>
         </w:object>
       </w:r>
     </w:p>
@@ -4881,7 +4881,6 @@
                 <w:szCs w:val="24"/>
               </w:rPr>
             </w:pPr>
-            <w:bookmarkStart w:id="25" w:name="_GoBack" w:colFirst="1" w:colLast="1"/>
             <w:r>
               <w:rPr>
                 <w:b w:val="0"/>
@@ -5543,7 +5542,6 @@
           </w:p>
         </w:tc>
       </w:tr>
-      <w:bookmarkEnd w:id="25"/>
       <w:tr>
         <w:tblPrEx>
           <w:tblBorders>
@@ -9794,13 +9792,23 @@
               </w:rPr>
             </w:pPr>
             <w:proofErr w:type="spellStart"/>
+            <w:proofErr w:type="gramStart"/>
             <w:r>
               <w:rPr>
                 <w:rFonts w:ascii="Arial Narrow" w:hAnsi="Arial Narrow"/>
                 <w:sz w:val="24"/>
                 <w:szCs w:val="24"/>
               </w:rPr>
-              <w:t>master_</w:t>
+              <w:t>master</w:t>
+            </w:r>
+            <w:proofErr w:type="gramEnd"/>
+            <w:r>
+              <w:rPr>
+                <w:rFonts w:ascii="Arial Narrow" w:hAnsi="Arial Narrow"/>
+                <w:sz w:val="24"/>
+                <w:szCs w:val="24"/>
+              </w:rPr>
+              <w:t>_</w:t>
             </w:r>
             <w:r>
               <w:rPr>
@@ -18326,15 +18334,15 @@
       <w:pPr>
         <w:pStyle w:val="Heading3"/>
       </w:pPr>
-      <w:bookmarkStart w:id="26" w:name="_Toc355215412"/>
-      <w:bookmarkStart w:id="27" w:name="_Toc517713297"/>
-      <w:bookmarkStart w:id="28" w:name="_Toc517713433"/>
+      <w:bookmarkStart w:id="25" w:name="_Toc355215412"/>
+      <w:bookmarkStart w:id="26" w:name="_Toc517713297"/>
+      <w:bookmarkStart w:id="27" w:name="_Toc517713433"/>
       <w:r>
         <w:t>Acceso a los Datos</w:t>
       </w:r>
+      <w:bookmarkEnd w:id="25"/>
       <w:bookmarkEnd w:id="26"/>
       <w:bookmarkEnd w:id="27"/>
-      <w:bookmarkEnd w:id="28"/>
     </w:p>
     <w:p>
       <w:r>
@@ -18358,86 +18366,48 @@
           <w:numId w:val="7"/>
         </w:numPr>
       </w:pPr>
-      <w:bookmarkStart w:id="29" w:name="_Toc355215413"/>
-      <w:bookmarkStart w:id="30" w:name="_Toc517713298"/>
-      <w:bookmarkStart w:id="31" w:name="_Toc517713434"/>
+      <w:bookmarkStart w:id="28" w:name="_Toc355215413"/>
+      <w:bookmarkStart w:id="29" w:name="_Toc517713298"/>
+      <w:bookmarkStart w:id="30" w:name="_Toc517713434"/>
       <w:r>
         <w:t>DISEÑO DE CASOS DE USO</w:t>
       </w:r>
+      <w:bookmarkEnd w:id="28"/>
       <w:bookmarkEnd w:id="29"/>
       <w:bookmarkEnd w:id="30"/>
-      <w:bookmarkEnd w:id="31"/>
     </w:p>
     <w:p>
       <w:pPr>
         <w:pStyle w:val="Heading3"/>
       </w:pPr>
-      <w:bookmarkStart w:id="32" w:name="_Toc355215414"/>
-      <w:bookmarkStart w:id="33" w:name="_Toc517713299"/>
-      <w:bookmarkStart w:id="34" w:name="_Toc517713435"/>
-      <w:r>
-        <w:t xml:space="preserve">Subsistema de Análisis </w:t>
-      </w:r>
-      <w:r>
-        <w:t>S1</w:t>
-      </w:r>
-      <w:bookmarkEnd w:id="32"/>
-      <w:bookmarkEnd w:id="33"/>
-      <w:bookmarkEnd w:id="34"/>
-    </w:p>
-    <w:p>
-      <w:pPr>
-        <w:pStyle w:val="Heading3"/>
-      </w:pPr>
-      <w:bookmarkStart w:id="35" w:name="_Toc355215415"/>
-      <w:bookmarkStart w:id="36" w:name="_Toc517713300"/>
-      <w:bookmarkStart w:id="37" w:name="_Toc517713436"/>
-      <w:r>
-        <w:t>Diagrama de Casos de Uso</w:t>
-      </w:r>
-      <w:bookmarkEnd w:id="35"/>
-      <w:bookmarkEnd w:id="36"/>
-      <w:bookmarkEnd w:id="37"/>
-    </w:p>
-    <w:p/>
-    <w:p>
-      <w:r>
-        <w:lastRenderedPageBreak/>
-        <w:t>D</w:t>
-      </w:r>
-      <w:r>
-        <w:t>iagrama de Casos de Uso</w:t>
-      </w:r>
-      <w:r>
-        <w:t>.</w:t>
-      </w:r>
-    </w:p>
-    <w:p/>
-    <w:p/>
-    <w:p>
-      <w:pPr>
-        <w:pStyle w:val="Heading3"/>
-      </w:pPr>
-      <w:bookmarkStart w:id="38" w:name="_Toc355215416"/>
-      <w:bookmarkStart w:id="39" w:name="_Toc517713301"/>
-      <w:bookmarkStart w:id="40" w:name="_Toc517713437"/>
-      <w:r>
-        <w:t>Casos de Uso Reales</w:t>
-      </w:r>
-      <w:bookmarkEnd w:id="38"/>
-      <w:bookmarkEnd w:id="39"/>
-      <w:bookmarkEnd w:id="40"/>
+      <w:bookmarkStart w:id="31" w:name="_Toc355215415"/>
+      <w:bookmarkStart w:id="32" w:name="_Toc517713300"/>
+      <w:bookmarkStart w:id="33" w:name="_Toc517713436"/>
       <w:r>
         <w:t xml:space="preserve"> </w:t>
       </w:r>
+      <w:r>
+        <w:t xml:space="preserve">Diagrama de </w:t>
+      </w:r>
+      <w:r>
+        <w:t>c</w:t>
+      </w:r>
+      <w:r>
+        <w:t xml:space="preserve">asos de </w:t>
+      </w:r>
+      <w:r>
+        <w:t>u</w:t>
+      </w:r>
+      <w:r>
+        <w:t>so</w:t>
+      </w:r>
+      <w:bookmarkEnd w:id="31"/>
+      <w:bookmarkEnd w:id="32"/>
+      <w:bookmarkEnd w:id="33"/>
     </w:p>
-    <w:p/>
     <w:p>
       <w:r>
-        <w:t>Incorporar los casos de uso reales, con los diagramas de robustez correspondientes</w:t>
-      </w:r>
-      <w:r>
-        <w:t>.</w:t>
+        <w:t>[DIAGRAMA DE CASOS DE USO]</w:t>
       </w:r>
     </w:p>
     <w:p/>
@@ -18445,54 +18415,134 @@
       <w:pPr>
         <w:pStyle w:val="Heading3"/>
       </w:pPr>
-      <w:bookmarkStart w:id="41" w:name="_Toc355215417"/>
-      <w:bookmarkStart w:id="42" w:name="_Toc517713302"/>
-      <w:bookmarkStart w:id="43" w:name="_Toc517713438"/>
+      <w:bookmarkStart w:id="34" w:name="_Toc355215416"/>
+      <w:bookmarkStart w:id="35" w:name="_Toc517713301"/>
+      <w:bookmarkStart w:id="36" w:name="_Toc517713437"/>
       <w:r>
-        <w:t>Diagrama de Interacción entre Objetos</w:t>
+        <w:lastRenderedPageBreak/>
+        <w:t xml:space="preserve"> </w:t>
       </w:r>
-      <w:bookmarkEnd w:id="41"/>
-      <w:bookmarkEnd w:id="42"/>
-      <w:bookmarkEnd w:id="43"/>
+      <w:bookmarkEnd w:id="34"/>
+      <w:bookmarkEnd w:id="35"/>
+      <w:bookmarkEnd w:id="36"/>
+      <w:r>
+        <w:t xml:space="preserve">Diagramas de secuencia </w:t>
+      </w:r>
+      <w:r>
+        <w:t>del sistema</w:t>
+      </w:r>
       <w:r>
         <w:t xml:space="preserve"> </w:t>
       </w:r>
     </w:p>
-    <w:p/>
     <w:p>
+      <w:pPr>
+        <w:rPr>
+          <w:lang w:val="es-ES_tradnl"/>
+        </w:rPr>
+      </w:pPr>
       <w:r>
-        <w:t>Describir cómo interactúan las clases identificadas en los casos de uso del subsistema que se está modelando, utilizando los diagramas de interacción, preferentemente diagramas de secuencia, aunque pueden ser diagramas de colaboración.</w:t>
+        <w:tab/>
+        <w:t>A continuación</w:t>
+      </w:r>
+      <w:r>
+        <w:t>,</w:t>
+      </w:r>
+      <w:r>
+        <w:t xml:space="preserve"> se detalla el</w:t>
+      </w:r>
+      <w:r>
+        <w:t xml:space="preserve"> flujo en información entre los actores y el sistema en los casos de uso</w:t>
+      </w:r>
+      <w:r>
+        <w:t>.</w:t>
       </w:r>
     </w:p>
-    <w:p/>
-    <w:p/>
     <w:p>
       <w:pPr>
-        <w:pStyle w:val="Heading3"/>
+        <w:rPr>
+          <w:lang w:val="es-ES_tradnl"/>
+        </w:rPr>
       </w:pPr>
-      <w:bookmarkStart w:id="44" w:name="_Toc355215418"/>
-      <w:bookmarkStart w:id="45" w:name="_Toc517713303"/>
-      <w:bookmarkStart w:id="46" w:name="_Toc517713439"/>
+    </w:p>
+    <w:p>
+      <w:pPr>
+        <w:numPr>
+          <w:ilvl w:val="0"/>
+          <w:numId w:val="10"/>
+        </w:numPr>
+        <w:rPr>
+          <w:lang w:val="es-ES_tradnl"/>
+        </w:rPr>
+      </w:pPr>
       <w:r>
-        <w:t xml:space="preserve">Subsistema de Análisis </w:t>
+        <w:rPr>
+          <w:lang w:val="es-ES_tradnl"/>
+        </w:rPr>
+        <w:t xml:space="preserve">CU01 – </w:t>
       </w:r>
+      <w:proofErr w:type="spellStart"/>
       <w:r>
-        <w:t>S2</w:t>
+        <w:rPr>
+          <w:lang w:val="es-ES_tradnl"/>
+        </w:rPr>
+        <w:t>Login</w:t>
       </w:r>
-      <w:bookmarkEnd w:id="44"/>
-      <w:bookmarkEnd w:id="45"/>
-      <w:bookmarkEnd w:id="46"/>
+      <w:proofErr w:type="spellEnd"/>
     </w:p>
-    <w:p/>
     <w:p>
+      <w:pPr>
+        <w:numPr>
+          <w:ilvl w:val="0"/>
+          <w:numId w:val="10"/>
+        </w:numPr>
+        <w:rPr>
+          <w:lang w:val="es-ES_tradnl"/>
+        </w:rPr>
+      </w:pPr>
       <w:r>
-        <w:t>…</w:t>
+        <w:rPr>
+          <w:lang w:val="es-ES_tradnl"/>
+        </w:rPr>
+        <w:t>CU02 – Registro</w:t>
       </w:r>
     </w:p>
-    <w:p/>
-    <w:p/>
-    <w:p/>
-    <w:p/>
+    <w:p>
+      <w:pPr>
+        <w:numPr>
+          <w:ilvl w:val="0"/>
+          <w:numId w:val="10"/>
+        </w:numPr>
+        <w:rPr>
+          <w:lang w:val="es-ES_tradnl"/>
+        </w:rPr>
+      </w:pPr>
+      <w:r>
+        <w:rPr>
+          <w:lang w:val="es-ES_tradnl"/>
+        </w:rPr>
+        <w:t>CU03 – Ver perfil</w:t>
+      </w:r>
+    </w:p>
+    <w:p>
+      <w:pPr>
+        <w:numPr>
+          <w:ilvl w:val="0"/>
+          <w:numId w:val="10"/>
+        </w:numPr>
+        <w:rPr>
+          <w:lang w:val="es-ES_tradnl"/>
+        </w:rPr>
+      </w:pPr>
+      <w:r>
+        <w:rPr>
+          <w:lang w:val="es-ES_tradnl"/>
+        </w:rPr>
+        <w:t>CU04 – Modificar perfil</w:t>
+      </w:r>
+      <w:bookmarkStart w:id="37" w:name="_GoBack"/>
+      <w:bookmarkEnd w:id="37"/>
+    </w:p>
     <w:p/>
     <w:p/>
     <w:p/>
@@ -18516,16 +18566,16 @@
       <w:r>
         <w:br w:type="page"/>
       </w:r>
-      <w:bookmarkStart w:id="47" w:name="_Toc355215419"/>
-      <w:bookmarkStart w:id="48" w:name="_Toc517713304"/>
-      <w:bookmarkStart w:id="49" w:name="_Toc517713440"/>
+      <w:bookmarkStart w:id="38" w:name="_Toc355215419"/>
+      <w:bookmarkStart w:id="39" w:name="_Toc517713304"/>
+      <w:bookmarkStart w:id="40" w:name="_Toc517713440"/>
       <w:r>
         <w:lastRenderedPageBreak/>
         <w:t>DISEÑO DE CLASES</w:t>
       </w:r>
-      <w:bookmarkEnd w:id="47"/>
-      <w:bookmarkEnd w:id="48"/>
-      <w:bookmarkEnd w:id="49"/>
+      <w:bookmarkEnd w:id="38"/>
+      <w:bookmarkEnd w:id="39"/>
+      <w:bookmarkEnd w:id="40"/>
     </w:p>
     <w:p/>
     <w:p/>
@@ -18533,33 +18583,33 @@
       <w:pPr>
         <w:pStyle w:val="Heading3"/>
       </w:pPr>
-      <w:bookmarkStart w:id="50" w:name="_Toc355215420"/>
-      <w:bookmarkStart w:id="51" w:name="_Toc517713305"/>
-      <w:bookmarkStart w:id="52" w:name="_Toc517713441"/>
+      <w:bookmarkStart w:id="41" w:name="_Toc355215420"/>
+      <w:bookmarkStart w:id="42" w:name="_Toc517713305"/>
+      <w:bookmarkStart w:id="43" w:name="_Toc517713441"/>
       <w:r>
         <w:t xml:space="preserve">Subsistema de Diseño </w:t>
       </w:r>
       <w:r>
         <w:t>S1</w:t>
       </w:r>
-      <w:bookmarkEnd w:id="50"/>
-      <w:bookmarkEnd w:id="51"/>
-      <w:bookmarkEnd w:id="52"/>
+      <w:bookmarkEnd w:id="41"/>
+      <w:bookmarkEnd w:id="42"/>
+      <w:bookmarkEnd w:id="43"/>
     </w:p>
     <w:p/>
     <w:p>
       <w:pPr>
         <w:pStyle w:val="Heading3"/>
       </w:pPr>
-      <w:bookmarkStart w:id="53" w:name="_Toc355215421"/>
-      <w:bookmarkStart w:id="54" w:name="_Toc517713306"/>
-      <w:bookmarkStart w:id="55" w:name="_Toc517713442"/>
+      <w:bookmarkStart w:id="44" w:name="_Toc355215421"/>
+      <w:bookmarkStart w:id="45" w:name="_Toc517713306"/>
+      <w:bookmarkStart w:id="46" w:name="_Toc517713442"/>
       <w:r>
         <w:t>Modelo de Clases</w:t>
       </w:r>
-      <w:bookmarkEnd w:id="53"/>
-      <w:bookmarkEnd w:id="54"/>
-      <w:bookmarkEnd w:id="55"/>
+      <w:bookmarkEnd w:id="44"/>
+      <w:bookmarkEnd w:id="45"/>
+      <w:bookmarkEnd w:id="46"/>
     </w:p>
     <w:p/>
     <w:p/>
@@ -18573,9 +18623,9 @@
       <w:pPr>
         <w:pStyle w:val="Heading3"/>
       </w:pPr>
-      <w:bookmarkStart w:id="56" w:name="_Toc355215422"/>
-      <w:bookmarkStart w:id="57" w:name="_Toc517713307"/>
-      <w:bookmarkStart w:id="58" w:name="_Toc517713443"/>
+      <w:bookmarkStart w:id="47" w:name="_Toc355215422"/>
+      <w:bookmarkStart w:id="48" w:name="_Toc517713307"/>
+      <w:bookmarkStart w:id="49" w:name="_Toc517713443"/>
       <w:r>
         <w:t>Definición</w:t>
       </w:r>
@@ -18585,9 +18635,9 @@
       <w:r>
         <w:t>s</w:t>
       </w:r>
-      <w:bookmarkEnd w:id="56"/>
-      <w:bookmarkEnd w:id="57"/>
-      <w:bookmarkEnd w:id="58"/>
+      <w:bookmarkEnd w:id="47"/>
+      <w:bookmarkEnd w:id="48"/>
+      <w:bookmarkEnd w:id="49"/>
     </w:p>
     <w:p/>
     <w:p>
@@ -19158,18 +19208,18 @@
       <w:pPr>
         <w:pStyle w:val="Heading3"/>
       </w:pPr>
-      <w:bookmarkStart w:id="59" w:name="_Toc355215423"/>
-      <w:bookmarkStart w:id="60" w:name="_Toc517713308"/>
-      <w:bookmarkStart w:id="61" w:name="_Toc517713444"/>
+      <w:bookmarkStart w:id="50" w:name="_Toc355215423"/>
+      <w:bookmarkStart w:id="51" w:name="_Toc517713308"/>
+      <w:bookmarkStart w:id="52" w:name="_Toc517713444"/>
       <w:r>
         <w:t xml:space="preserve">Subsistema de Diseño </w:t>
       </w:r>
       <w:r>
         <w:t>S2</w:t>
       </w:r>
-      <w:bookmarkEnd w:id="59"/>
-      <w:bookmarkEnd w:id="60"/>
-      <w:bookmarkEnd w:id="61"/>
+      <w:bookmarkEnd w:id="50"/>
+      <w:bookmarkEnd w:id="51"/>
+      <w:bookmarkEnd w:id="52"/>
     </w:p>
     <w:p/>
     <w:p>
@@ -19193,16 +19243,16 @@
       <w:r>
         <w:br w:type="page"/>
       </w:r>
-      <w:bookmarkStart w:id="62" w:name="_Toc355215424"/>
-      <w:bookmarkStart w:id="63" w:name="_Toc517713309"/>
-      <w:bookmarkStart w:id="64" w:name="_Toc517713445"/>
+      <w:bookmarkStart w:id="53" w:name="_Toc355215424"/>
+      <w:bookmarkStart w:id="54" w:name="_Toc517713309"/>
+      <w:bookmarkStart w:id="55" w:name="_Toc517713445"/>
       <w:r>
         <w:lastRenderedPageBreak/>
         <w:t>DISEÑO DE INTERFACES</w:t>
       </w:r>
-      <w:bookmarkEnd w:id="62"/>
-      <w:bookmarkEnd w:id="63"/>
-      <w:bookmarkEnd w:id="64"/>
+      <w:bookmarkEnd w:id="53"/>
+      <w:bookmarkEnd w:id="54"/>
+      <w:bookmarkEnd w:id="55"/>
     </w:p>
     <w:p/>
     <w:p/>
@@ -19210,33 +19260,33 @@
       <w:pPr>
         <w:pStyle w:val="Heading3"/>
       </w:pPr>
-      <w:bookmarkStart w:id="65" w:name="_Toc355215425"/>
-      <w:bookmarkStart w:id="66" w:name="_Toc517713310"/>
-      <w:bookmarkStart w:id="67" w:name="_Toc517713446"/>
+      <w:bookmarkStart w:id="56" w:name="_Toc355215425"/>
+      <w:bookmarkStart w:id="57" w:name="_Toc517713310"/>
+      <w:bookmarkStart w:id="58" w:name="_Toc517713446"/>
       <w:r>
         <w:t xml:space="preserve">Subsistema de Diseño </w:t>
       </w:r>
       <w:r>
         <w:t>S1</w:t>
       </w:r>
-      <w:bookmarkEnd w:id="65"/>
-      <w:bookmarkEnd w:id="66"/>
-      <w:bookmarkEnd w:id="67"/>
+      <w:bookmarkEnd w:id="56"/>
+      <w:bookmarkEnd w:id="57"/>
+      <w:bookmarkEnd w:id="58"/>
     </w:p>
     <w:p/>
     <w:p>
       <w:pPr>
         <w:pStyle w:val="Heading3"/>
       </w:pPr>
-      <w:bookmarkStart w:id="68" w:name="_Toc355215426"/>
-      <w:bookmarkStart w:id="69" w:name="_Toc517713311"/>
-      <w:bookmarkStart w:id="70" w:name="_Toc517713447"/>
+      <w:bookmarkStart w:id="59" w:name="_Toc355215426"/>
+      <w:bookmarkStart w:id="60" w:name="_Toc517713311"/>
+      <w:bookmarkStart w:id="61" w:name="_Toc517713447"/>
       <w:r>
         <w:t>Navegación</w:t>
       </w:r>
-      <w:bookmarkEnd w:id="68"/>
-      <w:bookmarkEnd w:id="69"/>
-      <w:bookmarkEnd w:id="70"/>
+      <w:bookmarkEnd w:id="59"/>
+      <w:bookmarkEnd w:id="60"/>
+      <w:bookmarkEnd w:id="61"/>
     </w:p>
     <w:p/>
     <w:p>
@@ -19264,15 +19314,15 @@
       <w:pPr>
         <w:pStyle w:val="Heading3"/>
       </w:pPr>
-      <w:bookmarkStart w:id="71" w:name="_Toc355215427"/>
-      <w:bookmarkStart w:id="72" w:name="_Toc517713312"/>
-      <w:bookmarkStart w:id="73" w:name="_Toc517713448"/>
+      <w:bookmarkStart w:id="62" w:name="_Toc355215427"/>
+      <w:bookmarkStart w:id="63" w:name="_Toc517713312"/>
+      <w:bookmarkStart w:id="64" w:name="_Toc517713448"/>
       <w:r>
         <w:t>Descripción de las interfaces</w:t>
       </w:r>
-      <w:bookmarkEnd w:id="71"/>
-      <w:bookmarkEnd w:id="72"/>
-      <w:bookmarkEnd w:id="73"/>
+      <w:bookmarkEnd w:id="62"/>
+      <w:bookmarkEnd w:id="63"/>
+      <w:bookmarkEnd w:id="64"/>
     </w:p>
     <w:p/>
     <w:p>
@@ -19994,15 +20044,15 @@
       <w:pPr>
         <w:pStyle w:val="Heading3"/>
       </w:pPr>
-      <w:bookmarkStart w:id="74" w:name="_Toc355215428"/>
-      <w:bookmarkStart w:id="75" w:name="_Toc517713313"/>
-      <w:bookmarkStart w:id="76" w:name="_Toc517713449"/>
+      <w:bookmarkStart w:id="65" w:name="_Toc355215428"/>
+      <w:bookmarkStart w:id="66" w:name="_Toc517713313"/>
+      <w:bookmarkStart w:id="67" w:name="_Toc517713449"/>
       <w:r>
         <w:t>Descripción de los Informes</w:t>
       </w:r>
-      <w:bookmarkEnd w:id="74"/>
-      <w:bookmarkEnd w:id="75"/>
-      <w:bookmarkEnd w:id="76"/>
+      <w:bookmarkEnd w:id="65"/>
+      <w:bookmarkEnd w:id="66"/>
+      <w:bookmarkEnd w:id="67"/>
     </w:p>
     <w:p/>
     <w:p>
@@ -20647,18 +20697,18 @@
       <w:pPr>
         <w:pStyle w:val="Heading3"/>
       </w:pPr>
-      <w:bookmarkStart w:id="77" w:name="_Toc355215429"/>
-      <w:bookmarkStart w:id="78" w:name="_Toc517713314"/>
-      <w:bookmarkStart w:id="79" w:name="_Toc517713450"/>
+      <w:bookmarkStart w:id="68" w:name="_Toc355215429"/>
+      <w:bookmarkStart w:id="69" w:name="_Toc517713314"/>
+      <w:bookmarkStart w:id="70" w:name="_Toc517713450"/>
       <w:r>
         <w:t xml:space="preserve">Subsistema de Diseño </w:t>
       </w:r>
       <w:r>
         <w:t>S2</w:t>
       </w:r>
-      <w:bookmarkEnd w:id="77"/>
-      <w:bookmarkEnd w:id="78"/>
-      <w:bookmarkEnd w:id="79"/>
+      <w:bookmarkEnd w:id="68"/>
+      <w:bookmarkEnd w:id="69"/>
+      <w:bookmarkEnd w:id="70"/>
     </w:p>
     <w:p/>
     <w:p>
@@ -20693,15 +20743,15 @@
           <w:numId w:val="7"/>
         </w:numPr>
       </w:pPr>
-      <w:bookmarkStart w:id="80" w:name="_Toc355215430"/>
-      <w:bookmarkStart w:id="81" w:name="_Toc517713315"/>
-      <w:bookmarkStart w:id="82" w:name="_Toc517713451"/>
+      <w:bookmarkStart w:id="71" w:name="_Toc355215430"/>
+      <w:bookmarkStart w:id="72" w:name="_Toc517713315"/>
+      <w:bookmarkStart w:id="73" w:name="_Toc517713451"/>
       <w:r>
         <w:t>ESPECIFICACIONES DE CONSTRUCCIÓN</w:t>
       </w:r>
-      <w:bookmarkEnd w:id="80"/>
-      <w:bookmarkEnd w:id="81"/>
-      <w:bookmarkEnd w:id="82"/>
+      <w:bookmarkEnd w:id="71"/>
+      <w:bookmarkEnd w:id="72"/>
+      <w:bookmarkEnd w:id="73"/>
       <w:r>
         <w:t xml:space="preserve"> </w:t>
       </w:r>
@@ -20711,15 +20761,15 @@
       <w:pPr>
         <w:pStyle w:val="Heading3"/>
       </w:pPr>
-      <w:bookmarkStart w:id="83" w:name="_Toc355215431"/>
-      <w:bookmarkStart w:id="84" w:name="_Toc517713316"/>
-      <w:bookmarkStart w:id="85" w:name="_Toc517713452"/>
+      <w:bookmarkStart w:id="74" w:name="_Toc355215431"/>
+      <w:bookmarkStart w:id="75" w:name="_Toc517713316"/>
+      <w:bookmarkStart w:id="76" w:name="_Toc517713452"/>
       <w:r>
         <w:t>Entorno de Construcción</w:t>
       </w:r>
-      <w:bookmarkEnd w:id="83"/>
-      <w:bookmarkEnd w:id="84"/>
-      <w:bookmarkEnd w:id="85"/>
+      <w:bookmarkEnd w:id="74"/>
+      <w:bookmarkEnd w:id="75"/>
+      <w:bookmarkEnd w:id="76"/>
     </w:p>
     <w:p/>
     <w:p>
@@ -20735,15 +20785,15 @@
       <w:pPr>
         <w:pStyle w:val="Heading3"/>
       </w:pPr>
-      <w:bookmarkStart w:id="86" w:name="_Toc355215432"/>
-      <w:bookmarkStart w:id="87" w:name="_Toc517713317"/>
-      <w:bookmarkStart w:id="88" w:name="_Toc517713453"/>
+      <w:bookmarkStart w:id="77" w:name="_Toc355215432"/>
+      <w:bookmarkStart w:id="78" w:name="_Toc517713317"/>
+      <w:bookmarkStart w:id="79" w:name="_Toc517713453"/>
       <w:r>
         <w:t>Subsistemas de Construcción y Componentes</w:t>
       </w:r>
-      <w:bookmarkEnd w:id="86"/>
-      <w:bookmarkEnd w:id="87"/>
-      <w:bookmarkEnd w:id="88"/>
+      <w:bookmarkEnd w:id="77"/>
+      <w:bookmarkEnd w:id="78"/>
+      <w:bookmarkEnd w:id="79"/>
     </w:p>
     <w:p/>
     <w:p>
@@ -20769,15 +20819,15 @@
       <w:pPr>
         <w:pStyle w:val="Heading3"/>
       </w:pPr>
-      <w:bookmarkStart w:id="89" w:name="_Toc355215433"/>
-      <w:bookmarkStart w:id="90" w:name="_Toc517713318"/>
-      <w:bookmarkStart w:id="91" w:name="_Toc517713454"/>
+      <w:bookmarkStart w:id="80" w:name="_Toc355215433"/>
+      <w:bookmarkStart w:id="81" w:name="_Toc517713318"/>
+      <w:bookmarkStart w:id="82" w:name="_Toc517713454"/>
       <w:r>
         <w:t>Elaboración de Especificaciones de Construcción</w:t>
       </w:r>
-      <w:bookmarkEnd w:id="89"/>
-      <w:bookmarkEnd w:id="90"/>
-      <w:bookmarkEnd w:id="91"/>
+      <w:bookmarkEnd w:id="80"/>
+      <w:bookmarkEnd w:id="81"/>
+      <w:bookmarkEnd w:id="82"/>
     </w:p>
     <w:p/>
     <w:p>
@@ -20809,15 +20859,15 @@
       <w:pPr>
         <w:pStyle w:val="Heading3"/>
       </w:pPr>
-      <w:bookmarkStart w:id="92" w:name="_Toc355215434"/>
-      <w:bookmarkStart w:id="93" w:name="_Toc517713319"/>
-      <w:bookmarkStart w:id="94" w:name="_Toc517713455"/>
+      <w:bookmarkStart w:id="83" w:name="_Toc355215434"/>
+      <w:bookmarkStart w:id="84" w:name="_Toc517713319"/>
+      <w:bookmarkStart w:id="85" w:name="_Toc517713455"/>
       <w:r>
         <w:t>Elaboración de Especificaciones del Modelo Físico de Datos</w:t>
       </w:r>
-      <w:bookmarkEnd w:id="92"/>
-      <w:bookmarkEnd w:id="93"/>
-      <w:bookmarkEnd w:id="94"/>
+      <w:bookmarkEnd w:id="83"/>
+      <w:bookmarkEnd w:id="84"/>
+      <w:bookmarkEnd w:id="85"/>
     </w:p>
     <w:p/>
     <w:p>
@@ -20838,9 +20888,9 @@
       <w:r>
         <w:br w:type="page"/>
       </w:r>
-      <w:bookmarkStart w:id="95" w:name="_Toc355215435"/>
-      <w:bookmarkStart w:id="96" w:name="_Toc517713320"/>
-      <w:bookmarkStart w:id="97" w:name="_Toc517713456"/>
+      <w:bookmarkStart w:id="86" w:name="_Toc355215435"/>
+      <w:bookmarkStart w:id="87" w:name="_Toc517713320"/>
+      <w:bookmarkStart w:id="88" w:name="_Toc517713456"/>
       <w:r>
         <w:lastRenderedPageBreak/>
         <w:t>CARGA INICIAL DE DATOS</w:t>
@@ -20848,18 +20898,18 @@
       <w:r>
         <w:t xml:space="preserve"> O MIGRACIÓN</w:t>
       </w:r>
-      <w:bookmarkEnd w:id="95"/>
-      <w:bookmarkEnd w:id="96"/>
-      <w:bookmarkEnd w:id="97"/>
+      <w:bookmarkEnd w:id="86"/>
+      <w:bookmarkEnd w:id="87"/>
+      <w:bookmarkEnd w:id="88"/>
     </w:p>
     <w:p/>
     <w:p>
       <w:pPr>
         <w:pStyle w:val="Heading3"/>
       </w:pPr>
-      <w:bookmarkStart w:id="98" w:name="_Toc355215436"/>
-      <w:bookmarkStart w:id="99" w:name="_Toc517713321"/>
-      <w:bookmarkStart w:id="100" w:name="_Toc517713457"/>
+      <w:bookmarkStart w:id="89" w:name="_Toc355215436"/>
+      <w:bookmarkStart w:id="90" w:name="_Toc517713321"/>
+      <w:bookmarkStart w:id="91" w:name="_Toc517713457"/>
       <w:r>
         <w:t xml:space="preserve">Entorno de </w:t>
       </w:r>
@@ -20869,9 +20919,9 @@
       <w:r>
         <w:t>Migración</w:t>
       </w:r>
-      <w:bookmarkEnd w:id="98"/>
-      <w:bookmarkEnd w:id="99"/>
-      <w:bookmarkEnd w:id="100"/>
+      <w:bookmarkEnd w:id="89"/>
+      <w:bookmarkEnd w:id="90"/>
+      <w:bookmarkEnd w:id="91"/>
     </w:p>
     <w:p/>
     <w:p>
@@ -20884,18 +20934,18 @@
       <w:pPr>
         <w:pStyle w:val="Heading3"/>
       </w:pPr>
-      <w:bookmarkStart w:id="101" w:name="_Toc355215437"/>
-      <w:bookmarkStart w:id="102" w:name="_Toc517713322"/>
-      <w:bookmarkStart w:id="103" w:name="_Toc517713458"/>
+      <w:bookmarkStart w:id="92" w:name="_Toc355215437"/>
+      <w:bookmarkStart w:id="93" w:name="_Toc517713322"/>
+      <w:bookmarkStart w:id="94" w:name="_Toc517713458"/>
       <w:r>
         <w:t>Procedimientos de Carga Inicial</w:t>
       </w:r>
       <w:r>
         <w:t xml:space="preserve"> o Migración</w:t>
       </w:r>
-      <w:bookmarkEnd w:id="101"/>
-      <w:bookmarkEnd w:id="102"/>
-      <w:bookmarkEnd w:id="103"/>
+      <w:bookmarkEnd w:id="92"/>
+      <w:bookmarkEnd w:id="93"/>
+      <w:bookmarkEnd w:id="94"/>
     </w:p>
     <w:p/>
     <w:p>
@@ -20964,31 +21014,31 @@
       <w:r>
         <w:br w:type="page"/>
       </w:r>
-      <w:bookmarkStart w:id="104" w:name="_Toc355215438"/>
-      <w:bookmarkStart w:id="105" w:name="_Toc517713323"/>
-      <w:bookmarkStart w:id="106" w:name="_Toc517713459"/>
+      <w:bookmarkStart w:id="95" w:name="_Toc355215438"/>
+      <w:bookmarkStart w:id="96" w:name="_Toc517713323"/>
+      <w:bookmarkStart w:id="97" w:name="_Toc517713459"/>
       <w:r>
         <w:lastRenderedPageBreak/>
         <w:t>PLAN DE PRUEBAS</w:t>
       </w:r>
-      <w:bookmarkEnd w:id="104"/>
-      <w:bookmarkEnd w:id="105"/>
-      <w:bookmarkEnd w:id="106"/>
+      <w:bookmarkEnd w:id="95"/>
+      <w:bookmarkEnd w:id="96"/>
+      <w:bookmarkEnd w:id="97"/>
     </w:p>
     <w:p/>
     <w:p>
       <w:pPr>
         <w:pStyle w:val="Heading3"/>
       </w:pPr>
-      <w:bookmarkStart w:id="107" w:name="_Toc355215439"/>
-      <w:bookmarkStart w:id="108" w:name="_Toc517713324"/>
-      <w:bookmarkStart w:id="109" w:name="_Toc517713460"/>
+      <w:bookmarkStart w:id="98" w:name="_Toc355215439"/>
+      <w:bookmarkStart w:id="99" w:name="_Toc517713324"/>
+      <w:bookmarkStart w:id="100" w:name="_Toc517713460"/>
       <w:r>
         <w:t>Entornos de Pruebas</w:t>
       </w:r>
-      <w:bookmarkEnd w:id="107"/>
-      <w:bookmarkEnd w:id="108"/>
-      <w:bookmarkEnd w:id="109"/>
+      <w:bookmarkEnd w:id="98"/>
+      <w:bookmarkEnd w:id="99"/>
+      <w:bookmarkEnd w:id="100"/>
     </w:p>
     <w:p/>
     <w:p>
@@ -21013,18 +21063,18 @@
       <w:pPr>
         <w:pStyle w:val="Heading3"/>
       </w:pPr>
-      <w:bookmarkStart w:id="110" w:name="_Toc355215440"/>
-      <w:bookmarkStart w:id="111" w:name="_Toc517713325"/>
-      <w:bookmarkStart w:id="112" w:name="_Toc517713461"/>
+      <w:bookmarkStart w:id="101" w:name="_Toc355215440"/>
+      <w:bookmarkStart w:id="102" w:name="_Toc517713325"/>
+      <w:bookmarkStart w:id="103" w:name="_Toc517713461"/>
       <w:r>
         <w:t>Definición</w:t>
       </w:r>
       <w:r>
         <w:t xml:space="preserve"> de Niveles de Prueba</w:t>
       </w:r>
-      <w:bookmarkEnd w:id="110"/>
-      <w:bookmarkEnd w:id="111"/>
-      <w:bookmarkEnd w:id="112"/>
+      <w:bookmarkEnd w:id="101"/>
+      <w:bookmarkEnd w:id="102"/>
+      <w:bookmarkEnd w:id="103"/>
     </w:p>
     <w:p/>
     <w:p>
@@ -21057,16 +21107,16 @@
       <w:r>
         <w:br w:type="page"/>
       </w:r>
-      <w:bookmarkStart w:id="113" w:name="_Toc355215441"/>
-      <w:bookmarkStart w:id="114" w:name="_Toc517713326"/>
-      <w:bookmarkStart w:id="115" w:name="_Toc517713462"/>
+      <w:bookmarkStart w:id="104" w:name="_Toc355215441"/>
+      <w:bookmarkStart w:id="105" w:name="_Toc517713326"/>
+      <w:bookmarkStart w:id="106" w:name="_Toc517713462"/>
       <w:r>
         <w:lastRenderedPageBreak/>
         <w:t>REQUISITOS DE IMPLANTACIÓN</w:t>
       </w:r>
-      <w:bookmarkEnd w:id="113"/>
-      <w:bookmarkEnd w:id="114"/>
-      <w:bookmarkEnd w:id="115"/>
+      <w:bookmarkEnd w:id="104"/>
+      <w:bookmarkEnd w:id="105"/>
+      <w:bookmarkEnd w:id="106"/>
     </w:p>
     <w:p/>
     <w:p/>
@@ -21074,18 +21124,18 @@
       <w:pPr>
         <w:pStyle w:val="Heading3"/>
       </w:pPr>
-      <w:bookmarkStart w:id="116" w:name="_Toc355215442"/>
-      <w:bookmarkStart w:id="117" w:name="_Toc517713327"/>
-      <w:bookmarkStart w:id="118" w:name="_Toc517713463"/>
+      <w:bookmarkStart w:id="107" w:name="_Toc355215442"/>
+      <w:bookmarkStart w:id="108" w:name="_Toc517713327"/>
+      <w:bookmarkStart w:id="109" w:name="_Toc517713463"/>
       <w:r>
         <w:t xml:space="preserve">Requisitos de </w:t>
       </w:r>
       <w:r>
         <w:t>Documentación</w:t>
       </w:r>
-      <w:bookmarkEnd w:id="116"/>
-      <w:bookmarkEnd w:id="117"/>
-      <w:bookmarkEnd w:id="118"/>
+      <w:bookmarkEnd w:id="107"/>
+      <w:bookmarkEnd w:id="108"/>
+      <w:bookmarkEnd w:id="109"/>
     </w:p>
     <w:p/>
     <w:p>
@@ -21105,15 +21155,15 @@
       <w:pPr>
         <w:pStyle w:val="Heading3"/>
       </w:pPr>
-      <w:bookmarkStart w:id="119" w:name="_Toc355215443"/>
-      <w:bookmarkStart w:id="120" w:name="_Toc517713328"/>
-      <w:bookmarkStart w:id="121" w:name="_Toc517713464"/>
+      <w:bookmarkStart w:id="110" w:name="_Toc355215443"/>
+      <w:bookmarkStart w:id="111" w:name="_Toc517713328"/>
+      <w:bookmarkStart w:id="112" w:name="_Toc517713464"/>
       <w:r>
         <w:t>Requisitos de Implantación</w:t>
       </w:r>
-      <w:bookmarkEnd w:id="119"/>
-      <w:bookmarkEnd w:id="120"/>
-      <w:bookmarkEnd w:id="121"/>
+      <w:bookmarkEnd w:id="110"/>
+      <w:bookmarkEnd w:id="111"/>
+      <w:bookmarkEnd w:id="112"/>
     </w:p>
     <w:p/>
     <w:p>
@@ -21686,6 +21736,291 @@
     </w:lvl>
   </w:abstractNum>
   <w:abstractNum w:abstractNumId="3" w15:restartNumberingAfterBreak="0">
+    <w:nsid w:val="340C7ACC"/>
+    <w:multiLevelType w:val="hybridMultilevel"/>
+    <w:tmpl w:val="60AC1DE2"/>
+    <w:lvl w:ilvl="0" w:tplc="04090001">
+      <w:start w:val="1"/>
+      <w:numFmt w:val="bullet"/>
+      <w:lvlText w:val=""/>
+      <w:lvlJc w:val="left"/>
+      <w:pPr>
+        <w:ind w:left="720" w:hanging="360"/>
+      </w:pPr>
+      <w:rPr>
+        <w:rFonts w:ascii="Symbol" w:hAnsi="Symbol" w:hint="default"/>
+      </w:rPr>
+    </w:lvl>
+    <w:lvl w:ilvl="1" w:tplc="04090003" w:tentative="1">
+      <w:start w:val="1"/>
+      <w:numFmt w:val="bullet"/>
+      <w:lvlText w:val="o"/>
+      <w:lvlJc w:val="left"/>
+      <w:pPr>
+        <w:ind w:left="1440" w:hanging="360"/>
+      </w:pPr>
+      <w:rPr>
+        <w:rFonts w:ascii="Courier New" w:hAnsi="Courier New" w:cs="Courier New" w:hint="default"/>
+      </w:rPr>
+    </w:lvl>
+    <w:lvl w:ilvl="2" w:tplc="04090005" w:tentative="1">
+      <w:start w:val="1"/>
+      <w:numFmt w:val="bullet"/>
+      <w:lvlText w:val=""/>
+      <w:lvlJc w:val="left"/>
+      <w:pPr>
+        <w:ind w:left="2160" w:hanging="360"/>
+      </w:pPr>
+      <w:rPr>
+        <w:rFonts w:ascii="Wingdings" w:hAnsi="Wingdings" w:hint="default"/>
+      </w:rPr>
+    </w:lvl>
+    <w:lvl w:ilvl="3" w:tplc="04090001" w:tentative="1">
+      <w:start w:val="1"/>
+      <w:numFmt w:val="bullet"/>
+      <w:lvlText w:val=""/>
+      <w:lvlJc w:val="left"/>
+      <w:pPr>
+        <w:ind w:left="2880" w:hanging="360"/>
+      </w:pPr>
+      <w:rPr>
+        <w:rFonts w:ascii="Symbol" w:hAnsi="Symbol" w:hint="default"/>
+      </w:rPr>
+    </w:lvl>
+    <w:lvl w:ilvl="4" w:tplc="04090003" w:tentative="1">
+      <w:start w:val="1"/>
+      <w:numFmt w:val="bullet"/>
+      <w:lvlText w:val="o"/>
+      <w:lvlJc w:val="left"/>
+      <w:pPr>
+        <w:ind w:left="3600" w:hanging="360"/>
+      </w:pPr>
+      <w:rPr>
+        <w:rFonts w:ascii="Courier New" w:hAnsi="Courier New" w:cs="Courier New" w:hint="default"/>
+      </w:rPr>
+    </w:lvl>
+    <w:lvl w:ilvl="5" w:tplc="04090005" w:tentative="1">
+      <w:start w:val="1"/>
+      <w:numFmt w:val="bullet"/>
+      <w:lvlText w:val=""/>
+      <w:lvlJc w:val="left"/>
+      <w:pPr>
+        <w:ind w:left="4320" w:hanging="360"/>
+      </w:pPr>
+      <w:rPr>
+        <w:rFonts w:ascii="Wingdings" w:hAnsi="Wingdings" w:hint="default"/>
+      </w:rPr>
+    </w:lvl>
+    <w:lvl w:ilvl="6" w:tplc="04090001" w:tentative="1">
+      <w:start w:val="1"/>
+      <w:numFmt w:val="bullet"/>
+      <w:lvlText w:val=""/>
+      <w:lvlJc w:val="left"/>
+      <w:pPr>
+        <w:ind w:left="5040" w:hanging="360"/>
+      </w:pPr>
+      <w:rPr>
+        <w:rFonts w:ascii="Symbol" w:hAnsi="Symbol" w:hint="default"/>
+      </w:rPr>
+    </w:lvl>
+    <w:lvl w:ilvl="7" w:tplc="04090003" w:tentative="1">
+      <w:start w:val="1"/>
+      <w:numFmt w:val="bullet"/>
+      <w:lvlText w:val="o"/>
+      <w:lvlJc w:val="left"/>
+      <w:pPr>
+        <w:ind w:left="5760" w:hanging="360"/>
+      </w:pPr>
+      <w:rPr>
+        <w:rFonts w:ascii="Courier New" w:hAnsi="Courier New" w:cs="Courier New" w:hint="default"/>
+      </w:rPr>
+    </w:lvl>
+    <w:lvl w:ilvl="8" w:tplc="04090005" w:tentative="1">
+      <w:start w:val="1"/>
+      <w:numFmt w:val="bullet"/>
+      <w:lvlText w:val=""/>
+      <w:lvlJc w:val="left"/>
+      <w:pPr>
+        <w:ind w:left="6480" w:hanging="360"/>
+      </w:pPr>
+      <w:rPr>
+        <w:rFonts w:ascii="Wingdings" w:hAnsi="Wingdings" w:hint="default"/>
+      </w:rPr>
+    </w:lvl>
+  </w:abstractNum>
+  <w:abstractNum w:abstractNumId="4" w15:restartNumberingAfterBreak="0">
+    <w:nsid w:val="453F5722"/>
+    <w:multiLevelType w:val="hybridMultilevel"/>
+    <w:tmpl w:val="F86A8110"/>
+    <w:lvl w:ilvl="0" w:tplc="0409000F">
+      <w:start w:val="1"/>
+      <w:numFmt w:val="decimal"/>
+      <w:lvlText w:val="%1."/>
+      <w:lvlJc w:val="left"/>
+      <w:pPr>
+        <w:ind w:left="720" w:hanging="360"/>
+      </w:pPr>
+    </w:lvl>
+    <w:lvl w:ilvl="1" w:tplc="04090019" w:tentative="1">
+      <w:start w:val="1"/>
+      <w:numFmt w:val="lowerLetter"/>
+      <w:lvlText w:val="%2."/>
+      <w:lvlJc w:val="left"/>
+      <w:pPr>
+        <w:ind w:left="1440" w:hanging="360"/>
+      </w:pPr>
+    </w:lvl>
+    <w:lvl w:ilvl="2" w:tplc="0409001B" w:tentative="1">
+      <w:start w:val="1"/>
+      <w:numFmt w:val="lowerRoman"/>
+      <w:lvlText w:val="%3."/>
+      <w:lvlJc w:val="right"/>
+      <w:pPr>
+        <w:ind w:left="2160" w:hanging="180"/>
+      </w:pPr>
+    </w:lvl>
+    <w:lvl w:ilvl="3" w:tplc="0409000F" w:tentative="1">
+      <w:start w:val="1"/>
+      <w:numFmt w:val="decimal"/>
+      <w:lvlText w:val="%4."/>
+      <w:lvlJc w:val="left"/>
+      <w:pPr>
+        <w:ind w:left="2880" w:hanging="360"/>
+      </w:pPr>
+    </w:lvl>
+    <w:lvl w:ilvl="4" w:tplc="04090019" w:tentative="1">
+      <w:start w:val="1"/>
+      <w:numFmt w:val="lowerLetter"/>
+      <w:lvlText w:val="%5."/>
+      <w:lvlJc w:val="left"/>
+      <w:pPr>
+        <w:ind w:left="3600" w:hanging="360"/>
+      </w:pPr>
+    </w:lvl>
+    <w:lvl w:ilvl="5" w:tplc="0409001B" w:tentative="1">
+      <w:start w:val="1"/>
+      <w:numFmt w:val="lowerRoman"/>
+      <w:lvlText w:val="%6."/>
+      <w:lvlJc w:val="right"/>
+      <w:pPr>
+        <w:ind w:left="4320" w:hanging="180"/>
+      </w:pPr>
+    </w:lvl>
+    <w:lvl w:ilvl="6" w:tplc="0409000F" w:tentative="1">
+      <w:start w:val="1"/>
+      <w:numFmt w:val="decimal"/>
+      <w:lvlText w:val="%7."/>
+      <w:lvlJc w:val="left"/>
+      <w:pPr>
+        <w:ind w:left="5040" w:hanging="360"/>
+      </w:pPr>
+    </w:lvl>
+    <w:lvl w:ilvl="7" w:tplc="04090019" w:tentative="1">
+      <w:start w:val="1"/>
+      <w:numFmt w:val="lowerLetter"/>
+      <w:lvlText w:val="%8."/>
+      <w:lvlJc w:val="left"/>
+      <w:pPr>
+        <w:ind w:left="5760" w:hanging="360"/>
+      </w:pPr>
+    </w:lvl>
+    <w:lvl w:ilvl="8" w:tplc="0409001B" w:tentative="1">
+      <w:start w:val="1"/>
+      <w:numFmt w:val="lowerRoman"/>
+      <w:lvlText w:val="%9."/>
+      <w:lvlJc w:val="right"/>
+      <w:pPr>
+        <w:ind w:left="6480" w:hanging="180"/>
+      </w:pPr>
+    </w:lvl>
+  </w:abstractNum>
+  <w:abstractNum w:abstractNumId="5" w15:restartNumberingAfterBreak="0">
+    <w:nsid w:val="53F34790"/>
+    <w:multiLevelType w:val="hybridMultilevel"/>
+    <w:tmpl w:val="3016316C"/>
+    <w:lvl w:ilvl="0" w:tplc="0409000F">
+      <w:start w:val="1"/>
+      <w:numFmt w:val="decimal"/>
+      <w:lvlText w:val="%1."/>
+      <w:lvlJc w:val="left"/>
+      <w:pPr>
+        <w:ind w:left="720" w:hanging="360"/>
+      </w:pPr>
+    </w:lvl>
+    <w:lvl w:ilvl="1" w:tplc="04090019" w:tentative="1">
+      <w:start w:val="1"/>
+      <w:numFmt w:val="lowerLetter"/>
+      <w:lvlText w:val="%2."/>
+      <w:lvlJc w:val="left"/>
+      <w:pPr>
+        <w:ind w:left="1440" w:hanging="360"/>
+      </w:pPr>
+    </w:lvl>
+    <w:lvl w:ilvl="2" w:tplc="0409001B" w:tentative="1">
+      <w:start w:val="1"/>
+      <w:numFmt w:val="lowerRoman"/>
+      <w:lvlText w:val="%3."/>
+      <w:lvlJc w:val="right"/>
+      <w:pPr>
+        <w:ind w:left="2160" w:hanging="180"/>
+      </w:pPr>
+    </w:lvl>
+    <w:lvl w:ilvl="3" w:tplc="0409000F" w:tentative="1">
+      <w:start w:val="1"/>
+      <w:numFmt w:val="decimal"/>
+      <w:lvlText w:val="%4."/>
+      <w:lvlJc w:val="left"/>
+      <w:pPr>
+        <w:ind w:left="2880" w:hanging="360"/>
+      </w:pPr>
+    </w:lvl>
+    <w:lvl w:ilvl="4" w:tplc="04090019" w:tentative="1">
+      <w:start w:val="1"/>
+      <w:numFmt w:val="lowerLetter"/>
+      <w:lvlText w:val="%5."/>
+      <w:lvlJc w:val="left"/>
+      <w:pPr>
+        <w:ind w:left="3600" w:hanging="360"/>
+      </w:pPr>
+    </w:lvl>
+    <w:lvl w:ilvl="5" w:tplc="0409001B" w:tentative="1">
+      <w:start w:val="1"/>
+      <w:numFmt w:val="lowerRoman"/>
+      <w:lvlText w:val="%6."/>
+      <w:lvlJc w:val="right"/>
+      <w:pPr>
+        <w:ind w:left="4320" w:hanging="180"/>
+      </w:pPr>
+    </w:lvl>
+    <w:lvl w:ilvl="6" w:tplc="0409000F" w:tentative="1">
+      <w:start w:val="1"/>
+      <w:numFmt w:val="decimal"/>
+      <w:lvlText w:val="%7."/>
+      <w:lvlJc w:val="left"/>
+      <w:pPr>
+        <w:ind w:left="5040" w:hanging="360"/>
+      </w:pPr>
+    </w:lvl>
+    <w:lvl w:ilvl="7" w:tplc="04090019" w:tentative="1">
+      <w:start w:val="1"/>
+      <w:numFmt w:val="lowerLetter"/>
+      <w:lvlText w:val="%8."/>
+      <w:lvlJc w:val="left"/>
+      <w:pPr>
+        <w:ind w:left="5760" w:hanging="360"/>
+      </w:pPr>
+    </w:lvl>
+    <w:lvl w:ilvl="8" w:tplc="0409001B" w:tentative="1">
+      <w:start w:val="1"/>
+      <w:numFmt w:val="lowerRoman"/>
+      <w:lvlText w:val="%9."/>
+      <w:lvlJc w:val="right"/>
+      <w:pPr>
+        <w:ind w:left="6480" w:hanging="180"/>
+      </w:pPr>
+    </w:lvl>
+  </w:abstractNum>
+  <w:abstractNum w:abstractNumId="6" w15:restartNumberingAfterBreak="0">
     <w:nsid w:val="5D111FD8"/>
     <w:multiLevelType w:val="multilevel"/>
     <w:tmpl w:val="6E80A98A"/>
@@ -21826,7 +22161,7 @@
       </w:rPr>
     </w:lvl>
   </w:abstractNum>
-  <w:abstractNum w:abstractNumId="4" w15:restartNumberingAfterBreak="0">
+  <w:abstractNum w:abstractNumId="7" w15:restartNumberingAfterBreak="0">
     <w:nsid w:val="5F034FCA"/>
     <w:multiLevelType w:val="multilevel"/>
     <w:tmpl w:val="3F565172"/>
@@ -21940,7 +22275,7 @@
       </w:rPr>
     </w:lvl>
   </w:abstractNum>
-  <w:abstractNum w:abstractNumId="5" w15:restartNumberingAfterBreak="0">
+  <w:abstractNum w:abstractNumId="8" w15:restartNumberingAfterBreak="0">
     <w:nsid w:val="714C2E46"/>
     <w:multiLevelType w:val="multilevel"/>
     <w:tmpl w:val="C8A8935E"/>
@@ -22083,16 +22418,16 @@
     </w:lvl>
   </w:abstractNum>
   <w:num w:numId="1">
-    <w:abstractNumId w:val="5"/>
+    <w:abstractNumId w:val="8"/>
   </w:num>
   <w:num w:numId="2">
-    <w:abstractNumId w:val="3"/>
+    <w:abstractNumId w:val="6"/>
   </w:num>
   <w:num w:numId="3">
     <w:abstractNumId w:val="0"/>
   </w:num>
   <w:num w:numId="4">
-    <w:abstractNumId w:val="5"/>
+    <w:abstractNumId w:val="8"/>
   </w:num>
   <w:num w:numId="5">
     <w:abstractNumId w:val="2"/>
@@ -22101,7 +22436,16 @@
     <w:abstractNumId w:val="1"/>
   </w:num>
   <w:num w:numId="7">
+    <w:abstractNumId w:val="7"/>
+  </w:num>
+  <w:num w:numId="8">
     <w:abstractNumId w:val="4"/>
+  </w:num>
+  <w:num w:numId="9">
+    <w:abstractNumId w:val="5"/>
+  </w:num>
+  <w:num w:numId="10">
+    <w:abstractNumId w:val="3"/>
   </w:num>
   <w:numIdMacAtCleanup w:val="3"/>
 </w:numbering>
@@ -23521,7 +23865,7 @@
 </file>
 
 <file path=customXml/itemProps1.xml><?xml version="1.0" encoding="utf-8"?>
-<ds:datastoreItem xmlns:ds="http://schemas.openxmlformats.org/officeDocument/2006/customXml" ds:itemID="{12007426-8E15-404D-911D-BF4C11ECC699}">
+<ds:datastoreItem xmlns:ds="http://schemas.openxmlformats.org/officeDocument/2006/customXml" ds:itemID="{E8177399-452D-483F-9D0D-0173B2DB94B2}">
   <ds:schemaRefs>
     <ds:schemaRef ds:uri="http://schemas.openxmlformats.org/officeDocument/2006/bibliography"/>
   </ds:schemaRefs>

</xml_diff>

<commit_message>
subo diagraamas de clase
</commit_message>
<xml_diff>
--- a/Documentacion/Diseño/Diseño.docx
+++ b/Documentacion/Diseño/Diseño.docx
@@ -2164,10 +2164,10 @@
             <v:path o:extrusionok="f" gradientshapeok="t" o:connecttype="rect"/>
             <o:lock v:ext="edit" aspectratio="t"/>
           </v:shapetype>
-          <v:shape id="_x0000_i1025" type="#_x0000_t75" style="width:348.6pt;height:339pt" o:ole="">
+          <v:shape id="_x0000_i1025" type="#_x0000_t75" style="width:348.55pt;height:339.25pt" o:ole="">
             <v:imagedata r:id="rId8" o:title=""/>
           </v:shape>
-          <o:OLEObject Type="Embed" ProgID="Visio.Drawing.15" ShapeID="_x0000_i1025" DrawAspect="Content" ObjectID="_1597337598" r:id="rId9"/>
+          <o:OLEObject Type="Embed" ProgID="Visio.Drawing.15" ShapeID="_x0000_i1025" DrawAspect="Content" ObjectID="_1597414964" r:id="rId9"/>
         </w:object>
       </w:r>
     </w:p>
@@ -2241,10 +2241,10 @@
       </w:pPr>
       <w:r>
         <w:object w:dxaOrig="8776" w:dyaOrig="10501">
-          <v:shape id="_x0000_i1026" type="#_x0000_t75" style="width:316.2pt;height:378.6pt" o:ole="">
+          <v:shape id="_x0000_i1026" type="#_x0000_t75" style="width:316.35pt;height:378.55pt" o:ole="">
             <v:imagedata r:id="rId10" o:title=""/>
           </v:shape>
-          <o:OLEObject Type="Embed" ProgID="Visio.Drawing.15" ShapeID="_x0000_i1026" DrawAspect="Content" ObjectID="_1597337599" r:id="rId11"/>
+          <o:OLEObject Type="Embed" ProgID="Visio.Drawing.15" ShapeID="_x0000_i1026" DrawAspect="Content" ObjectID="_1597414965" r:id="rId11"/>
         </w:object>
       </w:r>
     </w:p>
@@ -2306,10 +2306,10 @@
       </w:pPr>
       <w:r>
         <w:object w:dxaOrig="13861" w:dyaOrig="20026">
-          <v:shape id="_x0000_i1027" type="#_x0000_t75" style="width:394.2pt;height:570pt" o:ole="">
+          <v:shape id="_x0000_i1027" type="#_x0000_t75" style="width:394.35pt;height:570pt" o:ole="">
             <v:imagedata r:id="rId12" o:title=""/>
           </v:shape>
-          <o:OLEObject Type="Embed" ProgID="Visio.Drawing.15" ShapeID="_x0000_i1027" DrawAspect="Content" ObjectID="_1597337600" r:id="rId13"/>
+          <o:OLEObject Type="Embed" ProgID="Visio.Drawing.15" ShapeID="_x0000_i1027" DrawAspect="Content" ObjectID="_1597414966" r:id="rId13"/>
         </w:object>
       </w:r>
     </w:p>
@@ -2365,10 +2365,10 @@
       </w:pPr>
       <w:r>
         <w:object w:dxaOrig="11911" w:dyaOrig="22246">
-          <v:shape id="_x0000_i1028" type="#_x0000_t75" style="width:333pt;height:625.2pt" o:ole="">
+          <v:shape id="_x0000_i1028" type="#_x0000_t75" style="width:332.75pt;height:625.1pt" o:ole="">
             <v:imagedata r:id="rId14" o:title=""/>
           </v:shape>
-          <o:OLEObject Type="Embed" ProgID="Visio.Drawing.15" ShapeID="_x0000_i1028" DrawAspect="Content" ObjectID="_1597337601" r:id="rId15"/>
+          <o:OLEObject Type="Embed" ProgID="Visio.Drawing.15" ShapeID="_x0000_i1028" DrawAspect="Content" ObjectID="_1597414967" r:id="rId15"/>
         </w:object>
       </w:r>
     </w:p>
@@ -19351,10 +19351,10 @@
       </w:pPr>
       <w:r>
         <w:object w:dxaOrig="11251" w:dyaOrig="21961">
-          <v:shape id="_x0000_i1029" type="#_x0000_t75" style="width:308.4pt;height:598.2pt" o:ole="">
+          <v:shape id="_x0000_i1029" type="#_x0000_t75" style="width:308.2pt;height:598.35pt" o:ole="">
             <v:imagedata r:id="rId16" o:title=""/>
           </v:shape>
-          <o:OLEObject Type="Embed" ProgID="Visio.Drawing.15" ShapeID="_x0000_i1029" DrawAspect="Content" ObjectID="_1597337602" r:id="rId17"/>
+          <o:OLEObject Type="Embed" ProgID="Visio.Drawing.15" ShapeID="_x0000_i1029" DrawAspect="Content" ObjectID="_1597414968" r:id="rId17"/>
         </w:object>
       </w:r>
     </w:p>
@@ -19445,6 +19445,35 @@
     </w:p>
     <w:p>
       <w:pPr>
+        <w:pStyle w:val="Heading3"/>
+      </w:pPr>
+      <w:r>
+        <w:t xml:space="preserve"> Diagramas se secuencia</w:t>
+      </w:r>
+    </w:p>
+    <w:p>
+      <w:pPr>
+        <w:ind w:firstLine="360"/>
+      </w:pPr>
+      <w:r>
+        <w:t xml:space="preserve">A continuación, se detalla el flujo en información entre los actores y </w:t>
+      </w:r>
+      <w:r>
+        <w:t>los distintos objetos del sistema</w:t>
+      </w:r>
+      <w:r>
+        <w:t xml:space="preserve"> en los casos de uso. Para no dificultar la comprensión del diagrama con demasiados flujos de datos, no se han tenido en cuenta los flujos alternativos; por lo que atributos, métodos o llamadas a objetos usados para validar las entradas, o que sean causados por entradas no válidas, no se han representado en los diagramas.</w:t>
+      </w:r>
+      <w:r>
+        <w:rPr>
+          <w:lang w:val="es-ES_tradnl"/>
+        </w:rPr>
+        <w:tab/>
+      </w:r>
+    </w:p>
+    <w:p>
+      <w:pPr>
+        <w:ind w:firstLine="708"/>
         <w:rPr>
           <w:lang w:val="es-ES_tradnl"/>
         </w:rPr>
@@ -19453,7 +19482,6 @@
         <w:rPr>
           <w:lang w:val="es-ES_tradnl"/>
         </w:rPr>
-        <w:tab/>
         <w:t xml:space="preserve">La clase </w:t>
       </w:r>
       <w:proofErr w:type="spellStart"/>
@@ -19521,6 +19549,35 @@
       </w:r>
     </w:p>
     <w:p>
+      <w:r>
+        <w:rPr>
+          <w:lang w:val="es-ES_tradnl"/>
+        </w:rPr>
+        <w:tab/>
+        <w:t xml:space="preserve">NOTA: Los diagramas de secuencia pueden consultarse a tamaño A4 en el Anexo 3, o </w:t>
+      </w:r>
+      <w:r>
+        <w:t>a tamaño completo</w:t>
+      </w:r>
+      <w:r>
+        <w:t>, en color</w:t>
+      </w:r>
+      <w:r>
+        <w:t xml:space="preserve"> y en gráficos vectorizados de MS Visio en el siguiente enlace: </w:t>
+      </w:r>
+      <w:hyperlink r:id="rId18" w:history="1">
+        <w:r>
+          <w:rPr>
+            <w:rStyle w:val="Hyperlink"/>
+          </w:rPr>
+          <w:t>https://github.com/mridpin/TFG_UPO/blob/master/Documentacion/Dise%C3%B1o/Fuentes/Diagrama%20de%20secuencia%20del%20sistema.vsdx</w:t>
+        </w:r>
+      </w:hyperlink>
+      <w:r>
+        <w:t xml:space="preserve"> </w:t>
+      </w:r>
+    </w:p>
+    <w:p>
       <w:pPr>
         <w:numPr>
           <w:ilvl w:val="0"/>
@@ -19530,6 +19587,7 @@
           <w:lang w:val="es-ES_tradnl"/>
         </w:rPr>
       </w:pPr>
+      <w:bookmarkStart w:id="50" w:name="_Hlk523672219"/>
       <w:r>
         <w:rPr>
           <w:lang w:val="es-ES_tradnl"/>
@@ -19551,6 +19609,7 @@
         <w:t>:</w:t>
       </w:r>
     </w:p>
+    <w:bookmarkEnd w:id="50"/>
     <w:p>
       <w:pPr>
         <w:rPr>
@@ -19559,10 +19618,10 @@
       </w:pPr>
       <w:r>
         <w:object w:dxaOrig="13321" w:dyaOrig="5356">
-          <v:shape id="_x0000_i1030" type="#_x0000_t75" style="width:424.8pt;height:171pt" o:ole="">
-            <v:imagedata r:id="rId18" o:title=""/>
+          <v:shape id="_x0000_i1030" type="#_x0000_t75" style="width:424.9pt;height:171.25pt" o:ole="">
+            <v:imagedata r:id="rId19" o:title=""/>
           </v:shape>
-          <o:OLEObject Type="Embed" ProgID="Visio.Drawing.15" ShapeID="_x0000_i1030" DrawAspect="Content" ObjectID="_1597337603" r:id="rId19"/>
+          <o:OLEObject Type="Embed" ProgID="Visio.Drawing.15" ShapeID="_x0000_i1030" DrawAspect="Content" ObjectID="_1597414969" r:id="rId20"/>
         </w:object>
       </w:r>
     </w:p>
@@ -19576,6 +19635,7 @@
           <w:lang w:val="es-ES_tradnl"/>
         </w:rPr>
       </w:pPr>
+      <w:bookmarkStart w:id="51" w:name="_Hlk523672247"/>
       <w:r>
         <w:rPr>
           <w:lang w:val="es-ES_tradnl"/>
@@ -19589,13 +19649,14 @@
         <w:t>:</w:t>
       </w:r>
     </w:p>
+    <w:bookmarkEnd w:id="51"/>
     <w:p>
       <w:r>
         <w:object w:dxaOrig="14716" w:dyaOrig="5386">
-          <v:shape id="_x0000_i1031" type="#_x0000_t75" style="width:424.8pt;height:154.8pt" o:ole="">
-            <v:imagedata r:id="rId20" o:title=""/>
+          <v:shape id="_x0000_i1031" type="#_x0000_t75" style="width:424.35pt;height:154.9pt" o:ole="">
+            <v:imagedata r:id="rId21" o:title=""/>
           </v:shape>
-          <o:OLEObject Type="Embed" ProgID="Visio.Drawing.15" ShapeID="_x0000_i1031" DrawAspect="Content" ObjectID="_1597337604" r:id="rId21"/>
+          <o:OLEObject Type="Embed" ProgID="Visio.Drawing.15" ShapeID="_x0000_i1031" DrawAspect="Content" ObjectID="_1597414970" r:id="rId22"/>
         </w:object>
       </w:r>
     </w:p>
@@ -19609,6 +19670,7 @@
           <w:lang w:val="es-ES_tradnl"/>
         </w:rPr>
       </w:pPr>
+      <w:bookmarkStart w:id="52" w:name="_Hlk523672280"/>
       <w:r>
         <w:rPr>
           <w:lang w:val="es-ES_tradnl"/>
@@ -19634,6 +19696,7 @@
         <w:t>:</w:t>
       </w:r>
     </w:p>
+    <w:bookmarkEnd w:id="52"/>
     <w:p>
       <w:pPr>
         <w:rPr>
@@ -19642,10 +19705,10 @@
       </w:pPr>
       <w:r>
         <w:object w:dxaOrig="8371" w:dyaOrig="3645">
-          <v:shape id="_x0000_i1032" type="#_x0000_t75" style="width:405pt;height:175.8pt" o:ole="">
-            <v:imagedata r:id="rId22" o:title=""/>
+          <v:shape id="_x0000_i1032" type="#_x0000_t75" style="width:405.25pt;height:175.65pt" o:ole="">
+            <v:imagedata r:id="rId23" o:title=""/>
           </v:shape>
-          <o:OLEObject Type="Embed" ProgID="Visio.Drawing.15" ShapeID="_x0000_i1032" DrawAspect="Content" ObjectID="_1597337605" r:id="rId23"/>
+          <o:OLEObject Type="Embed" ProgID="Visio.Drawing.15" ShapeID="_x0000_i1032" DrawAspect="Content" ObjectID="_1597414971" r:id="rId24"/>
         </w:object>
       </w:r>
     </w:p>
@@ -19659,6 +19722,7 @@
           <w:lang w:val="es-ES_tradnl"/>
         </w:rPr>
       </w:pPr>
+      <w:bookmarkStart w:id="53" w:name="_Hlk523672306"/>
       <w:r>
         <w:rPr>
           <w:lang w:val="es-ES_tradnl"/>
@@ -19672,6 +19736,7 @@
         <w:t>:</w:t>
       </w:r>
     </w:p>
+    <w:bookmarkEnd w:id="53"/>
     <w:p>
       <w:pPr>
         <w:rPr>
@@ -19680,10 +19745,10 @@
       </w:pPr>
       <w:r>
         <w:object w:dxaOrig="13831" w:dyaOrig="6151">
-          <v:shape id="_x0000_i1033" type="#_x0000_t75" style="width:424.8pt;height:189pt" o:ole="">
-            <v:imagedata r:id="rId24" o:title=""/>
+          <v:shape id="_x0000_i1050" type="#_x0000_t75" style="width:424.35pt;height:188.75pt" o:ole="">
+            <v:imagedata r:id="rId25" o:title=""/>
           </v:shape>
-          <o:OLEObject Type="Embed" ProgID="Visio.Drawing.15" ShapeID="_x0000_i1033" DrawAspect="Content" ObjectID="_1597337606" r:id="rId25"/>
+          <o:OLEObject Type="Embed" ProgID="Visio.Drawing.15" ShapeID="_x0000_i1050" DrawAspect="Content" ObjectID="_1597414972" r:id="rId26"/>
         </w:object>
       </w:r>
     </w:p>
@@ -19697,6 +19762,7 @@
           <w:lang w:val="es-ES_tradnl"/>
         </w:rPr>
       </w:pPr>
+      <w:bookmarkStart w:id="54" w:name="_Hlk523672373"/>
       <w:r>
         <w:rPr>
           <w:lang w:val="es-ES_tradnl"/>
@@ -19740,6 +19806,7 @@
         <w:t>:</w:t>
       </w:r>
     </w:p>
+    <w:bookmarkEnd w:id="54"/>
     <w:p>
       <w:pPr>
         <w:rPr>
@@ -19748,10 +19815,10 @@
       </w:pPr>
       <w:r>
         <w:object w:dxaOrig="14191" w:dyaOrig="11851">
-          <v:shape id="_x0000_i1034" type="#_x0000_t75" style="width:424.8pt;height:355.2pt" o:ole="">
-            <v:imagedata r:id="rId26" o:title=""/>
+          <v:shape id="_x0000_i1034" type="#_x0000_t75" style="width:424.9pt;height:355.1pt" o:ole="">
+            <v:imagedata r:id="rId27" o:title=""/>
           </v:shape>
-          <o:OLEObject Type="Embed" ProgID="Visio.Drawing.15" ShapeID="_x0000_i1034" DrawAspect="Content" ObjectID="_1597337607" r:id="rId27"/>
+          <o:OLEObject Type="Embed" ProgID="Visio.Drawing.15" ShapeID="_x0000_i1034" DrawAspect="Content" ObjectID="_1597414973" r:id="rId28"/>
         </w:object>
       </w:r>
     </w:p>
@@ -19765,6 +19832,7 @@
           <w:lang w:val="es-ES_tradnl"/>
         </w:rPr>
       </w:pPr>
+      <w:bookmarkStart w:id="55" w:name="_Hlk523672506"/>
       <w:r>
         <w:rPr>
           <w:lang w:val="es-ES_tradnl"/>
@@ -19793,7 +19861,14 @@
         <w:rPr>
           <w:lang w:val="es-ES_tradnl"/>
         </w:rPr>
-        <w:t xml:space="preserve"> El contenido del método </w:t>
+        <w:t xml:space="preserve"> </w:t>
+      </w:r>
+      <w:bookmarkEnd w:id="55"/>
+      <w:r>
+        <w:rPr>
+          <w:lang w:val="es-ES_tradnl"/>
+        </w:rPr>
+        <w:t xml:space="preserve">El contenido del método </w:t>
       </w:r>
       <w:proofErr w:type="spellStart"/>
       <w:proofErr w:type="gramStart"/>
@@ -19835,10 +19910,10 @@
       </w:pPr>
       <w:r>
         <w:object w:dxaOrig="19282" w:dyaOrig="7455">
-          <v:shape id="_x0000_i1035" type="#_x0000_t75" style="width:425.4pt;height:164.4pt" o:ole="">
-            <v:imagedata r:id="rId28" o:title=""/>
+          <v:shape id="_x0000_i1035" type="#_x0000_t75" style="width:424.9pt;height:164.2pt" o:ole="">
+            <v:imagedata r:id="rId29" o:title=""/>
           </v:shape>
-          <o:OLEObject Type="Embed" ProgID="Visio.Drawing.15" ShapeID="_x0000_i1035" DrawAspect="Content" ObjectID="_1597337608" r:id="rId29"/>
+          <o:OLEObject Type="Embed" ProgID="Visio.Drawing.15" ShapeID="_x0000_i1035" DrawAspect="Content" ObjectID="_1597414974" r:id="rId30"/>
         </w:object>
       </w:r>
     </w:p>
@@ -19852,6 +19927,7 @@
           <w:lang w:val="es-ES_tradnl"/>
         </w:rPr>
       </w:pPr>
+      <w:bookmarkStart w:id="56" w:name="_Hlk523672573"/>
       <w:r>
         <w:rPr>
           <w:lang w:val="es-ES_tradnl"/>
@@ -19868,7 +19944,14 @@
         <w:rPr>
           <w:lang w:val="es-ES_tradnl"/>
         </w:rPr>
-        <w:t xml:space="preserve">: Se representa aquí el contenido del método </w:t>
+        <w:t xml:space="preserve">: </w:t>
+      </w:r>
+      <w:bookmarkEnd w:id="56"/>
+      <w:r>
+        <w:rPr>
+          <w:lang w:val="es-ES_tradnl"/>
+        </w:rPr>
+        <w:t xml:space="preserve">Se representa aquí el contenido del método </w:t>
       </w:r>
       <w:proofErr w:type="spellStart"/>
       <w:proofErr w:type="gramStart"/>
@@ -19910,10 +19993,10 @@
       </w:pPr>
       <w:r>
         <w:object w:dxaOrig="21150" w:dyaOrig="9016">
-          <v:shape id="_x0000_i1036" type="#_x0000_t75" style="width:425.4pt;height:181.8pt" o:ole="">
-            <v:imagedata r:id="rId30" o:title=""/>
+          <v:shape id="_x0000_i1036" type="#_x0000_t75" style="width:424.9pt;height:181.65pt" o:ole="">
+            <v:imagedata r:id="rId31" o:title=""/>
           </v:shape>
-          <o:OLEObject Type="Embed" ProgID="Visio.Drawing.15" ShapeID="_x0000_i1036" DrawAspect="Content" ObjectID="_1597337609" r:id="rId31"/>
+          <o:OLEObject Type="Embed" ProgID="Visio.Drawing.15" ShapeID="_x0000_i1036" DrawAspect="Content" ObjectID="_1597414975" r:id="rId32"/>
         </w:object>
       </w:r>
     </w:p>
@@ -19927,6 +20010,7 @@
           <w:lang w:val="es-ES_tradnl"/>
         </w:rPr>
       </w:pPr>
+      <w:bookmarkStart w:id="57" w:name="_Hlk523672606"/>
       <w:r>
         <w:rPr>
           <w:lang w:val="es-ES_tradnl"/>
@@ -19940,13 +20024,14 @@
         <w:t>Crear Escenario</w:t>
       </w:r>
     </w:p>
+    <w:bookmarkEnd w:id="57"/>
     <w:p>
       <w:r>
         <w:object w:dxaOrig="15151" w:dyaOrig="4980">
-          <v:shape id="_x0000_i1037" type="#_x0000_t75" style="width:424.8pt;height:139.2pt" o:ole="">
-            <v:imagedata r:id="rId32" o:title=""/>
+          <v:shape id="_x0000_i1037" type="#_x0000_t75" style="width:424.9pt;height:139.1pt" o:ole="">
+            <v:imagedata r:id="rId33" o:title=""/>
           </v:shape>
-          <o:OLEObject Type="Embed" ProgID="Visio.Drawing.15" ShapeID="_x0000_i1037" DrawAspect="Content" ObjectID="_1597337610" r:id="rId33"/>
+          <o:OLEObject Type="Embed" ProgID="Visio.Drawing.15" ShapeID="_x0000_i1037" DrawAspect="Content" ObjectID="_1597414976" r:id="rId34"/>
         </w:object>
       </w:r>
     </w:p>
@@ -19957,18 +20042,20 @@
           <w:numId w:val="11"/>
         </w:numPr>
       </w:pPr>
+      <w:bookmarkStart w:id="58" w:name="_Hlk523672631"/>
       <w:r>
         <w:t>CU09 – Crear Partida</w:t>
       </w:r>
     </w:p>
+    <w:bookmarkEnd w:id="58"/>
     <w:p/>
     <w:p>
       <w:r>
         <w:object w:dxaOrig="28740" w:dyaOrig="8281">
-          <v:shape id="_x0000_i1038" type="#_x0000_t75" style="width:424.2pt;height:122.4pt" o:ole="">
-            <v:imagedata r:id="rId34" o:title=""/>
+          <v:shape id="_x0000_i1038" type="#_x0000_t75" style="width:423.8pt;height:122.75pt" o:ole="">
+            <v:imagedata r:id="rId35" o:title=""/>
           </v:shape>
-          <o:OLEObject Type="Embed" ProgID="Visio.Drawing.15" ShapeID="_x0000_i1038" DrawAspect="Content" ObjectID="_1597337611" r:id="rId35"/>
+          <o:OLEObject Type="Embed" ProgID="Visio.Drawing.15" ShapeID="_x0000_i1038" DrawAspect="Content" ObjectID="_1597414977" r:id="rId36"/>
         </w:object>
       </w:r>
     </w:p>
@@ -19979,6 +20066,7 @@
           <w:numId w:val="11"/>
         </w:numPr>
       </w:pPr>
+      <w:bookmarkStart w:id="59" w:name="_Hlk523672670"/>
       <w:r>
         <w:t xml:space="preserve">CU10 </w:t>
       </w:r>
@@ -19992,13 +20080,14 @@
         <w:t>ñadir Escenario</w:t>
       </w:r>
     </w:p>
+    <w:bookmarkEnd w:id="59"/>
     <w:p>
       <w:r>
         <w:object w:dxaOrig="18331" w:dyaOrig="7201">
-          <v:shape id="_x0000_i1039" type="#_x0000_t75" style="width:424.2pt;height:166.2pt" o:ole="">
-            <v:imagedata r:id="rId36" o:title=""/>
+          <v:shape id="_x0000_i1039" type="#_x0000_t75" style="width:424.35pt;height:166.35pt" o:ole="">
+            <v:imagedata r:id="rId37" o:title=""/>
           </v:shape>
-          <o:OLEObject Type="Embed" ProgID="Visio.Drawing.15" ShapeID="_x0000_i1039" DrawAspect="Content" ObjectID="_1597337612" r:id="rId37"/>
+          <o:OLEObject Type="Embed" ProgID="Visio.Drawing.15" ShapeID="_x0000_i1039" DrawAspect="Content" ObjectID="_1597414978" r:id="rId38"/>
         </w:object>
       </w:r>
     </w:p>
@@ -20009,17 +20098,19 @@
           <w:numId w:val="11"/>
         </w:numPr>
       </w:pPr>
+      <w:bookmarkStart w:id="60" w:name="_Hlk523672693"/>
       <w:r>
         <w:t>CU11 – Añadir Jugador</w:t>
       </w:r>
     </w:p>
+    <w:bookmarkEnd w:id="60"/>
     <w:p>
       <w:r>
         <w:object w:dxaOrig="22111" w:dyaOrig="8731">
-          <v:shape id="_x0000_i1040" type="#_x0000_t75" style="width:424.8pt;height:169.2pt" o:ole="">
-            <v:imagedata r:id="rId38" o:title=""/>
+          <v:shape id="_x0000_i1040" type="#_x0000_t75" style="width:424.35pt;height:169.65pt" o:ole="">
+            <v:imagedata r:id="rId39" o:title=""/>
           </v:shape>
-          <o:OLEObject Type="Embed" ProgID="Visio.Drawing.15" ShapeID="_x0000_i1040" DrawAspect="Content" ObjectID="_1597337613" r:id="rId39"/>
+          <o:OLEObject Type="Embed" ProgID="Visio.Drawing.15" ShapeID="_x0000_i1040" DrawAspect="Content" ObjectID="_1597414979" r:id="rId40"/>
         </w:object>
       </w:r>
     </w:p>
@@ -20030,10 +20121,12 @@
           <w:numId w:val="11"/>
         </w:numPr>
       </w:pPr>
+      <w:bookmarkStart w:id="61" w:name="_Hlk523672733"/>
       <w:r>
         <w:t>CU12 – Cerrar Partida</w:t>
       </w:r>
     </w:p>
+    <w:bookmarkEnd w:id="61"/>
     <w:p>
       <w:pPr>
         <w:rPr>
@@ -20042,10 +20135,10 @@
       </w:pPr>
       <w:r>
         <w:object w:dxaOrig="13815" w:dyaOrig="4546">
-          <v:shape id="_x0000_i1041" type="#_x0000_t75" style="width:423.6pt;height:139.8pt" o:ole="">
-            <v:imagedata r:id="rId40" o:title=""/>
+          <v:shape id="_x0000_i1041" type="#_x0000_t75" style="width:423.25pt;height:139.65pt" o:ole="">
+            <v:imagedata r:id="rId41" o:title=""/>
           </v:shape>
-          <o:OLEObject Type="Embed" ProgID="Visio.Drawing.15" ShapeID="_x0000_i1041" DrawAspect="Content" ObjectID="_1597337614" r:id="rId41"/>
+          <o:OLEObject Type="Embed" ProgID="Visio.Drawing.15" ShapeID="_x0000_i1041" DrawAspect="Content" ObjectID="_1597414980" r:id="rId42"/>
         </w:object>
       </w:r>
     </w:p>
@@ -20056,9 +20149,11 @@
           <w:numId w:val="11"/>
         </w:numPr>
       </w:pPr>
+      <w:bookmarkStart w:id="62" w:name="_Hlk523672762"/>
       <w:r>
         <w:t>CU13 – Configurar Coaliciones</w:t>
       </w:r>
+      <w:bookmarkEnd w:id="62"/>
       <w:r>
         <w:t xml:space="preserve">: La llamada a </w:t>
       </w:r>
@@ -20097,10 +20192,10 @@
     <w:p>
       <w:r>
         <w:object w:dxaOrig="27660" w:dyaOrig="12721">
-          <v:shape id="_x0000_i1042" type="#_x0000_t75" style="width:424.8pt;height:195pt" o:ole="">
-            <v:imagedata r:id="rId42" o:title=""/>
+          <v:shape id="_x0000_i1042" type="#_x0000_t75" style="width:424.35pt;height:195.25pt" o:ole="">
+            <v:imagedata r:id="rId43" o:title=""/>
           </v:shape>
-          <o:OLEObject Type="Embed" ProgID="Visio.Drawing.15" ShapeID="_x0000_i1042" DrawAspect="Content" ObjectID="_1597337615" r:id="rId43"/>
+          <o:OLEObject Type="Embed" ProgID="Visio.Drawing.15" ShapeID="_x0000_i1042" DrawAspect="Content" ObjectID="_1597414981" r:id="rId44"/>
         </w:object>
       </w:r>
     </w:p>
@@ -20111,17 +20206,19 @@
           <w:numId w:val="11"/>
         </w:numPr>
       </w:pPr>
+      <w:bookmarkStart w:id="63" w:name="_Hlk523672810"/>
       <w:r>
         <w:t>CU14 – Resolver Tirada</w:t>
       </w:r>
     </w:p>
+    <w:bookmarkEnd w:id="63"/>
     <w:p>
       <w:r>
         <w:object w:dxaOrig="24991" w:dyaOrig="10996">
-          <v:shape id="_x0000_i1043" type="#_x0000_t75" style="width:424.8pt;height:187.2pt" o:ole="">
-            <v:imagedata r:id="rId44" o:title=""/>
+          <v:shape id="_x0000_i1043" type="#_x0000_t75" style="width:424.9pt;height:187.1pt" o:ole="">
+            <v:imagedata r:id="rId45" o:title=""/>
           </v:shape>
-          <o:OLEObject Type="Embed" ProgID="Visio.Drawing.15" ShapeID="_x0000_i1043" DrawAspect="Content" ObjectID="_1597337616" r:id="rId45"/>
+          <o:OLEObject Type="Embed" ProgID="Visio.Drawing.15" ShapeID="_x0000_i1043" DrawAspect="Content" ObjectID="_1597414982" r:id="rId46"/>
         </w:object>
       </w:r>
     </w:p>
@@ -20132,17 +20229,19 @@
           <w:numId w:val="11"/>
         </w:numPr>
       </w:pPr>
+      <w:bookmarkStart w:id="64" w:name="_Hlk523672840"/>
       <w:r>
         <w:t>CU15 – Terminar Enfrentamiento</w:t>
       </w:r>
     </w:p>
+    <w:bookmarkEnd w:id="64"/>
     <w:p>
       <w:r>
         <w:object w:dxaOrig="12586" w:dyaOrig="4636">
-          <v:shape id="_x0000_i1044" type="#_x0000_t75" style="width:424.8pt;height:156.6pt" o:ole="">
-            <v:imagedata r:id="rId46" o:title=""/>
+          <v:shape id="_x0000_i1044" type="#_x0000_t75" style="width:424.9pt;height:156.55pt" o:ole="">
+            <v:imagedata r:id="rId47" o:title=""/>
           </v:shape>
-          <o:OLEObject Type="Embed" ProgID="Visio.Drawing.15" ShapeID="_x0000_i1044" DrawAspect="Content" ObjectID="_1597337617" r:id="rId47"/>
+          <o:OLEObject Type="Embed" ProgID="Visio.Drawing.15" ShapeID="_x0000_i1044" DrawAspect="Content" ObjectID="_1597414983" r:id="rId48"/>
         </w:object>
       </w:r>
     </w:p>
@@ -20153,6 +20252,7 @@
           <w:numId w:val="11"/>
         </w:numPr>
       </w:pPr>
+      <w:bookmarkStart w:id="65" w:name="_Hlk523672866"/>
       <w:r>
         <w:t>CU16 – A</w:t>
       </w:r>
@@ -20163,13 +20263,14 @@
         <w:t>anzar turno</w:t>
       </w:r>
     </w:p>
+    <w:bookmarkEnd w:id="65"/>
     <w:p>
       <w:r>
         <w:object w:dxaOrig="17671" w:dyaOrig="5731">
-          <v:shape id="_x0000_i1045" type="#_x0000_t75" style="width:424.8pt;height:138pt" o:ole="">
-            <v:imagedata r:id="rId48" o:title=""/>
+          <v:shape id="_x0000_i1045" type="#_x0000_t75" style="width:424.9pt;height:138pt" o:ole="">
+            <v:imagedata r:id="rId49" o:title=""/>
           </v:shape>
-          <o:OLEObject Type="Embed" ProgID="Visio.Drawing.15" ShapeID="_x0000_i1045" DrawAspect="Content" ObjectID="_1597337618" r:id="rId49"/>
+          <o:OLEObject Type="Embed" ProgID="Visio.Drawing.15" ShapeID="_x0000_i1045" DrawAspect="Content" ObjectID="_1597414984" r:id="rId50"/>
         </w:object>
       </w:r>
     </w:p>
@@ -20180,11 +20281,16 @@
           <w:numId w:val="11"/>
         </w:numPr>
       </w:pPr>
+      <w:bookmarkStart w:id="66" w:name="_Hlk523672892"/>
       <w:r>
         <w:t>CU17 – Actualizar Partida</w:t>
       </w:r>
       <w:r>
-        <w:t>: Se repite el mismo procedimiento que en el CU06 – Ver Partida, pero solo se actualiza la sección</w:t>
+        <w:t xml:space="preserve">: </w:t>
+      </w:r>
+      <w:bookmarkEnd w:id="66"/>
+      <w:r>
+        <w:t>Se repite el mismo procedimiento que en el CU06 – Ver Partida, pero solo se actualiza la sección</w:t>
       </w:r>
       <w:r>
         <w:t xml:space="preserve"> de la página que contiene la lista de enfrentamientos. Este proceso se lleva a cabo mediante una llamada asíncrona.</w:t>
@@ -20193,10 +20299,10 @@
     <w:p>
       <w:r>
         <w:object w:dxaOrig="19282" w:dyaOrig="7455">
-          <v:shape id="_x0000_i1046" type="#_x0000_t75" style="width:425.4pt;height:164.4pt" o:ole="">
-            <v:imagedata r:id="rId50" o:title=""/>
+          <v:shape id="_x0000_i1046" type="#_x0000_t75" style="width:424.9pt;height:164.2pt" o:ole="">
+            <v:imagedata r:id="rId51" o:title=""/>
           </v:shape>
-          <o:OLEObject Type="Embed" ProgID="Visio.Drawing.15" ShapeID="_x0000_i1046" DrawAspect="Content" ObjectID="_1597337619" r:id="rId51"/>
+          <o:OLEObject Type="Embed" ProgID="Visio.Drawing.15" ShapeID="_x0000_i1046" DrawAspect="Content" ObjectID="_1597414985" r:id="rId52"/>
         </w:object>
       </w:r>
     </w:p>
@@ -20207,6 +20313,8 @@
           <w:numId w:val="11"/>
         </w:numPr>
       </w:pPr>
+      <w:bookmarkStart w:id="67" w:name="_Hlk523672911"/>
+      <w:bookmarkStart w:id="68" w:name="_GoBack"/>
       <w:r>
         <w:t xml:space="preserve">CU18 – </w:t>
       </w:r>
@@ -20219,16 +20327,18 @@
         <w:t>:</w:t>
       </w:r>
     </w:p>
+    <w:bookmarkEnd w:id="67"/>
+    <w:bookmarkEnd w:id="68"/>
     <w:p>
       <w:pPr>
         <w:jc w:val="center"/>
       </w:pPr>
       <w:r>
         <w:object w:dxaOrig="6811" w:dyaOrig="3645">
-          <v:shape id="_x0000_i1047" type="#_x0000_t75" style="width:271.2pt;height:144.6pt" o:ole="">
-            <v:imagedata r:id="rId52" o:title=""/>
+          <v:shape id="_x0000_i1047" type="#_x0000_t75" style="width:271.1pt;height:144.55pt" o:ole="">
+            <v:imagedata r:id="rId53" o:title=""/>
           </v:shape>
-          <o:OLEObject Type="Embed" ProgID="Visio.Drawing.15" ShapeID="_x0000_i1047" DrawAspect="Content" ObjectID="_1597337620" r:id="rId53"/>
+          <o:OLEObject Type="Embed" ProgID="Visio.Drawing.15" ShapeID="_x0000_i1047" DrawAspect="Content" ObjectID="_1597414986" r:id="rId54"/>
         </w:object>
       </w:r>
     </w:p>
@@ -20236,13 +20346,13 @@
       <w:pPr>
         <w:pStyle w:val="Heading1"/>
       </w:pPr>
-      <w:bookmarkStart w:id="50" w:name="_Toc523133490"/>
-      <w:bookmarkStart w:id="51" w:name="_Toc523485462"/>
+      <w:bookmarkStart w:id="69" w:name="_Toc523133490"/>
+      <w:bookmarkStart w:id="70" w:name="_Toc523485462"/>
       <w:r>
         <w:t>DISEÑO DE PAQUETES</w:t>
       </w:r>
-      <w:bookmarkEnd w:id="50"/>
-      <w:bookmarkEnd w:id="51"/>
+      <w:bookmarkEnd w:id="69"/>
+      <w:bookmarkEnd w:id="70"/>
     </w:p>
     <w:p>
       <w:pPr>
@@ -20251,13 +20361,13 @@
       <w:r>
         <w:t xml:space="preserve"> </w:t>
       </w:r>
-      <w:bookmarkStart w:id="52" w:name="_Toc523133491"/>
-      <w:bookmarkStart w:id="53" w:name="_Toc523485463"/>
+      <w:bookmarkStart w:id="71" w:name="_Toc523133491"/>
+      <w:bookmarkStart w:id="72" w:name="_Toc523485463"/>
       <w:r>
         <w:t>DIAGRAMA DE PAQUETES</w:t>
       </w:r>
-      <w:bookmarkEnd w:id="52"/>
-      <w:bookmarkEnd w:id="53"/>
+      <w:bookmarkEnd w:id="71"/>
+      <w:bookmarkEnd w:id="72"/>
     </w:p>
     <w:p>
       <w:pPr>
@@ -20285,10 +20395,10 @@
       </w:pPr>
       <w:r>
         <w:object w:dxaOrig="7396" w:dyaOrig="16036">
-          <v:shape id="_x0000_i1048" type="#_x0000_t75" style="width:322.2pt;height:700.2pt" o:ole="">
-            <v:imagedata r:id="rId54" o:title=""/>
+          <v:shape id="_x0000_i1048" type="#_x0000_t75" style="width:322.35pt;height:699.8pt" o:ole="">
+            <v:imagedata r:id="rId55" o:title=""/>
           </v:shape>
-          <o:OLEObject Type="Embed" ProgID="Visio.Drawing.15" ShapeID="_x0000_i1048" DrawAspect="Content" ObjectID="_1597337621" r:id="rId55"/>
+          <o:OLEObject Type="Embed" ProgID="Visio.Drawing.15" ShapeID="_x0000_i1048" DrawAspect="Content" ObjectID="_1597414987" r:id="rId56"/>
         </w:object>
       </w:r>
     </w:p>
@@ -20297,13 +20407,13 @@
       <w:pPr>
         <w:pStyle w:val="Heading3"/>
       </w:pPr>
-      <w:bookmarkStart w:id="54" w:name="_Toc523133492"/>
-      <w:bookmarkStart w:id="55" w:name="_Toc523485464"/>
+      <w:bookmarkStart w:id="73" w:name="_Toc523133492"/>
+      <w:bookmarkStart w:id="74" w:name="_Toc523485464"/>
       <w:r>
         <w:t>DEFINICIÓN DE PAQUETES</w:t>
       </w:r>
-      <w:bookmarkEnd w:id="54"/>
-      <w:bookmarkEnd w:id="55"/>
+      <w:bookmarkEnd w:id="73"/>
+      <w:bookmarkEnd w:id="74"/>
     </w:p>
     <w:tbl>
       <w:tblPr>
@@ -22927,41 +23037,41 @@
       <w:pPr>
         <w:pStyle w:val="Heading1"/>
       </w:pPr>
-      <w:bookmarkStart w:id="56" w:name="_Toc355215419"/>
-      <w:bookmarkStart w:id="57" w:name="_Toc517713304"/>
-      <w:bookmarkStart w:id="58" w:name="_Toc517713440"/>
-      <w:bookmarkStart w:id="59" w:name="_Toc523133493"/>
-      <w:bookmarkStart w:id="60" w:name="_Toc523485465"/>
+      <w:bookmarkStart w:id="75" w:name="_Toc355215419"/>
+      <w:bookmarkStart w:id="76" w:name="_Toc517713304"/>
+      <w:bookmarkStart w:id="77" w:name="_Toc517713440"/>
+      <w:bookmarkStart w:id="78" w:name="_Toc523133493"/>
+      <w:bookmarkStart w:id="79" w:name="_Toc523485465"/>
       <w:r>
         <w:lastRenderedPageBreak/>
         <w:t>DISEÑO DE CLASES</w:t>
       </w:r>
-      <w:bookmarkEnd w:id="56"/>
-      <w:bookmarkEnd w:id="57"/>
-      <w:bookmarkEnd w:id="58"/>
-      <w:bookmarkEnd w:id="59"/>
-      <w:bookmarkEnd w:id="60"/>
+      <w:bookmarkEnd w:id="75"/>
+      <w:bookmarkEnd w:id="76"/>
+      <w:bookmarkEnd w:id="77"/>
+      <w:bookmarkEnd w:id="78"/>
+      <w:bookmarkEnd w:id="79"/>
     </w:p>
     <w:p>
       <w:pPr>
         <w:pStyle w:val="Heading3"/>
       </w:pPr>
-      <w:bookmarkStart w:id="61" w:name="_Toc355215421"/>
-      <w:bookmarkStart w:id="62" w:name="_Toc517713306"/>
-      <w:bookmarkStart w:id="63" w:name="_Toc517713442"/>
-      <w:bookmarkStart w:id="64" w:name="_Toc523133494"/>
-      <w:bookmarkStart w:id="65" w:name="_Toc523485466"/>
+      <w:bookmarkStart w:id="80" w:name="_Toc355215421"/>
+      <w:bookmarkStart w:id="81" w:name="_Toc517713306"/>
+      <w:bookmarkStart w:id="82" w:name="_Toc517713442"/>
+      <w:bookmarkStart w:id="83" w:name="_Toc523133494"/>
+      <w:bookmarkStart w:id="84" w:name="_Toc523485466"/>
       <w:r>
         <w:t>M</w:t>
       </w:r>
       <w:r>
         <w:t>ODELO DE CLASES</w:t>
       </w:r>
-      <w:bookmarkEnd w:id="61"/>
-      <w:bookmarkEnd w:id="62"/>
-      <w:bookmarkEnd w:id="63"/>
-      <w:bookmarkEnd w:id="64"/>
-      <w:bookmarkEnd w:id="65"/>
+      <w:bookmarkEnd w:id="80"/>
+      <w:bookmarkEnd w:id="81"/>
+      <w:bookmarkEnd w:id="82"/>
+      <w:bookmarkEnd w:id="83"/>
+      <w:bookmarkEnd w:id="84"/>
     </w:p>
     <w:p>
       <w:pPr>
@@ -22983,19 +23093,19 @@
       <w:pPr>
         <w:pStyle w:val="Heading3"/>
       </w:pPr>
-      <w:bookmarkStart w:id="66" w:name="_Toc355215422"/>
-      <w:bookmarkStart w:id="67" w:name="_Toc517713307"/>
-      <w:bookmarkStart w:id="68" w:name="_Toc517713443"/>
-      <w:bookmarkStart w:id="69" w:name="_Toc523133495"/>
-      <w:bookmarkStart w:id="70" w:name="_Toc523485467"/>
+      <w:bookmarkStart w:id="85" w:name="_Toc355215422"/>
+      <w:bookmarkStart w:id="86" w:name="_Toc517713307"/>
+      <w:bookmarkStart w:id="87" w:name="_Toc517713443"/>
+      <w:bookmarkStart w:id="88" w:name="_Toc523133495"/>
+      <w:bookmarkStart w:id="89" w:name="_Toc523485467"/>
       <w:r>
         <w:t>DEFINICIÓN DE CLASES</w:t>
       </w:r>
-      <w:bookmarkEnd w:id="66"/>
-      <w:bookmarkEnd w:id="67"/>
-      <w:bookmarkEnd w:id="68"/>
-      <w:bookmarkEnd w:id="69"/>
-      <w:bookmarkEnd w:id="70"/>
+      <w:bookmarkEnd w:id="85"/>
+      <w:bookmarkEnd w:id="86"/>
+      <w:bookmarkEnd w:id="87"/>
+      <w:bookmarkEnd w:id="88"/>
+      <w:bookmarkEnd w:id="89"/>
     </w:p>
     <w:p>
       <w:pPr>
@@ -23894,8 +24004,6 @@
             <w:r>
               <w:t>Encripta contraseñas usando SHA-256</w:t>
             </w:r>
-            <w:bookmarkStart w:id="71" w:name="_GoBack"/>
-            <w:bookmarkEnd w:id="71"/>
           </w:p>
         </w:tc>
       </w:tr>
@@ -23954,9 +24062,9 @@
           <w:szCs w:val="32"/>
         </w:rPr>
       </w:pPr>
-      <w:bookmarkStart w:id="72" w:name="_Toc355215430"/>
-      <w:bookmarkStart w:id="73" w:name="_Toc517713315"/>
-      <w:bookmarkStart w:id="74" w:name="_Toc517713451"/>
+      <w:bookmarkStart w:id="90" w:name="_Toc355215430"/>
+      <w:bookmarkStart w:id="91" w:name="_Toc517713315"/>
+      <w:bookmarkStart w:id="92" w:name="_Toc517713451"/>
     </w:p>
     <w:tbl>
       <w:tblPr>
@@ -53297,22 +53405,22 @@
       <w:pPr>
         <w:pStyle w:val="Heading1"/>
       </w:pPr>
-      <w:bookmarkStart w:id="75" w:name="_Toc355215441"/>
-      <w:bookmarkStart w:id="76" w:name="_Toc517713326"/>
-      <w:bookmarkStart w:id="77" w:name="_Toc517713462"/>
-      <w:bookmarkStart w:id="78" w:name="_Toc523133500"/>
-      <w:bookmarkStart w:id="79" w:name="_Toc523485468"/>
-      <w:bookmarkEnd w:id="72"/>
-      <w:bookmarkEnd w:id="73"/>
-      <w:bookmarkEnd w:id="74"/>
+      <w:bookmarkStart w:id="93" w:name="_Toc355215441"/>
+      <w:bookmarkStart w:id="94" w:name="_Toc517713326"/>
+      <w:bookmarkStart w:id="95" w:name="_Toc517713462"/>
+      <w:bookmarkStart w:id="96" w:name="_Toc523133500"/>
+      <w:bookmarkStart w:id="97" w:name="_Toc523485468"/>
+      <w:bookmarkEnd w:id="90"/>
+      <w:bookmarkEnd w:id="91"/>
+      <w:bookmarkEnd w:id="92"/>
       <w:r>
         <w:t>REQUISITOS DE IMPLANTACIÓN</w:t>
       </w:r>
-      <w:bookmarkEnd w:id="75"/>
-      <w:bookmarkEnd w:id="76"/>
-      <w:bookmarkEnd w:id="77"/>
-      <w:bookmarkEnd w:id="78"/>
-      <w:bookmarkEnd w:id="79"/>
+      <w:bookmarkEnd w:id="93"/>
+      <w:bookmarkEnd w:id="94"/>
+      <w:bookmarkEnd w:id="95"/>
+      <w:bookmarkEnd w:id="96"/>
+      <w:bookmarkEnd w:id="97"/>
     </w:p>
     <w:p>
       <w:pPr>
@@ -53350,8 +53458,8 @@
       </w:r>
     </w:p>
     <w:sectPr>
-      <w:footerReference w:type="even" r:id="rId56"/>
-      <w:footerReference w:type="default" r:id="rId57"/>
+      <w:footerReference w:type="even" r:id="rId57"/>
+      <w:footerReference w:type="default" r:id="rId58"/>
       <w:type w:val="continuous"/>
       <w:pgSz w:w="11906" w:h="16838"/>
       <w:pgMar w:top="1417" w:right="1701" w:bottom="1417" w:left="1701" w:header="708" w:footer="708" w:gutter="0"/>
@@ -56202,7 +56310,7 @@
 </file>
 
 <file path=customXml/itemProps1.xml><?xml version="1.0" encoding="utf-8"?>
-<ds:datastoreItem xmlns:ds="http://schemas.openxmlformats.org/officeDocument/2006/customXml" ds:itemID="{EF7950E2-9411-4867-A27B-05D7620A1D72}">
+<ds:datastoreItem xmlns:ds="http://schemas.openxmlformats.org/officeDocument/2006/customXml" ds:itemID="{6221F3EC-04B1-439C-B404-F3F4C9EDBF47}">
   <ds:schemaRefs>
     <ds:schemaRef ds:uri="http://schemas.openxmlformats.org/officeDocument/2006/bibliography"/>
   </ds:schemaRefs>

</xml_diff>

<commit_message>
subo diagraamas de clase en img
</commit_message>
<xml_diff>
--- a/Documentacion/Diseño/Diseño.docx
+++ b/Documentacion/Diseño/Diseño.docx
@@ -2079,21 +2079,9 @@
     <w:p/>
     <w:p/>
     <w:p/>
-    <w:p/>
-    <w:p/>
     <w:p>
       <w:bookmarkStart w:id="6" w:name="_Toc355215402"/>
     </w:p>
-    <w:p/>
-    <w:p/>
-    <w:p/>
-    <w:p/>
-    <w:p/>
-    <w:p/>
-    <w:p/>
-    <w:p/>
-    <w:p/>
-    <w:p/>
     <w:p>
       <w:pPr>
         <w:pStyle w:val="Heading1"/>
@@ -2103,6 +2091,7 @@
       <w:bookmarkStart w:id="9" w:name="_Toc523133481"/>
       <w:bookmarkStart w:id="10" w:name="_Toc523485453"/>
       <w:r>
+        <w:lastRenderedPageBreak/>
         <w:t>DEFINICIÓN DEL SISTEMA</w:t>
       </w:r>
       <w:bookmarkEnd w:id="6"/>
@@ -2164,14 +2153,13 @@
             <v:path o:extrusionok="f" gradientshapeok="t" o:connecttype="rect"/>
             <o:lock v:ext="edit" aspectratio="t"/>
           </v:shapetype>
-          <v:shape id="_x0000_i1025" type="#_x0000_t75" style="width:348.55pt;height:339.25pt" o:ole="">
+          <v:shape id="_x0000_i5060" type="#_x0000_t75" style="width:348.45pt;height:338.95pt" o:ole="">
             <v:imagedata r:id="rId8" o:title=""/>
           </v:shape>
-          <o:OLEObject Type="Embed" ProgID="Visio.Drawing.15" ShapeID="_x0000_i1025" DrawAspect="Content" ObjectID="_1597414964" r:id="rId9"/>
+          <o:OLEObject Type="Embed" ProgID="Visio.Drawing.15" ShapeID="_x0000_i5060" DrawAspect="Content" ObjectID="_1597415751" r:id="rId9"/>
         </w:object>
       </w:r>
     </w:p>
-    <w:p/>
     <w:p>
       <w:r>
         <w:tab/>
@@ -2208,7 +2196,6 @@
         <w:t xml:space="preserve"> para la integración entre esta y la aplicación Java. </w:t>
       </w:r>
     </w:p>
-    <w:p/>
     <w:p>
       <w:r>
         <w:tab/>
@@ -2218,7 +2205,11 @@
         <w:t>, si se desea persistencia permanente, o empleando la base de datos H2 que viene incluida en Spring para una persistencia temporal</w:t>
       </w:r>
       <w:r>
-        <w:t>. De este modo se ofrece al cliente la posibilidad de trabajar con la aplicación de manera remota o en su equipo local</w:t>
+        <w:t xml:space="preserve">. De este modo se ofrece al cliente la posibilidad de trabajar con la </w:t>
+      </w:r>
+      <w:r>
+        <w:lastRenderedPageBreak/>
+        <w:t>aplicación de manera remota o en su equipo local</w:t>
       </w:r>
       <w:r>
         <w:t>, ya sea de manera permanente, o portátil, sin necesidad de instalación</w:t>
@@ -2227,10 +2218,8 @@
         <w:t>.</w:t>
       </w:r>
     </w:p>
-    <w:p/>
     <w:p>
       <w:r>
-        <w:lastRenderedPageBreak/>
         <w:tab/>
         <w:t>Finalmente, se aplicará una estructura en 3 capas, que será la capa de Presentación, capa de Negocio y capa de Datos. Esta estructura y las tecnologías que se utilizaran quedan representadas a continuación:</w:t>
       </w:r>
@@ -2241,10 +2230,10 @@
       </w:pPr>
       <w:r>
         <w:object w:dxaOrig="8776" w:dyaOrig="10501">
-          <v:shape id="_x0000_i1026" type="#_x0000_t75" style="width:316.35pt;height:378.55pt" o:ole="">
+          <v:shape id="_x0000_i5061" type="#_x0000_t75" style="width:316.55pt;height:378.35pt" o:ole="">
             <v:imagedata r:id="rId10" o:title=""/>
           </v:shape>
-          <o:OLEObject Type="Embed" ProgID="Visio.Drawing.15" ShapeID="_x0000_i1026" DrawAspect="Content" ObjectID="_1597414965" r:id="rId11"/>
+          <o:OLEObject Type="Embed" ProgID="Visio.Drawing.15" ShapeID="_x0000_i5061" DrawAspect="Content" ObjectID="_1597415752" r:id="rId11"/>
         </w:object>
       </w:r>
     </w:p>
@@ -2306,10 +2295,10 @@
       </w:pPr>
       <w:r>
         <w:object w:dxaOrig="13861" w:dyaOrig="20026">
-          <v:shape id="_x0000_i1027" type="#_x0000_t75" style="width:394.35pt;height:570pt" o:ole="">
+          <v:shape id="_x0000_i5062" type="#_x0000_t75" style="width:394.65pt;height:569.9pt" o:ole="">
             <v:imagedata r:id="rId12" o:title=""/>
           </v:shape>
-          <o:OLEObject Type="Embed" ProgID="Visio.Drawing.15" ShapeID="_x0000_i1027" DrawAspect="Content" ObjectID="_1597414966" r:id="rId13"/>
+          <o:OLEObject Type="Embed" ProgID="Visio.Drawing.15" ShapeID="_x0000_i5062" DrawAspect="Content" ObjectID="_1597415753" r:id="rId13"/>
         </w:object>
       </w:r>
     </w:p>
@@ -2365,10 +2354,10 @@
       </w:pPr>
       <w:r>
         <w:object w:dxaOrig="11911" w:dyaOrig="22246">
-          <v:shape id="_x0000_i1028" type="#_x0000_t75" style="width:332.75pt;height:625.1pt" o:ole="">
+          <v:shape id="_x0000_i5063" type="#_x0000_t75" style="width:332.85pt;height:624.9pt" o:ole="">
             <v:imagedata r:id="rId14" o:title=""/>
           </v:shape>
-          <o:OLEObject Type="Embed" ProgID="Visio.Drawing.15" ShapeID="_x0000_i1028" DrawAspect="Content" ObjectID="_1597414967" r:id="rId15"/>
+          <o:OLEObject Type="Embed" ProgID="Visio.Drawing.15" ShapeID="_x0000_i5063" DrawAspect="Content" ObjectID="_1597415754" r:id="rId15"/>
         </w:object>
       </w:r>
     </w:p>
@@ -19351,10 +19340,10 @@
       </w:pPr>
       <w:r>
         <w:object w:dxaOrig="11251" w:dyaOrig="21961">
-          <v:shape id="_x0000_i1029" type="#_x0000_t75" style="width:308.2pt;height:598.35pt" o:ole="">
+          <v:shape id="_x0000_i5064" type="#_x0000_t75" style="width:308.4pt;height:598.4pt" o:ole="">
             <v:imagedata r:id="rId16" o:title=""/>
           </v:shape>
-          <o:OLEObject Type="Embed" ProgID="Visio.Drawing.15" ShapeID="_x0000_i1029" DrawAspect="Content" ObjectID="_1597414968" r:id="rId17"/>
+          <o:OLEObject Type="Embed" ProgID="Visio.Drawing.15" ShapeID="_x0000_i5064" DrawAspect="Content" ObjectID="_1597415755" r:id="rId17"/>
         </w:object>
       </w:r>
     </w:p>
@@ -19456,13 +19445,7 @@
         <w:ind w:firstLine="360"/>
       </w:pPr>
       <w:r>
-        <w:t xml:space="preserve">A continuación, se detalla el flujo en información entre los actores y </w:t>
-      </w:r>
-      <w:r>
-        <w:t>los distintos objetos del sistema</w:t>
-      </w:r>
-      <w:r>
-        <w:t xml:space="preserve"> en los casos de uso. Para no dificultar la comprensión del diagrama con demasiados flujos de datos, no se han tenido en cuenta los flujos alternativos; por lo que atributos, métodos o llamadas a objetos usados para validar las entradas, o que sean causados por entradas no válidas, no se han representado en los diagramas.</w:t>
+        <w:t>A continuación, se detalla el flujo en información entre los actores y los distintos objetos del sistema en los casos de uso. Para no dificultar la comprensión del diagrama con demasiados flujos de datos, no se han tenido en cuenta los flujos alternativos; por lo que atributos, métodos o llamadas a objetos usados para validar las entradas, o que sean causados por entradas no válidas, no se han representado en los diagramas.</w:t>
       </w:r>
       <w:r>
         <w:rPr>
@@ -19557,13 +19540,7 @@
         <w:t xml:space="preserve">NOTA: Los diagramas de secuencia pueden consultarse a tamaño A4 en el Anexo 3, o </w:t>
       </w:r>
       <w:r>
-        <w:t>a tamaño completo</w:t>
-      </w:r>
-      <w:r>
-        <w:t>, en color</w:t>
-      </w:r>
-      <w:r>
-        <w:t xml:space="preserve"> y en gráficos vectorizados de MS Visio en el siguiente enlace: </w:t>
+        <w:t xml:space="preserve">a tamaño completo, en color y en gráficos vectorizados de MS Visio en el siguiente enlace: </w:t>
       </w:r>
       <w:hyperlink r:id="rId18" w:history="1">
         <w:r>
@@ -19618,10 +19595,10 @@
       </w:pPr>
       <w:r>
         <w:object w:dxaOrig="13321" w:dyaOrig="5356">
-          <v:shape id="_x0000_i1030" type="#_x0000_t75" style="width:424.9pt;height:171.25pt" o:ole="">
+          <v:shape id="_x0000_i5059" type="#_x0000_t75" style="width:425.2pt;height:171.15pt" o:ole="">
             <v:imagedata r:id="rId19" o:title=""/>
           </v:shape>
-          <o:OLEObject Type="Embed" ProgID="Visio.Drawing.15" ShapeID="_x0000_i1030" DrawAspect="Content" ObjectID="_1597414969" r:id="rId20"/>
+          <o:OLEObject Type="Embed" ProgID="Visio.Drawing.15" ShapeID="_x0000_i5059" DrawAspect="Content" ObjectID="_1597415756" r:id="rId20"/>
         </w:object>
       </w:r>
     </w:p>
@@ -19653,10 +19630,10 @@
     <w:p>
       <w:r>
         <w:object w:dxaOrig="14716" w:dyaOrig="5386">
-          <v:shape id="_x0000_i1031" type="#_x0000_t75" style="width:424.35pt;height:154.9pt" o:ole="">
+          <v:shape id="_x0000_i5058" type="#_x0000_t75" style="width:424.55pt;height:154.85pt" o:ole="">
             <v:imagedata r:id="rId21" o:title=""/>
           </v:shape>
-          <o:OLEObject Type="Embed" ProgID="Visio.Drawing.15" ShapeID="_x0000_i1031" DrawAspect="Content" ObjectID="_1597414970" r:id="rId22"/>
+          <o:OLEObject Type="Embed" ProgID="Visio.Drawing.15" ShapeID="_x0000_i5058" DrawAspect="Content" ObjectID="_1597415757" r:id="rId22"/>
         </w:object>
       </w:r>
     </w:p>
@@ -19705,10 +19682,10 @@
       </w:pPr>
       <w:r>
         <w:object w:dxaOrig="8371" w:dyaOrig="3645">
-          <v:shape id="_x0000_i1032" type="#_x0000_t75" style="width:405.25pt;height:175.65pt" o:ole="">
+          <v:shape id="_x0000_i5057" type="#_x0000_t75" style="width:404.85pt;height:175.9pt" o:ole="">
             <v:imagedata r:id="rId23" o:title=""/>
           </v:shape>
-          <o:OLEObject Type="Embed" ProgID="Visio.Drawing.15" ShapeID="_x0000_i1032" DrawAspect="Content" ObjectID="_1597414971" r:id="rId24"/>
+          <o:OLEObject Type="Embed" ProgID="Visio.Drawing.15" ShapeID="_x0000_i5057" DrawAspect="Content" ObjectID="_1597415758" r:id="rId24"/>
         </w:object>
       </w:r>
     </w:p>
@@ -19745,10 +19722,10 @@
       </w:pPr>
       <w:r>
         <w:object w:dxaOrig="13831" w:dyaOrig="6151">
-          <v:shape id="_x0000_i1050" type="#_x0000_t75" style="width:424.35pt;height:188.75pt" o:ole="">
+          <v:shape id="_x0000_i5056" type="#_x0000_t75" style="width:424.55pt;height:188.85pt" o:ole="">
             <v:imagedata r:id="rId25" o:title=""/>
           </v:shape>
-          <o:OLEObject Type="Embed" ProgID="Visio.Drawing.15" ShapeID="_x0000_i1050" DrawAspect="Content" ObjectID="_1597414972" r:id="rId26"/>
+          <o:OLEObject Type="Embed" ProgID="Visio.Drawing.15" ShapeID="_x0000_i5056" DrawAspect="Content" ObjectID="_1597415759" r:id="rId26"/>
         </w:object>
       </w:r>
     </w:p>
@@ -19815,10 +19792,10 @@
       </w:pPr>
       <w:r>
         <w:object w:dxaOrig="14191" w:dyaOrig="11851">
-          <v:shape id="_x0000_i1034" type="#_x0000_t75" style="width:424.9pt;height:355.1pt" o:ole="">
+          <v:shape id="_x0000_i5055" type="#_x0000_t75" style="width:425.2pt;height:355.25pt" o:ole="">
             <v:imagedata r:id="rId27" o:title=""/>
           </v:shape>
-          <o:OLEObject Type="Embed" ProgID="Visio.Drawing.15" ShapeID="_x0000_i1034" DrawAspect="Content" ObjectID="_1597414973" r:id="rId28"/>
+          <o:OLEObject Type="Embed" ProgID="Visio.Drawing.15" ShapeID="_x0000_i5055" DrawAspect="Content" ObjectID="_1597415760" r:id="rId28"/>
         </w:object>
       </w:r>
     </w:p>
@@ -19910,10 +19887,10 @@
       </w:pPr>
       <w:r>
         <w:object w:dxaOrig="19282" w:dyaOrig="7455">
-          <v:shape id="_x0000_i1035" type="#_x0000_t75" style="width:424.9pt;height:164.2pt" o:ole="">
+          <v:shape id="_x0000_i5065" type="#_x0000_t75" style="width:425.2pt;height:164.4pt" o:ole="">
             <v:imagedata r:id="rId29" o:title=""/>
           </v:shape>
-          <o:OLEObject Type="Embed" ProgID="Visio.Drawing.15" ShapeID="_x0000_i1035" DrawAspect="Content" ObjectID="_1597414974" r:id="rId30"/>
+          <o:OLEObject Type="Embed" ProgID="Visio.Drawing.15" ShapeID="_x0000_i5065" DrawAspect="Content" ObjectID="_1597415761" r:id="rId30"/>
         </w:object>
       </w:r>
     </w:p>
@@ -19993,10 +19970,10 @@
       </w:pPr>
       <w:r>
         <w:object w:dxaOrig="21150" w:dyaOrig="9016">
-          <v:shape id="_x0000_i1036" type="#_x0000_t75" style="width:424.9pt;height:181.65pt" o:ole="">
+          <v:shape id="_x0000_i5066" type="#_x0000_t75" style="width:425.2pt;height:181.35pt" o:ole="">
             <v:imagedata r:id="rId31" o:title=""/>
           </v:shape>
-          <o:OLEObject Type="Embed" ProgID="Visio.Drawing.15" ShapeID="_x0000_i1036" DrawAspect="Content" ObjectID="_1597414975" r:id="rId32"/>
+          <o:OLEObject Type="Embed" ProgID="Visio.Drawing.15" ShapeID="_x0000_i5066" DrawAspect="Content" ObjectID="_1597415762" r:id="rId32"/>
         </w:object>
       </w:r>
     </w:p>
@@ -20028,10 +20005,10 @@
     <w:p>
       <w:r>
         <w:object w:dxaOrig="15151" w:dyaOrig="4980">
-          <v:shape id="_x0000_i1037" type="#_x0000_t75" style="width:424.9pt;height:139.1pt" o:ole="">
+          <v:shape id="_x0000_i5054" type="#_x0000_t75" style="width:425.2pt;height:139.25pt" o:ole="">
             <v:imagedata r:id="rId33" o:title=""/>
           </v:shape>
-          <o:OLEObject Type="Embed" ProgID="Visio.Drawing.15" ShapeID="_x0000_i1037" DrawAspect="Content" ObjectID="_1597414976" r:id="rId34"/>
+          <o:OLEObject Type="Embed" ProgID="Visio.Drawing.15" ShapeID="_x0000_i5054" DrawAspect="Content" ObjectID="_1597415763" r:id="rId34"/>
         </w:object>
       </w:r>
     </w:p>
@@ -20052,10 +20029,10 @@
     <w:p>
       <w:r>
         <w:object w:dxaOrig="28740" w:dyaOrig="8281">
-          <v:shape id="_x0000_i1038" type="#_x0000_t75" style="width:423.8pt;height:122.75pt" o:ole="">
+          <v:shape id="_x0000_i5067" type="#_x0000_t75" style="width:423.85pt;height:122.25pt" o:ole="">
             <v:imagedata r:id="rId35" o:title=""/>
           </v:shape>
-          <o:OLEObject Type="Embed" ProgID="Visio.Drawing.15" ShapeID="_x0000_i1038" DrawAspect="Content" ObjectID="_1597414977" r:id="rId36"/>
+          <o:OLEObject Type="Embed" ProgID="Visio.Drawing.15" ShapeID="_x0000_i5067" DrawAspect="Content" ObjectID="_1597415764" r:id="rId36"/>
         </w:object>
       </w:r>
     </w:p>
@@ -20084,10 +20061,10 @@
     <w:p>
       <w:r>
         <w:object w:dxaOrig="18331" w:dyaOrig="7201">
-          <v:shape id="_x0000_i1039" type="#_x0000_t75" style="width:424.35pt;height:166.35pt" o:ole="">
+          <v:shape id="_x0000_i5053" type="#_x0000_t75" style="width:424.55pt;height:166.4pt" o:ole="">
             <v:imagedata r:id="rId37" o:title=""/>
           </v:shape>
-          <o:OLEObject Type="Embed" ProgID="Visio.Drawing.15" ShapeID="_x0000_i1039" DrawAspect="Content" ObjectID="_1597414978" r:id="rId38"/>
+          <o:OLEObject Type="Embed" ProgID="Visio.Drawing.15" ShapeID="_x0000_i5053" DrawAspect="Content" ObjectID="_1597415765" r:id="rId38"/>
         </w:object>
       </w:r>
     </w:p>
@@ -20107,10 +20084,10 @@
     <w:p>
       <w:r>
         <w:object w:dxaOrig="22111" w:dyaOrig="8731">
-          <v:shape id="_x0000_i1040" type="#_x0000_t75" style="width:424.35pt;height:169.65pt" o:ole="">
+          <v:shape id="_x0000_i5052" type="#_x0000_t75" style="width:424.55pt;height:169.8pt" o:ole="">
             <v:imagedata r:id="rId39" o:title=""/>
           </v:shape>
-          <o:OLEObject Type="Embed" ProgID="Visio.Drawing.15" ShapeID="_x0000_i1040" DrawAspect="Content" ObjectID="_1597414979" r:id="rId40"/>
+          <o:OLEObject Type="Embed" ProgID="Visio.Drawing.15" ShapeID="_x0000_i5052" DrawAspect="Content" ObjectID="_1597415766" r:id="rId40"/>
         </w:object>
       </w:r>
     </w:p>
@@ -20135,10 +20112,10 @@
       </w:pPr>
       <w:r>
         <w:object w:dxaOrig="13815" w:dyaOrig="4546">
-          <v:shape id="_x0000_i1041" type="#_x0000_t75" style="width:423.25pt;height:139.65pt" o:ole="">
+          <v:shape id="_x0000_i5051" type="#_x0000_t75" style="width:423.15pt;height:139.25pt" o:ole="">
             <v:imagedata r:id="rId41" o:title=""/>
           </v:shape>
-          <o:OLEObject Type="Embed" ProgID="Visio.Drawing.15" ShapeID="_x0000_i1041" DrawAspect="Content" ObjectID="_1597414980" r:id="rId42"/>
+          <o:OLEObject Type="Embed" ProgID="Visio.Drawing.15" ShapeID="_x0000_i5051" DrawAspect="Content" ObjectID="_1597415767" r:id="rId42"/>
         </w:object>
       </w:r>
     </w:p>
@@ -20192,10 +20169,10 @@
     <w:p>
       <w:r>
         <w:object w:dxaOrig="27660" w:dyaOrig="12721">
-          <v:shape id="_x0000_i1042" type="#_x0000_t75" style="width:424.35pt;height:195.25pt" o:ole="">
+          <v:shape id="_x0000_i5068" type="#_x0000_t75" style="width:424.55pt;height:194.95pt" o:ole="">
             <v:imagedata r:id="rId43" o:title=""/>
           </v:shape>
-          <o:OLEObject Type="Embed" ProgID="Visio.Drawing.15" ShapeID="_x0000_i1042" DrawAspect="Content" ObjectID="_1597414981" r:id="rId44"/>
+          <o:OLEObject Type="Embed" ProgID="Visio.Drawing.15" ShapeID="_x0000_i5068" DrawAspect="Content" ObjectID="_1597415768" r:id="rId44"/>
         </w:object>
       </w:r>
     </w:p>
@@ -20215,10 +20192,10 @@
     <w:p>
       <w:r>
         <w:object w:dxaOrig="24991" w:dyaOrig="10996">
-          <v:shape id="_x0000_i1043" type="#_x0000_t75" style="width:424.9pt;height:187.1pt" o:ole="">
+          <v:shape id="_x0000_i5050" type="#_x0000_t75" style="width:424.55pt;height:186.8pt" o:ole="">
             <v:imagedata r:id="rId45" o:title=""/>
           </v:shape>
-          <o:OLEObject Type="Embed" ProgID="Visio.Drawing.15" ShapeID="_x0000_i1043" DrawAspect="Content" ObjectID="_1597414982" r:id="rId46"/>
+          <o:OLEObject Type="Embed" ProgID="Visio.Drawing.15" ShapeID="_x0000_i5050" DrawAspect="Content" ObjectID="_1597415769" r:id="rId46"/>
         </w:object>
       </w:r>
     </w:p>
@@ -20238,10 +20215,10 @@
     <w:p>
       <w:r>
         <w:object w:dxaOrig="12586" w:dyaOrig="4636">
-          <v:shape id="_x0000_i1044" type="#_x0000_t75" style="width:424.9pt;height:156.55pt" o:ole="">
+          <v:shape id="_x0000_i5049" type="#_x0000_t75" style="width:424.55pt;height:156.25pt" o:ole="">
             <v:imagedata r:id="rId47" o:title=""/>
           </v:shape>
-          <o:OLEObject Type="Embed" ProgID="Visio.Drawing.15" ShapeID="_x0000_i1044" DrawAspect="Content" ObjectID="_1597414983" r:id="rId48"/>
+          <o:OLEObject Type="Embed" ProgID="Visio.Drawing.15" ShapeID="_x0000_i5049" DrawAspect="Content" ObjectID="_1597415770" r:id="rId48"/>
         </w:object>
       </w:r>
     </w:p>
@@ -20267,10 +20244,10 @@
     <w:p>
       <w:r>
         <w:object w:dxaOrig="17671" w:dyaOrig="5731">
-          <v:shape id="_x0000_i1045" type="#_x0000_t75" style="width:424.9pt;height:138pt" o:ole="">
+          <v:shape id="_x0000_i5048" type="#_x0000_t75" style="width:425.2pt;height:137.9pt" o:ole="">
             <v:imagedata r:id="rId49" o:title=""/>
           </v:shape>
-          <o:OLEObject Type="Embed" ProgID="Visio.Drawing.15" ShapeID="_x0000_i1045" DrawAspect="Content" ObjectID="_1597414984" r:id="rId50"/>
+          <o:OLEObject Type="Embed" ProgID="Visio.Drawing.15" ShapeID="_x0000_i5048" DrawAspect="Content" ObjectID="_1597415771" r:id="rId50"/>
         </w:object>
       </w:r>
     </w:p>
@@ -20299,10 +20276,10 @@
     <w:p>
       <w:r>
         <w:object w:dxaOrig="19282" w:dyaOrig="7455">
-          <v:shape id="_x0000_i1046" type="#_x0000_t75" style="width:424.9pt;height:164.2pt" o:ole="">
+          <v:shape id="_x0000_i5069" type="#_x0000_t75" style="width:425.2pt;height:164.4pt" o:ole="">
             <v:imagedata r:id="rId51" o:title=""/>
           </v:shape>
-          <o:OLEObject Type="Embed" ProgID="Visio.Drawing.15" ShapeID="_x0000_i1046" DrawAspect="Content" ObjectID="_1597414985" r:id="rId52"/>
+          <o:OLEObject Type="Embed" ProgID="Visio.Drawing.15" ShapeID="_x0000_i5069" DrawAspect="Content" ObjectID="_1597415772" r:id="rId52"/>
         </w:object>
       </w:r>
     </w:p>
@@ -20314,7 +20291,6 @@
         </w:numPr>
       </w:pPr>
       <w:bookmarkStart w:id="67" w:name="_Hlk523672911"/>
-      <w:bookmarkStart w:id="68" w:name="_GoBack"/>
       <w:r>
         <w:t xml:space="preserve">CU18 – </w:t>
       </w:r>
@@ -20328,17 +20304,16 @@
       </w:r>
     </w:p>
     <w:bookmarkEnd w:id="67"/>
-    <w:bookmarkEnd w:id="68"/>
     <w:p>
       <w:pPr>
         <w:jc w:val="center"/>
       </w:pPr>
       <w:r>
         <w:object w:dxaOrig="6811" w:dyaOrig="3645">
-          <v:shape id="_x0000_i1047" type="#_x0000_t75" style="width:271.1pt;height:144.55pt" o:ole="">
+          <v:shape id="_x0000_i5047" type="#_x0000_t75" style="width:271pt;height:144.7pt" o:ole="">
             <v:imagedata r:id="rId53" o:title=""/>
           </v:shape>
-          <o:OLEObject Type="Embed" ProgID="Visio.Drawing.15" ShapeID="_x0000_i1047" DrawAspect="Content" ObjectID="_1597414986" r:id="rId54"/>
+          <o:OLEObject Type="Embed" ProgID="Visio.Drawing.15" ShapeID="_x0000_i5047" DrawAspect="Content" ObjectID="_1597415773" r:id="rId54"/>
         </w:object>
       </w:r>
     </w:p>
@@ -20346,13 +20321,13 @@
       <w:pPr>
         <w:pStyle w:val="Heading1"/>
       </w:pPr>
-      <w:bookmarkStart w:id="69" w:name="_Toc523133490"/>
-      <w:bookmarkStart w:id="70" w:name="_Toc523485462"/>
+      <w:bookmarkStart w:id="68" w:name="_Toc523133490"/>
+      <w:bookmarkStart w:id="69" w:name="_Toc523485462"/>
       <w:r>
         <w:t>DISEÑO DE PAQUETES</w:t>
       </w:r>
+      <w:bookmarkEnd w:id="68"/>
       <w:bookmarkEnd w:id="69"/>
-      <w:bookmarkEnd w:id="70"/>
     </w:p>
     <w:p>
       <w:pPr>
@@ -20361,13 +20336,13 @@
       <w:r>
         <w:t xml:space="preserve"> </w:t>
       </w:r>
-      <w:bookmarkStart w:id="71" w:name="_Toc523133491"/>
-      <w:bookmarkStart w:id="72" w:name="_Toc523485463"/>
+      <w:bookmarkStart w:id="70" w:name="_Toc523133491"/>
+      <w:bookmarkStart w:id="71" w:name="_Toc523485463"/>
       <w:r>
         <w:t>DIAGRAMA DE PAQUETES</w:t>
       </w:r>
+      <w:bookmarkEnd w:id="70"/>
       <w:bookmarkEnd w:id="71"/>
-      <w:bookmarkEnd w:id="72"/>
     </w:p>
     <w:p>
       <w:pPr>
@@ -20395,10 +20370,10 @@
       </w:pPr>
       <w:r>
         <w:object w:dxaOrig="7396" w:dyaOrig="16036">
-          <v:shape id="_x0000_i1048" type="#_x0000_t75" style="width:322.35pt;height:699.8pt" o:ole="">
+          <v:shape id="_x0000_i5070" type="#_x0000_t75" style="width:322.65pt;height:700.3pt" o:ole="">
             <v:imagedata r:id="rId55" o:title=""/>
           </v:shape>
-          <o:OLEObject Type="Embed" ProgID="Visio.Drawing.15" ShapeID="_x0000_i1048" DrawAspect="Content" ObjectID="_1597414987" r:id="rId56"/>
+          <o:OLEObject Type="Embed" ProgID="Visio.Drawing.15" ShapeID="_x0000_i5070" DrawAspect="Content" ObjectID="_1597415774" r:id="rId56"/>
         </w:object>
       </w:r>
     </w:p>
@@ -20407,13 +20382,13 @@
       <w:pPr>
         <w:pStyle w:val="Heading3"/>
       </w:pPr>
-      <w:bookmarkStart w:id="73" w:name="_Toc523133492"/>
-      <w:bookmarkStart w:id="74" w:name="_Toc523485464"/>
+      <w:bookmarkStart w:id="72" w:name="_Toc523133492"/>
+      <w:bookmarkStart w:id="73" w:name="_Toc523485464"/>
       <w:r>
         <w:t>DEFINICIÓN DE PAQUETES</w:t>
       </w:r>
+      <w:bookmarkEnd w:id="72"/>
       <w:bookmarkEnd w:id="73"/>
-      <w:bookmarkEnd w:id="74"/>
     </w:p>
     <w:tbl>
       <w:tblPr>
@@ -23037,57 +23012,250 @@
       <w:pPr>
         <w:pStyle w:val="Heading1"/>
       </w:pPr>
-      <w:bookmarkStart w:id="75" w:name="_Toc355215419"/>
-      <w:bookmarkStart w:id="76" w:name="_Toc517713304"/>
-      <w:bookmarkStart w:id="77" w:name="_Toc517713440"/>
-      <w:bookmarkStart w:id="78" w:name="_Toc523133493"/>
-      <w:bookmarkStart w:id="79" w:name="_Toc523485465"/>
+      <w:bookmarkStart w:id="74" w:name="_Toc355215419"/>
+      <w:bookmarkStart w:id="75" w:name="_Toc517713304"/>
+      <w:bookmarkStart w:id="76" w:name="_Toc517713440"/>
+      <w:bookmarkStart w:id="77" w:name="_Toc523133493"/>
+      <w:bookmarkStart w:id="78" w:name="_Toc523485465"/>
       <w:r>
         <w:lastRenderedPageBreak/>
         <w:t>DISEÑO DE CLASES</w:t>
       </w:r>
+      <w:bookmarkEnd w:id="74"/>
       <w:bookmarkEnd w:id="75"/>
       <w:bookmarkEnd w:id="76"/>
       <w:bookmarkEnd w:id="77"/>
       <w:bookmarkEnd w:id="78"/>
-      <w:bookmarkEnd w:id="79"/>
     </w:p>
     <w:p>
       <w:pPr>
         <w:pStyle w:val="Heading3"/>
       </w:pPr>
-      <w:bookmarkStart w:id="80" w:name="_Toc355215421"/>
-      <w:bookmarkStart w:id="81" w:name="_Toc517713306"/>
-      <w:bookmarkStart w:id="82" w:name="_Toc517713442"/>
-      <w:bookmarkStart w:id="83" w:name="_Toc523133494"/>
-      <w:bookmarkStart w:id="84" w:name="_Toc523485466"/>
+      <w:bookmarkStart w:id="79" w:name="_Toc355215421"/>
+      <w:bookmarkStart w:id="80" w:name="_Toc517713306"/>
+      <w:bookmarkStart w:id="81" w:name="_Toc517713442"/>
+      <w:bookmarkStart w:id="82" w:name="_Toc523133494"/>
+      <w:bookmarkStart w:id="83" w:name="_Toc523485466"/>
       <w:r>
         <w:t>M</w:t>
       </w:r>
       <w:r>
         <w:t>ODELO DE CLASES</w:t>
       </w:r>
+      <w:bookmarkEnd w:id="79"/>
       <w:bookmarkEnd w:id="80"/>
       <w:bookmarkEnd w:id="81"/>
       <w:bookmarkEnd w:id="82"/>
       <w:bookmarkEnd w:id="83"/>
-      <w:bookmarkEnd w:id="84"/>
     </w:p>
     <w:p>
       <w:pPr>
         <w:ind w:firstLine="360"/>
       </w:pPr>
       <w:r>
-        <w:t xml:space="preserve">El diagrama de clases del sistema es el siguiente: </w:t>
+        <w:t xml:space="preserve">El diagrama de clases del sistema </w:t>
+      </w:r>
+      <w:r>
+        <w:t>se ha separado en cuatro para facilitar su compresión. Los diagramas a tamaño A4 se muestran en el Anexo 4</w:t>
+      </w:r>
+      <w:r>
+        <w:t xml:space="preserve"> y Anexo 7</w:t>
+      </w:r>
+      <w:bookmarkStart w:id="84" w:name="_GoBack"/>
+      <w:bookmarkEnd w:id="84"/>
+      <w:r>
+        <w:t xml:space="preserve">, y pueden descargarse del siguiente enlace: </w:t>
+      </w:r>
+      <w:hyperlink r:id="rId57" w:history="1">
+        <w:r>
+          <w:rPr>
+            <w:rStyle w:val="Hyperlink"/>
+          </w:rPr>
+          <w:t>https://github.com/mridpin/TFG_UPO/tree/master/rol/src/main/java</w:t>
+        </w:r>
+      </w:hyperlink>
+      <w:r>
+        <w:t xml:space="preserve"> y visualizarse</w:t>
+      </w:r>
+      <w:r>
+        <w:t xml:space="preserve">, en tamaño completo, en color, y desde gráficos vectoriales </w:t>
+      </w:r>
+      <w:r>
+        <w:t xml:space="preserve">mediante Eclipse con ayuda del plugin </w:t>
+      </w:r>
+      <w:proofErr w:type="spellStart"/>
+      <w:r>
+        <w:t>ObjectAid</w:t>
+      </w:r>
+      <w:proofErr w:type="spellEnd"/>
+      <w:r>
+        <w:t xml:space="preserve"> disponible en</w:t>
+      </w:r>
+      <w:r>
+        <w:t xml:space="preserve">: </w:t>
+      </w:r>
+      <w:hyperlink r:id="rId58" w:history="1">
+        <w:r>
+          <w:rPr>
+            <w:rStyle w:val="Hyperlink"/>
+          </w:rPr>
+          <w:t>http://www.objectaid.com/</w:t>
+        </w:r>
+      </w:hyperlink>
+      <w:r>
+        <w:t>.</w:t>
+      </w:r>
+      <w:r>
+        <w:t xml:space="preserve"> </w:t>
       </w:r>
     </w:p>
     <w:p>
       <w:pPr>
-        <w:ind w:firstLine="360"/>
+        <w:numPr>
+          <w:ilvl w:val="0"/>
+          <w:numId w:val="12"/>
+        </w:numPr>
       </w:pPr>
       <w:r>
-        <w:t>[DIAGRAMA DE CLASES AQUÍ]</w:t>
+        <w:t>Diagrama de clases de los validadores:</w:t>
       </w:r>
+    </w:p>
+    <w:p>
+      <w:pPr>
+        <w:jc w:val="center"/>
+      </w:pPr>
+      <w:r>
+        <w:pict>
+          <v:shape id="_x0000_i5071" type="#_x0000_t75" style="width:444.25pt;height:297.5pt">
+            <v:imagedata r:id="rId59" o:title=""/>
+          </v:shape>
+        </w:pict>
+      </w:r>
+    </w:p>
+    <w:p>
+      <w:pPr>
+        <w:numPr>
+          <w:ilvl w:val="0"/>
+          <w:numId w:val="12"/>
+        </w:numPr>
+        <w:jc w:val="left"/>
+      </w:pPr>
+      <w:r>
+        <w:t>Diagrama de clases auxiliares con elementos estáticos:</w:t>
+      </w:r>
+    </w:p>
+    <w:p>
+      <w:pPr>
+        <w:jc w:val="left"/>
+      </w:pPr>
+      <w:r>
+        <w:lastRenderedPageBreak/>
+        <w:pict>
+          <v:shape id="_x0000_i5072" type="#_x0000_t75" style="width:419.75pt;height:699.6pt">
+            <v:imagedata r:id="rId60" o:title=""/>
+          </v:shape>
+        </w:pict>
+      </w:r>
+    </w:p>
+    <w:p>
+      <w:pPr>
+        <w:numPr>
+          <w:ilvl w:val="0"/>
+          <w:numId w:val="12"/>
+        </w:numPr>
+        <w:jc w:val="left"/>
+      </w:pPr>
+      <w:r>
+        <w:lastRenderedPageBreak/>
+        <w:t xml:space="preserve">Diagrama de </w:t>
+      </w:r>
+      <w:proofErr w:type="spellStart"/>
+      <w:r>
+        <w:t>POJOs</w:t>
+      </w:r>
+      <w:proofErr w:type="spellEnd"/>
+      <w:r>
+        <w:t>:</w:t>
+      </w:r>
+    </w:p>
+    <w:p>
+      <w:pPr>
+        <w:jc w:val="center"/>
+      </w:pPr>
+      <w:r>
+        <w:pict>
+          <v:shape id="_x0000_i5085" type="#_x0000_t75" style="width:379pt;height:631.7pt">
+            <v:imagedata r:id="rId61" o:title=""/>
+          </v:shape>
+        </w:pict>
+      </w:r>
+    </w:p>
+    <w:p>
+      <w:pPr>
+        <w:numPr>
+          <w:ilvl w:val="0"/>
+          <w:numId w:val="12"/>
+        </w:numPr>
+        <w:jc w:val="left"/>
+        <w:sectPr>
+          <w:footerReference w:type="even" r:id="rId62"/>
+          <w:footerReference w:type="default" r:id="rId63"/>
+          <w:type w:val="continuous"/>
+          <w:pgSz w:w="11906" w:h="16838"/>
+          <w:pgMar w:top="1417" w:right="1701" w:bottom="1417" w:left="1701" w:header="708" w:footer="708" w:gutter="0"/>
+          <w:cols w:space="708"/>
+          <w:titlePg/>
+          <w:docGrid w:linePitch="360"/>
+        </w:sectPr>
+      </w:pPr>
+    </w:p>
+    <w:p>
+      <w:pPr>
+        <w:numPr>
+          <w:ilvl w:val="0"/>
+          <w:numId w:val="12"/>
+        </w:numPr>
+        <w:jc w:val="left"/>
+      </w:pPr>
+      <w:r>
+        <w:lastRenderedPageBreak/>
+        <w:t>Diagrama del núcleo de la aplicación MVC completa:</w:t>
+      </w:r>
+    </w:p>
+    <w:p>
+      <w:pPr>
+        <w:jc w:val="center"/>
+      </w:pPr>
+      <w:r>
+        <w:pict>
+          <v:shape id="_x0000_i5078" type="#_x0000_t75" style="width:732.25pt;height:341.65pt">
+            <v:imagedata r:id="rId64" o:title=""/>
+          </v:shape>
+        </w:pict>
+      </w:r>
+    </w:p>
+    <w:p>
+      <w:pPr>
+        <w:jc w:val="left"/>
+      </w:pPr>
+    </w:p>
+    <w:p>
+      <w:pPr>
+        <w:jc w:val="left"/>
+      </w:pPr>
+    </w:p>
+    <w:p>
+      <w:pPr>
+        <w:jc w:val="left"/>
+        <w:sectPr>
+          <w:type w:val="continuous"/>
+          <w:pgSz w:w="16838" w:h="11906" w:orient="landscape"/>
+          <w:pgMar w:top="1701" w:right="1418" w:bottom="1701" w:left="1418" w:header="709" w:footer="709" w:gutter="0"/>
+          <w:cols w:space="708"/>
+          <w:titlePg/>
+          <w:docGrid w:linePitch="360"/>
+        </w:sectPr>
+      </w:pPr>
     </w:p>
     <w:p>
       <w:pPr>
@@ -23099,6 +23267,7 @@
       <w:bookmarkStart w:id="88" w:name="_Toc523133495"/>
       <w:bookmarkStart w:id="89" w:name="_Toc523485467"/>
       <w:r>
+        <w:lastRenderedPageBreak/>
         <w:t>DEFINICIÓN DE CLASES</w:t>
       </w:r>
       <w:bookmarkEnd w:id="85"/>
@@ -25134,6 +25303,7 @@
               <w:rPr>
                 <w:b/>
               </w:rPr>
+              <w:lastRenderedPageBreak/>
               <w:t>CL-0</w:t>
             </w:r>
             <w:r>
@@ -26615,7 +26785,6 @@
               <w:rPr>
                 <w:b/>
               </w:rPr>
-              <w:lastRenderedPageBreak/>
               <w:t>CL-0</w:t>
             </w:r>
             <w:r>
@@ -29188,6 +29357,7 @@
               <w:rPr>
                 <w:b/>
               </w:rPr>
+              <w:lastRenderedPageBreak/>
               <w:t>Descripción</w:t>
             </w:r>
           </w:p>
@@ -31604,6 +31774,7 @@
               <w:rPr>
                 <w:b/>
               </w:rPr>
+              <w:lastRenderedPageBreak/>
               <w:t>Operaciones</w:t>
             </w:r>
           </w:p>
@@ -33244,7 +33415,6 @@
               <w:rPr>
                 <w:b/>
               </w:rPr>
-              <w:lastRenderedPageBreak/>
               <w:t>CL-</w:t>
             </w:r>
             <w:r>
@@ -33748,6 +33918,7 @@
               <w:rPr>
                 <w:b/>
               </w:rPr>
+              <w:lastRenderedPageBreak/>
               <w:t>CL-</w:t>
             </w:r>
             <w:r>
@@ -35401,7 +35572,6 @@
               <w:rPr>
                 <w:b/>
               </w:rPr>
-              <w:lastRenderedPageBreak/>
               <w:t>CL-</w:t>
             </w:r>
             <w:r>
@@ -36047,6 +36217,7 @@
               <w:rPr>
                 <w:b/>
               </w:rPr>
+              <w:lastRenderedPageBreak/>
               <w:t>Operaciones</w:t>
             </w:r>
           </w:p>
@@ -39632,7 +39803,6 @@
               <w:rPr>
                 <w:b/>
               </w:rPr>
-              <w:lastRenderedPageBreak/>
               <w:t>Descripción</w:t>
             </w:r>
           </w:p>
@@ -42566,6 +42736,7 @@
               <w:rPr>
                 <w:b/>
               </w:rPr>
+              <w:lastRenderedPageBreak/>
               <w:t>Descripción</w:t>
             </w:r>
           </w:p>
@@ -44282,7 +44453,6 @@
               <w:rPr>
                 <w:b/>
               </w:rPr>
-              <w:lastRenderedPageBreak/>
               <w:t>Atributos</w:t>
             </w:r>
           </w:p>
@@ -46449,7 +46619,6 @@
               <w:rPr>
                 <w:b/>
               </w:rPr>
-              <w:lastRenderedPageBreak/>
               <w:t>Atributos</w:t>
             </w:r>
           </w:p>
@@ -46690,6 +46859,7 @@
         <w:pStyle w:val="Heading4"/>
       </w:pPr>
       <w:r>
+        <w:lastRenderedPageBreak/>
         <w:t xml:space="preserve">PAQ-13: </w:t>
       </w:r>
       <w:proofErr w:type="spellStart"/>
@@ -48297,7 +48467,6 @@
               <w:rPr>
                 <w:b/>
               </w:rPr>
-              <w:lastRenderedPageBreak/>
               <w:t>Descripción</w:t>
             </w:r>
           </w:p>
@@ -48630,6 +48799,7 @@
               <w:rPr>
                 <w:b/>
               </w:rPr>
+              <w:lastRenderedPageBreak/>
               <w:t>CL-</w:t>
             </w:r>
             <w:r>
@@ -48977,7 +49147,15 @@
               <w:spacing w:after="0"/>
             </w:pPr>
             <w:r>
-              <w:t>Devuelve las tiradas de una partida en las que un país ha participado</w:t>
+              <w:t xml:space="preserve">Devuelve las tiradas de una partida en las que un país </w:t>
+            </w:r>
+            <w:proofErr w:type="spellStart"/>
+            <w:r>
+              <w:t>ha</w:t>
+            </w:r>
+            <w:proofErr w:type="spellEnd"/>
+            <w:r>
+              <w:t xml:space="preserve"> participado</w:t>
             </w:r>
           </w:p>
         </w:tc>
@@ -50496,7 +50674,6 @@
               <w:rPr>
                 <w:b/>
               </w:rPr>
-              <w:lastRenderedPageBreak/>
               <w:t>Operaciones</w:t>
             </w:r>
           </w:p>
@@ -50703,6 +50880,7 @@
         <w:pStyle w:val="Heading4"/>
       </w:pPr>
       <w:r>
+        <w:lastRenderedPageBreak/>
         <w:t>Resto de clases</w:t>
       </w:r>
     </w:p>
@@ -52625,6 +52803,7 @@
               <w:rPr>
                 <w:b/>
               </w:rPr>
+              <w:lastRenderedPageBreak/>
               <w:t>Descripción</w:t>
             </w:r>
           </w:p>
@@ -53458,11 +53637,9 @@
       </w:r>
     </w:p>
     <w:sectPr>
-      <w:footerReference w:type="even" r:id="rId57"/>
-      <w:footerReference w:type="default" r:id="rId58"/>
       <w:type w:val="continuous"/>
       <w:pgSz w:w="11906" w:h="16838"/>
-      <w:pgMar w:top="1417" w:right="1701" w:bottom="1417" w:left="1701" w:header="708" w:footer="708" w:gutter="0"/>
+      <w:pgMar w:top="1418" w:right="1701" w:bottom="1418" w:left="1701" w:header="709" w:footer="709" w:gutter="0"/>
       <w:cols w:space="708"/>
       <w:titlePg/>
       <w:docGrid w:linePitch="360"/>
@@ -54674,6 +54851,92 @@
     </w:lvl>
   </w:abstractNum>
   <w:abstractNum w:abstractNumId="9" w15:restartNumberingAfterBreak="0">
+    <w:nsid w:val="64530F75"/>
+    <w:multiLevelType w:val="hybridMultilevel"/>
+    <w:tmpl w:val="AA9E1B86"/>
+    <w:lvl w:ilvl="0" w:tplc="0C0A000F">
+      <w:start w:val="1"/>
+      <w:numFmt w:val="decimal"/>
+      <w:lvlText w:val="%1."/>
+      <w:lvlJc w:val="left"/>
+      <w:pPr>
+        <w:ind w:left="720" w:hanging="360"/>
+      </w:pPr>
+    </w:lvl>
+    <w:lvl w:ilvl="1" w:tplc="0C0A0019" w:tentative="1">
+      <w:start w:val="1"/>
+      <w:numFmt w:val="lowerLetter"/>
+      <w:lvlText w:val="%2."/>
+      <w:lvlJc w:val="left"/>
+      <w:pPr>
+        <w:ind w:left="1440" w:hanging="360"/>
+      </w:pPr>
+    </w:lvl>
+    <w:lvl w:ilvl="2" w:tplc="0C0A001B" w:tentative="1">
+      <w:start w:val="1"/>
+      <w:numFmt w:val="lowerRoman"/>
+      <w:lvlText w:val="%3."/>
+      <w:lvlJc w:val="right"/>
+      <w:pPr>
+        <w:ind w:left="2160" w:hanging="180"/>
+      </w:pPr>
+    </w:lvl>
+    <w:lvl w:ilvl="3" w:tplc="0C0A000F" w:tentative="1">
+      <w:start w:val="1"/>
+      <w:numFmt w:val="decimal"/>
+      <w:lvlText w:val="%4."/>
+      <w:lvlJc w:val="left"/>
+      <w:pPr>
+        <w:ind w:left="2880" w:hanging="360"/>
+      </w:pPr>
+    </w:lvl>
+    <w:lvl w:ilvl="4" w:tplc="0C0A0019" w:tentative="1">
+      <w:start w:val="1"/>
+      <w:numFmt w:val="lowerLetter"/>
+      <w:lvlText w:val="%5."/>
+      <w:lvlJc w:val="left"/>
+      <w:pPr>
+        <w:ind w:left="3600" w:hanging="360"/>
+      </w:pPr>
+    </w:lvl>
+    <w:lvl w:ilvl="5" w:tplc="0C0A001B" w:tentative="1">
+      <w:start w:val="1"/>
+      <w:numFmt w:val="lowerRoman"/>
+      <w:lvlText w:val="%6."/>
+      <w:lvlJc w:val="right"/>
+      <w:pPr>
+        <w:ind w:left="4320" w:hanging="180"/>
+      </w:pPr>
+    </w:lvl>
+    <w:lvl w:ilvl="6" w:tplc="0C0A000F" w:tentative="1">
+      <w:start w:val="1"/>
+      <w:numFmt w:val="decimal"/>
+      <w:lvlText w:val="%7."/>
+      <w:lvlJc w:val="left"/>
+      <w:pPr>
+        <w:ind w:left="5040" w:hanging="360"/>
+      </w:pPr>
+    </w:lvl>
+    <w:lvl w:ilvl="7" w:tplc="0C0A0019" w:tentative="1">
+      <w:start w:val="1"/>
+      <w:numFmt w:val="lowerLetter"/>
+      <w:lvlText w:val="%8."/>
+      <w:lvlJc w:val="left"/>
+      <w:pPr>
+        <w:ind w:left="5760" w:hanging="360"/>
+      </w:pPr>
+    </w:lvl>
+    <w:lvl w:ilvl="8" w:tplc="0C0A001B" w:tentative="1">
+      <w:start w:val="1"/>
+      <w:numFmt w:val="lowerRoman"/>
+      <w:lvlText w:val="%9."/>
+      <w:lvlJc w:val="right"/>
+      <w:pPr>
+        <w:ind w:left="6480" w:hanging="180"/>
+      </w:pPr>
+    </w:lvl>
+  </w:abstractNum>
+  <w:abstractNum w:abstractNumId="10" w15:restartNumberingAfterBreak="0">
     <w:nsid w:val="714C2E46"/>
     <w:multiLevelType w:val="multilevel"/>
     <w:tmpl w:val="C8A8935E"/>
@@ -54815,7 +55078,7 @@
     </w:lvl>
   </w:abstractNum>
   <w:num w:numId="1">
-    <w:abstractNumId w:val="9"/>
+    <w:abstractNumId w:val="10"/>
   </w:num>
   <w:num w:numId="2">
     <w:abstractNumId w:val="7"/>
@@ -54824,7 +55087,7 @@
     <w:abstractNumId w:val="0"/>
   </w:num>
   <w:num w:numId="4">
-    <w:abstractNumId w:val="9"/>
+    <w:abstractNumId w:val="10"/>
   </w:num>
   <w:num w:numId="5">
     <w:abstractNumId w:val="2"/>
@@ -54846,6 +55109,9 @@
   </w:num>
   <w:num w:numId="11">
     <w:abstractNumId w:val="4"/>
+  </w:num>
+  <w:num w:numId="12">
+    <w:abstractNumId w:val="9"/>
   </w:num>
   <w:numIdMacAtCleanup w:val="3"/>
 </w:numbering>
@@ -56019,6 +56285,17 @@
       <w:szCs w:val="26"/>
     </w:rPr>
   </w:style>
+  <w:style w:type="character" w:styleId="UnresolvedMention">
+    <w:name w:val="Unresolved Mention"/>
+    <w:uiPriority w:val="99"/>
+    <w:semiHidden/>
+    <w:unhideWhenUsed/>
+    <w:rsid w:val="00EB6478"/>
+    <w:rPr>
+      <w:color w:val="605E5C"/>
+      <w:shd w:val="clear" w:color="auto" w:fill="E1DFDD"/>
+    </w:rPr>
+  </w:style>
 </w:styles>
 </file>
 
@@ -56310,7 +56587,7 @@
 </file>
 
 <file path=customXml/itemProps1.xml><?xml version="1.0" encoding="utf-8"?>
-<ds:datastoreItem xmlns:ds="http://schemas.openxmlformats.org/officeDocument/2006/customXml" ds:itemID="{6221F3EC-04B1-439C-B404-F3F4C9EDBF47}">
+<ds:datastoreItem xmlns:ds="http://schemas.openxmlformats.org/officeDocument/2006/customXml" ds:itemID="{DAD75490-07C4-4323-9A53-8BCF4D92A7AF}">
   <ds:schemaRefs>
     <ds:schemaRef ds:uri="http://schemas.openxmlformats.org/officeDocument/2006/bibliography"/>
   </ds:schemaRefs>

</xml_diff>

<commit_message>
añadido dss al diseño
</commit_message>
<xml_diff>
--- a/Documentacion/Diseño/Diseño.docx
+++ b/Documentacion/Diseño/Diseño.docx
@@ -2153,10 +2153,10 @@
             <v:path o:extrusionok="f" gradientshapeok="t" o:connecttype="rect"/>
             <o:lock v:ext="edit" aspectratio="t"/>
           </v:shapetype>
-          <v:shape id="_x0000_i5060" type="#_x0000_t75" style="width:348.45pt;height:338.95pt" o:ole="">
+          <v:shape id="_x0000_i7817" type="#_x0000_t75" style="width:348.3pt;height:339.05pt" o:ole="">
             <v:imagedata r:id="rId8" o:title=""/>
           </v:shape>
-          <o:OLEObject Type="Embed" ProgID="Visio.Drawing.15" ShapeID="_x0000_i5060" DrawAspect="Content" ObjectID="_1597415751" r:id="rId9"/>
+          <o:OLEObject Type="Embed" ProgID="Visio.Drawing.15" ShapeID="_x0000_i7817" DrawAspect="Content" ObjectID="_1597417369" r:id="rId9"/>
         </w:object>
       </w:r>
     </w:p>
@@ -2230,10 +2230,10 @@
       </w:pPr>
       <w:r>
         <w:object w:dxaOrig="8776" w:dyaOrig="10501">
-          <v:shape id="_x0000_i5061" type="#_x0000_t75" style="width:316.55pt;height:378.35pt" o:ole="">
+          <v:shape id="_x0000_i7818" type="#_x0000_t75" style="width:316.45pt;height:378.4pt" o:ole="">
             <v:imagedata r:id="rId10" o:title=""/>
           </v:shape>
-          <o:OLEObject Type="Embed" ProgID="Visio.Drawing.15" ShapeID="_x0000_i5061" DrawAspect="Content" ObjectID="_1597415752" r:id="rId11"/>
+          <o:OLEObject Type="Embed" ProgID="Visio.Drawing.15" ShapeID="_x0000_i7818" DrawAspect="Content" ObjectID="_1597417370" r:id="rId11"/>
         </w:object>
       </w:r>
     </w:p>
@@ -2295,10 +2295,10 @@
       </w:pPr>
       <w:r>
         <w:object w:dxaOrig="13861" w:dyaOrig="20026">
-          <v:shape id="_x0000_i5062" type="#_x0000_t75" style="width:394.65pt;height:569.9pt" o:ole="">
+          <v:shape id="_x0000_i7819" type="#_x0000_t75" style="width:394.35pt;height:570.15pt" o:ole="">
             <v:imagedata r:id="rId12" o:title=""/>
           </v:shape>
-          <o:OLEObject Type="Embed" ProgID="Visio.Drawing.15" ShapeID="_x0000_i5062" DrawAspect="Content" ObjectID="_1597415753" r:id="rId13"/>
+          <o:OLEObject Type="Embed" ProgID="Visio.Drawing.15" ShapeID="_x0000_i7819" DrawAspect="Content" ObjectID="_1597417371" r:id="rId13"/>
         </w:object>
       </w:r>
     </w:p>
@@ -2354,10 +2354,10 @@
       </w:pPr>
       <w:r>
         <w:object w:dxaOrig="11911" w:dyaOrig="22246">
-          <v:shape id="_x0000_i5063" type="#_x0000_t75" style="width:332.85pt;height:624.9pt" o:ole="">
+          <v:shape id="_x0000_i7820" type="#_x0000_t75" style="width:333.2pt;height:625.4pt" o:ole="">
             <v:imagedata r:id="rId14" o:title=""/>
           </v:shape>
-          <o:OLEObject Type="Embed" ProgID="Visio.Drawing.15" ShapeID="_x0000_i5063" DrawAspect="Content" ObjectID="_1597415754" r:id="rId15"/>
+          <o:OLEObject Type="Embed" ProgID="Visio.Drawing.15" ShapeID="_x0000_i7820" DrawAspect="Content" ObjectID="_1597417372" r:id="rId15"/>
         </w:object>
       </w:r>
     </w:p>
@@ -19334,43 +19334,45 @@
       <w:bookmarkEnd w:id="43"/>
       <w:bookmarkEnd w:id="44"/>
     </w:p>
+    <w:bookmarkStart w:id="45" w:name="_GoBack"/>
     <w:p>
       <w:pPr>
         <w:jc w:val="center"/>
       </w:pPr>
       <w:r>
         <w:object w:dxaOrig="11251" w:dyaOrig="21961">
-          <v:shape id="_x0000_i5064" type="#_x0000_t75" style="width:308.4pt;height:598.4pt" o:ole="">
+          <v:shape id="_x0000_i7821" type="#_x0000_t75" style="width:308.1pt;height:598.6pt" o:ole="">
             <v:imagedata r:id="rId16" o:title=""/>
           </v:shape>
-          <o:OLEObject Type="Embed" ProgID="Visio.Drawing.15" ShapeID="_x0000_i5064" DrawAspect="Content" ObjectID="_1597415755" r:id="rId17"/>
+          <o:OLEObject Type="Embed" ProgID="Visio.Drawing.15" ShapeID="_x0000_i7821" DrawAspect="Content" ObjectID="_1597417373" r:id="rId17"/>
         </w:object>
       </w:r>
     </w:p>
+    <w:bookmarkEnd w:id="45"/>
     <w:p/>
     <w:p>
       <w:pPr>
         <w:pStyle w:val="Heading3"/>
       </w:pPr>
-      <w:bookmarkStart w:id="45" w:name="_Toc355215416"/>
-      <w:bookmarkStart w:id="46" w:name="_Toc517713301"/>
-      <w:bookmarkStart w:id="47" w:name="_Toc517713437"/>
+      <w:bookmarkStart w:id="46" w:name="_Toc355215416"/>
+      <w:bookmarkStart w:id="47" w:name="_Toc517713301"/>
+      <w:bookmarkStart w:id="48" w:name="_Toc517713437"/>
       <w:r>
         <w:t xml:space="preserve"> </w:t>
       </w:r>
-      <w:bookmarkStart w:id="48" w:name="_Toc523133489"/>
-      <w:bookmarkStart w:id="49" w:name="_Toc523485461"/>
-      <w:bookmarkEnd w:id="45"/>
+      <w:bookmarkStart w:id="49" w:name="_Toc523133489"/>
+      <w:bookmarkStart w:id="50" w:name="_Toc523485461"/>
       <w:bookmarkEnd w:id="46"/>
       <w:bookmarkEnd w:id="47"/>
+      <w:bookmarkEnd w:id="48"/>
       <w:r>
         <w:t xml:space="preserve">Diagramas de secuencia </w:t>
       </w:r>
       <w:r>
         <w:t>del sistema</w:t>
       </w:r>
-      <w:bookmarkEnd w:id="48"/>
       <w:bookmarkEnd w:id="49"/>
+      <w:bookmarkEnd w:id="50"/>
       <w:r>
         <w:t xml:space="preserve"> </w:t>
       </w:r>
@@ -19430,6 +19432,491 @@
       </w:r>
       <w:r>
         <w:t>no se han representado en los diagramas.</w:t>
+      </w:r>
+    </w:p>
+    <w:p>
+      <w:pPr>
+        <w:numPr>
+          <w:ilvl w:val="0"/>
+          <w:numId w:val="10"/>
+        </w:numPr>
+        <w:rPr>
+          <w:lang w:val="es-ES_tradnl"/>
+        </w:rPr>
+      </w:pPr>
+      <w:r>
+        <w:rPr>
+          <w:lang w:val="es-ES_tradnl"/>
+        </w:rPr>
+        <w:t xml:space="preserve">CU01 – </w:t>
+      </w:r>
+      <w:proofErr w:type="spellStart"/>
+      <w:r>
+        <w:rPr>
+          <w:lang w:val="es-ES_tradnl"/>
+        </w:rPr>
+        <w:t>Login</w:t>
+      </w:r>
+      <w:proofErr w:type="spellEnd"/>
+      <w:r>
+        <w:rPr>
+          <w:lang w:val="es-ES_tradnl"/>
+        </w:rPr>
+        <w:t>:</w:t>
+      </w:r>
+    </w:p>
+    <w:p>
+      <w:pPr>
+        <w:jc w:val="center"/>
+        <w:rPr>
+          <w:lang w:val="es-ES_tradnl"/>
+        </w:rPr>
+      </w:pPr>
+      <w:r>
+        <w:object w:dxaOrig="4966" w:dyaOrig="3406">
+          <v:shape id="_x0000_i7868" type="#_x0000_t75" style="width:248.65pt;height:169.95pt" o:ole="">
+            <v:imagedata r:id="rId18" o:title=""/>
+          </v:shape>
+          <o:OLEObject Type="Embed" ProgID="Visio.Drawing.15" ShapeID="_x0000_i7868" DrawAspect="Content" ObjectID="_1597417374" r:id="rId19"/>
+        </w:object>
+      </w:r>
+    </w:p>
+    <w:p>
+      <w:pPr>
+        <w:numPr>
+          <w:ilvl w:val="0"/>
+          <w:numId w:val="10"/>
+        </w:numPr>
+        <w:rPr>
+          <w:lang w:val="es-ES_tradnl"/>
+        </w:rPr>
+      </w:pPr>
+      <w:r>
+        <w:rPr>
+          <w:lang w:val="es-ES_tradnl"/>
+        </w:rPr>
+        <w:t>CU02 – Registro</w:t>
+      </w:r>
+      <w:r>
+        <w:rPr>
+          <w:lang w:val="es-ES_tradnl"/>
+        </w:rPr>
+        <w:t>:</w:t>
+      </w:r>
+    </w:p>
+    <w:p>
+      <w:pPr>
+        <w:jc w:val="center"/>
+      </w:pPr>
+      <w:r>
+        <w:object w:dxaOrig="4966" w:dyaOrig="4021">
+          <v:shape id="_x0000_i7869" type="#_x0000_t75" style="width:248.65pt;height:200.95pt" o:ole="">
+            <v:imagedata r:id="rId20" o:title=""/>
+          </v:shape>
+          <o:OLEObject Type="Embed" ProgID="Visio.Drawing.15" ShapeID="_x0000_i7869" DrawAspect="Content" ObjectID="_1597417375" r:id="rId21"/>
+        </w:object>
+      </w:r>
+    </w:p>
+    <w:p>
+      <w:pPr>
+        <w:numPr>
+          <w:ilvl w:val="0"/>
+          <w:numId w:val="10"/>
+        </w:numPr>
+        <w:rPr>
+          <w:lang w:val="es-ES_tradnl"/>
+        </w:rPr>
+      </w:pPr>
+      <w:r>
+        <w:rPr>
+          <w:lang w:val="es-ES_tradnl"/>
+        </w:rPr>
+        <w:t>CU03 – Consultar perfil:</w:t>
+      </w:r>
+    </w:p>
+    <w:p>
+      <w:pPr>
+        <w:jc w:val="center"/>
+        <w:rPr>
+          <w:lang w:val="es-ES_tradnl"/>
+        </w:rPr>
+      </w:pPr>
+      <w:r>
+        <w:object w:dxaOrig="4966" w:dyaOrig="4141">
+          <v:shape id="_x0000_i7870" type="#_x0000_t75" style="width:248.65pt;height:206.8pt" o:ole="">
+            <v:imagedata r:id="rId22" o:title=""/>
+          </v:shape>
+          <o:OLEObject Type="Embed" ProgID="Visio.Drawing.15" ShapeID="_x0000_i7870" DrawAspect="Content" ObjectID="_1597417376" r:id="rId23"/>
+        </w:object>
+      </w:r>
+    </w:p>
+    <w:p>
+      <w:pPr>
+        <w:numPr>
+          <w:ilvl w:val="0"/>
+          <w:numId w:val="10"/>
+        </w:numPr>
+        <w:rPr>
+          <w:lang w:val="es-ES_tradnl"/>
+        </w:rPr>
+      </w:pPr>
+      <w:r>
+        <w:rPr>
+          <w:lang w:val="es-ES_tradnl"/>
+        </w:rPr>
+        <w:t>CU04 – Modificar perfil:</w:t>
+      </w:r>
+    </w:p>
+    <w:p>
+      <w:pPr>
+        <w:jc w:val="center"/>
+        <w:rPr>
+          <w:lang w:val="es-ES_tradnl"/>
+        </w:rPr>
+      </w:pPr>
+      <w:r>
+        <w:object w:dxaOrig="4966" w:dyaOrig="4141">
+          <v:shape id="_x0000_i7871" type="#_x0000_t75" style="width:248.65pt;height:206.8pt" o:ole="">
+            <v:imagedata r:id="rId24" o:title=""/>
+          </v:shape>
+          <o:OLEObject Type="Embed" ProgID="Visio.Drawing.15" ShapeID="_x0000_i7871" DrawAspect="Content" ObjectID="_1597417377" r:id="rId25"/>
+        </w:object>
+      </w:r>
+    </w:p>
+    <w:p>
+      <w:pPr>
+        <w:numPr>
+          <w:ilvl w:val="0"/>
+          <w:numId w:val="10"/>
+        </w:numPr>
+        <w:rPr>
+          <w:lang w:val="es-ES_tradnl"/>
+        </w:rPr>
+      </w:pPr>
+      <w:r>
+        <w:rPr>
+          <w:lang w:val="es-ES_tradnl"/>
+        </w:rPr>
+        <w:t>CU05 – Ver Partidas:</w:t>
+      </w:r>
+    </w:p>
+    <w:p>
+      <w:pPr>
+        <w:jc w:val="center"/>
+        <w:rPr>
+          <w:lang w:val="es-ES_tradnl"/>
+        </w:rPr>
+      </w:pPr>
+      <w:r>
+        <w:object w:dxaOrig="4966" w:dyaOrig="3661">
+          <v:shape id="_x0000_i7872" type="#_x0000_t75" style="width:248.65pt;height:183.35pt" o:ole="">
+            <v:imagedata r:id="rId26" o:title=""/>
+          </v:shape>
+          <o:OLEObject Type="Embed" ProgID="Visio.Drawing.15" ShapeID="_x0000_i7872" DrawAspect="Content" ObjectID="_1597417378" r:id="rId27"/>
+        </w:object>
+      </w:r>
+    </w:p>
+    <w:p>
+      <w:pPr>
+        <w:numPr>
+          <w:ilvl w:val="0"/>
+          <w:numId w:val="10"/>
+        </w:numPr>
+        <w:rPr>
+          <w:lang w:val="es-ES_tradnl"/>
+        </w:rPr>
+      </w:pPr>
+      <w:r>
+        <w:rPr>
+          <w:lang w:val="es-ES_tradnl"/>
+        </w:rPr>
+        <w:t xml:space="preserve">CU06 – Ver Partida: </w:t>
+      </w:r>
+    </w:p>
+    <w:p>
+      <w:pPr>
+        <w:jc w:val="center"/>
+        <w:rPr>
+          <w:lang w:val="es-ES_tradnl"/>
+        </w:rPr>
+      </w:pPr>
+      <w:r>
+        <w:object w:dxaOrig="4966" w:dyaOrig="3886">
+          <v:shape id="_x0000_i7873" type="#_x0000_t75" style="width:248.65pt;height:194.25pt" o:ole="">
+            <v:imagedata r:id="rId28" o:title=""/>
+          </v:shape>
+          <o:OLEObject Type="Embed" ProgID="Visio.Drawing.15" ShapeID="_x0000_i7873" DrawAspect="Content" ObjectID="_1597417379" r:id="rId29"/>
+        </w:object>
+      </w:r>
+    </w:p>
+    <w:p>
+      <w:pPr>
+        <w:numPr>
+          <w:ilvl w:val="0"/>
+          <w:numId w:val="10"/>
+        </w:numPr>
+        <w:rPr>
+          <w:lang w:val="es-ES_tradnl"/>
+        </w:rPr>
+      </w:pPr>
+      <w:r>
+        <w:rPr>
+          <w:lang w:val="es-ES_tradnl"/>
+        </w:rPr>
+        <w:t>CU07 – Ver Estadísticas:</w:t>
+      </w:r>
+    </w:p>
+    <w:p>
+      <w:pPr>
+        <w:jc w:val="center"/>
+        <w:rPr>
+          <w:lang w:val="es-ES_tradnl"/>
+        </w:rPr>
+      </w:pPr>
+      <w:r>
+        <w:object w:dxaOrig="4966" w:dyaOrig="3886">
+          <v:shape id="_x0000_i7874" type="#_x0000_t75" style="width:248.65pt;height:194.25pt" o:ole="">
+            <v:imagedata r:id="rId30" o:title=""/>
+          </v:shape>
+          <o:OLEObject Type="Embed" ProgID="Visio.Drawing.15" ShapeID="_x0000_i7874" DrawAspect="Content" ObjectID="_1597417380" r:id="rId31"/>
+        </w:object>
+      </w:r>
+    </w:p>
+    <w:p>
+      <w:pPr>
+        <w:numPr>
+          <w:ilvl w:val="0"/>
+          <w:numId w:val="10"/>
+        </w:numPr>
+        <w:rPr>
+          <w:lang w:val="es-ES_tradnl"/>
+        </w:rPr>
+      </w:pPr>
+      <w:r>
+        <w:rPr>
+          <w:lang w:val="es-ES_tradnl"/>
+        </w:rPr>
+        <w:lastRenderedPageBreak/>
+        <w:t>CU08 – Crear Escenario</w:t>
+      </w:r>
+    </w:p>
+    <w:p>
+      <w:pPr>
+        <w:jc w:val="center"/>
+      </w:pPr>
+      <w:r>
+        <w:object w:dxaOrig="4966" w:dyaOrig="5475">
+          <v:shape id="_x0000_i7875" type="#_x0000_t75" style="width:248.65pt;height:273.75pt" o:ole="">
+            <v:imagedata r:id="rId32" o:title=""/>
+          </v:shape>
+          <o:OLEObject Type="Embed" ProgID="Visio.Drawing.15" ShapeID="_x0000_i7875" DrawAspect="Content" ObjectID="_1597417381" r:id="rId33"/>
+        </w:object>
+      </w:r>
+    </w:p>
+    <w:p>
+      <w:pPr>
+        <w:numPr>
+          <w:ilvl w:val="0"/>
+          <w:numId w:val="11"/>
+        </w:numPr>
+      </w:pPr>
+      <w:r>
+        <w:t>CU09 – Crear Partida</w:t>
+      </w:r>
+      <w:r>
+        <w:t xml:space="preserve"> (incluye los casos de uso CU10 – Añadir Escenario y CU11 – Añadir Jugador)</w:t>
+      </w:r>
+    </w:p>
+    <w:p>
+      <w:pPr>
+        <w:jc w:val="center"/>
+      </w:pPr>
+      <w:r>
+        <w:object w:dxaOrig="5700" w:dyaOrig="6885">
+          <v:shape id="_x0000_i7876" type="#_x0000_t75" style="width:284.65pt;height:344.1pt" o:ole="">
+            <v:imagedata r:id="rId34" o:title=""/>
+          </v:shape>
+          <o:OLEObject Type="Embed" ProgID="Visio.Drawing.15" ShapeID="_x0000_i7876" DrawAspect="Content" ObjectID="_1597417382" r:id="rId35"/>
+        </w:object>
+      </w:r>
+    </w:p>
+    <w:p>
+      <w:pPr>
+        <w:numPr>
+          <w:ilvl w:val="0"/>
+          <w:numId w:val="11"/>
+        </w:numPr>
+      </w:pPr>
+      <w:r>
+        <w:t>CU12 – Cerrar Partida</w:t>
+      </w:r>
+    </w:p>
+    <w:p>
+      <w:pPr>
+        <w:jc w:val="center"/>
+        <w:rPr>
+          <w:b/>
+        </w:rPr>
+      </w:pPr>
+      <w:r>
+        <w:object w:dxaOrig="4966" w:dyaOrig="4111">
+          <v:shape id="_x0000_i7877" type="#_x0000_t75" style="width:248.65pt;height:205.95pt" o:ole="">
+            <v:imagedata r:id="rId36" o:title=""/>
+          </v:shape>
+          <o:OLEObject Type="Embed" ProgID="Visio.Drawing.15" ShapeID="_x0000_i7877" DrawAspect="Content" ObjectID="_1597417383" r:id="rId37"/>
+        </w:object>
+      </w:r>
+    </w:p>
+    <w:p>
+      <w:pPr>
+        <w:numPr>
+          <w:ilvl w:val="0"/>
+          <w:numId w:val="11"/>
+        </w:numPr>
+      </w:pPr>
+      <w:r>
+        <w:t>CU13 – Configurar Coaliciones:</w:t>
+      </w:r>
+    </w:p>
+    <w:p>
+      <w:pPr>
+        <w:jc w:val="center"/>
+      </w:pPr>
+      <w:r>
+        <w:object w:dxaOrig="4966" w:dyaOrig="4861">
+          <v:shape id="_x0000_i7878" type="#_x0000_t75" style="width:248.65pt;height:242.8pt" o:ole="">
+            <v:imagedata r:id="rId38" o:title=""/>
+          </v:shape>
+          <o:OLEObject Type="Embed" ProgID="Visio.Drawing.15" ShapeID="_x0000_i7878" DrawAspect="Content" ObjectID="_1597417384" r:id="rId39"/>
+        </w:object>
+      </w:r>
+    </w:p>
+    <w:p>
+      <w:pPr>
+        <w:numPr>
+          <w:ilvl w:val="0"/>
+          <w:numId w:val="11"/>
+        </w:numPr>
+      </w:pPr>
+      <w:r>
+        <w:t>CU14 – Resolver Tirada</w:t>
+      </w:r>
+    </w:p>
+    <w:p>
+      <w:pPr>
+        <w:jc w:val="center"/>
+      </w:pPr>
+      <w:r>
+        <w:object w:dxaOrig="4966" w:dyaOrig="3946">
+          <v:shape id="_x0000_i7879" type="#_x0000_t75" style="width:248.65pt;height:197.6pt" o:ole="">
+            <v:imagedata r:id="rId40" o:title=""/>
+          </v:shape>
+          <o:OLEObject Type="Embed" ProgID="Visio.Drawing.15" ShapeID="_x0000_i7879" DrawAspect="Content" ObjectID="_1597417385" r:id="rId41"/>
+        </w:object>
+      </w:r>
+    </w:p>
+    <w:p>
+      <w:pPr>
+        <w:numPr>
+          <w:ilvl w:val="0"/>
+          <w:numId w:val="11"/>
+        </w:numPr>
+      </w:pPr>
+      <w:r>
+        <w:t>CU15 – Terminar Enfrentamiento</w:t>
+      </w:r>
+    </w:p>
+    <w:p>
+      <w:pPr>
+        <w:jc w:val="center"/>
+      </w:pPr>
+      <w:r>
+        <w:object w:dxaOrig="4966" w:dyaOrig="4276">
+          <v:shape id="_x0000_i7880" type="#_x0000_t75" style="width:248.65pt;height:213.5pt" o:ole="">
+            <v:imagedata r:id="rId42" o:title=""/>
+          </v:shape>
+          <o:OLEObject Type="Embed" ProgID="Visio.Drawing.15" ShapeID="_x0000_i7880" DrawAspect="Content" ObjectID="_1597417386" r:id="rId43"/>
+        </w:object>
+      </w:r>
+    </w:p>
+    <w:p>
+      <w:pPr>
+        <w:numPr>
+          <w:ilvl w:val="0"/>
+          <w:numId w:val="11"/>
+        </w:numPr>
+      </w:pPr>
+      <w:r>
+        <w:t>CU16 – Avanzar turno</w:t>
+      </w:r>
+    </w:p>
+    <w:p>
+      <w:pPr>
+        <w:jc w:val="center"/>
+      </w:pPr>
+      <w:r>
+        <w:object w:dxaOrig="4966" w:dyaOrig="4620">
+          <v:shape id="_x0000_i7883" type="#_x0000_t75" style="width:248.65pt;height:231.05pt" o:ole="">
+            <v:imagedata r:id="rId44" o:title=""/>
+          </v:shape>
+          <o:OLEObject Type="Embed" ProgID="Visio.Drawing.15" ShapeID="_x0000_i7883" DrawAspect="Content" ObjectID="_1597417387" r:id="rId45"/>
+        </w:object>
+      </w:r>
+    </w:p>
+    <w:p>
+      <w:pPr>
+        <w:numPr>
+          <w:ilvl w:val="0"/>
+          <w:numId w:val="11"/>
+        </w:numPr>
+      </w:pPr>
+      <w:r>
+        <w:t>CU17 – Actualizar Partida</w:t>
+      </w:r>
+    </w:p>
+    <w:p>
+      <w:pPr>
+        <w:jc w:val="center"/>
+      </w:pPr>
+      <w:r>
+        <w:object w:dxaOrig="4966" w:dyaOrig="3886">
+          <v:shape id="_x0000_i7886" type="#_x0000_t75" style="width:248.65pt;height:194.25pt" o:ole="">
+            <v:imagedata r:id="rId46" o:title=""/>
+          </v:shape>
+          <o:OLEObject Type="Embed" ProgID="Visio.Drawing.15" ShapeID="_x0000_i7886" DrawAspect="Content" ObjectID="_1597417388" r:id="rId47"/>
+        </w:object>
+      </w:r>
+    </w:p>
+    <w:p>
+      <w:pPr>
+        <w:numPr>
+          <w:ilvl w:val="0"/>
+          <w:numId w:val="11"/>
+        </w:numPr>
+      </w:pPr>
+      <w:r>
+        <w:t xml:space="preserve">CU18 – </w:t>
+      </w:r>
+      <w:proofErr w:type="spellStart"/>
+      <w:r>
+        <w:t>Logout</w:t>
+      </w:r>
+      <w:proofErr w:type="spellEnd"/>
+      <w:r>
+        <w:t>:</w:t>
+      </w:r>
+    </w:p>
+    <w:p>
+      <w:pPr>
+        <w:jc w:val="center"/>
+      </w:pPr>
+      <w:r>
+        <w:object w:dxaOrig="4966" w:dyaOrig="4620">
+          <v:shape id="_x0000_i7887" type="#_x0000_t75" style="width:248.65pt;height:231.05pt" o:ole="">
+            <v:imagedata r:id="rId48" o:title=""/>
+          </v:shape>
+          <o:OLEObject Type="Embed" ProgID="Visio.Drawing.15" ShapeID="_x0000_i7887" DrawAspect="Content" ObjectID="_1597417389" r:id="rId49"/>
+        </w:object>
       </w:r>
     </w:p>
     <w:p>
@@ -19536,13 +20023,14 @@
         <w:rPr>
           <w:lang w:val="es-ES_tradnl"/>
         </w:rPr>
+        <w:lastRenderedPageBreak/>
         <w:tab/>
         <w:t xml:space="preserve">NOTA: Los diagramas de secuencia pueden consultarse a tamaño A4 en el Anexo 3, o </w:t>
       </w:r>
       <w:r>
         <w:t xml:space="preserve">a tamaño completo, en color y en gráficos vectorizados de MS Visio en el siguiente enlace: </w:t>
       </w:r>
-      <w:hyperlink r:id="rId18" w:history="1">
+      <w:hyperlink r:id="rId50" w:history="1">
         <w:r>
           <w:rPr>
             <w:rStyle w:val="Hyperlink"/>
@@ -19564,7 +20052,7 @@
           <w:lang w:val="es-ES_tradnl"/>
         </w:rPr>
       </w:pPr>
-      <w:bookmarkStart w:id="50" w:name="_Hlk523672219"/>
+      <w:bookmarkStart w:id="51" w:name="_Hlk523672219"/>
       <w:r>
         <w:rPr>
           <w:lang w:val="es-ES_tradnl"/>
@@ -19586,7 +20074,7 @@
         <w:t>:</w:t>
       </w:r>
     </w:p>
-    <w:bookmarkEnd w:id="50"/>
+    <w:bookmarkEnd w:id="51"/>
     <w:p>
       <w:pPr>
         <w:rPr>
@@ -19595,10 +20083,10 @@
       </w:pPr>
       <w:r>
         <w:object w:dxaOrig="13321" w:dyaOrig="5356">
-          <v:shape id="_x0000_i5059" type="#_x0000_t75" style="width:425.2pt;height:171.15pt" o:ole="">
-            <v:imagedata r:id="rId19" o:title=""/>
+          <v:shape id="_x0000_i7816" type="#_x0000_t75" style="width:425.3pt;height:170.8pt" o:ole="">
+            <v:imagedata r:id="rId51" o:title=""/>
           </v:shape>
-          <o:OLEObject Type="Embed" ProgID="Visio.Drawing.15" ShapeID="_x0000_i5059" DrawAspect="Content" ObjectID="_1597415756" r:id="rId20"/>
+          <o:OLEObject Type="Embed" ProgID="Visio.Drawing.15" ShapeID="_x0000_i7816" DrawAspect="Content" ObjectID="_1597417390" r:id="rId52"/>
         </w:object>
       </w:r>
     </w:p>
@@ -19612,7 +20100,7 @@
           <w:lang w:val="es-ES_tradnl"/>
         </w:rPr>
       </w:pPr>
-      <w:bookmarkStart w:id="51" w:name="_Hlk523672247"/>
+      <w:bookmarkStart w:id="52" w:name="_Hlk523672247"/>
       <w:r>
         <w:rPr>
           <w:lang w:val="es-ES_tradnl"/>
@@ -19626,14 +20114,14 @@
         <w:t>:</w:t>
       </w:r>
     </w:p>
-    <w:bookmarkEnd w:id="51"/>
+    <w:bookmarkEnd w:id="52"/>
     <w:p>
       <w:r>
         <w:object w:dxaOrig="14716" w:dyaOrig="5386">
-          <v:shape id="_x0000_i5058" type="#_x0000_t75" style="width:424.55pt;height:154.85pt" o:ole="">
-            <v:imagedata r:id="rId21" o:title=""/>
+          <v:shape id="_x0000_i7815" type="#_x0000_t75" style="width:424.45pt;height:154.9pt" o:ole="">
+            <v:imagedata r:id="rId53" o:title=""/>
           </v:shape>
-          <o:OLEObject Type="Embed" ProgID="Visio.Drawing.15" ShapeID="_x0000_i5058" DrawAspect="Content" ObjectID="_1597415757" r:id="rId22"/>
+          <o:OLEObject Type="Embed" ProgID="Visio.Drawing.15" ShapeID="_x0000_i7815" DrawAspect="Content" ObjectID="_1597417391" r:id="rId54"/>
         </w:object>
       </w:r>
     </w:p>
@@ -19647,7 +20135,7 @@
           <w:lang w:val="es-ES_tradnl"/>
         </w:rPr>
       </w:pPr>
-      <w:bookmarkStart w:id="52" w:name="_Hlk523672280"/>
+      <w:bookmarkStart w:id="53" w:name="_Hlk523672280"/>
       <w:r>
         <w:rPr>
           <w:lang w:val="es-ES_tradnl"/>
@@ -19673,7 +20161,7 @@
         <w:t>:</w:t>
       </w:r>
     </w:p>
-    <w:bookmarkEnd w:id="52"/>
+    <w:bookmarkEnd w:id="53"/>
     <w:p>
       <w:pPr>
         <w:rPr>
@@ -19682,10 +20170,10 @@
       </w:pPr>
       <w:r>
         <w:object w:dxaOrig="8371" w:dyaOrig="3645">
-          <v:shape id="_x0000_i5057" type="#_x0000_t75" style="width:404.85pt;height:175.9pt" o:ole="">
-            <v:imagedata r:id="rId23" o:title=""/>
+          <v:shape id="_x0000_i7814" type="#_x0000_t75" style="width:405.2pt;height:175.8pt" o:ole="">
+            <v:imagedata r:id="rId55" o:title=""/>
           </v:shape>
-          <o:OLEObject Type="Embed" ProgID="Visio.Drawing.15" ShapeID="_x0000_i5057" DrawAspect="Content" ObjectID="_1597415758" r:id="rId24"/>
+          <o:OLEObject Type="Embed" ProgID="Visio.Drawing.15" ShapeID="_x0000_i7814" DrawAspect="Content" ObjectID="_1597417392" r:id="rId56"/>
         </w:object>
       </w:r>
     </w:p>
@@ -19699,7 +20187,7 @@
           <w:lang w:val="es-ES_tradnl"/>
         </w:rPr>
       </w:pPr>
-      <w:bookmarkStart w:id="53" w:name="_Hlk523672306"/>
+      <w:bookmarkStart w:id="54" w:name="_Hlk523672306"/>
       <w:r>
         <w:rPr>
           <w:lang w:val="es-ES_tradnl"/>
@@ -19713,7 +20201,7 @@
         <w:t>:</w:t>
       </w:r>
     </w:p>
-    <w:bookmarkEnd w:id="53"/>
+    <w:bookmarkEnd w:id="54"/>
     <w:p>
       <w:pPr>
         <w:rPr>
@@ -19722,10 +20210,10 @@
       </w:pPr>
       <w:r>
         <w:object w:dxaOrig="13831" w:dyaOrig="6151">
-          <v:shape id="_x0000_i5056" type="#_x0000_t75" style="width:424.55pt;height:188.85pt" o:ole="">
-            <v:imagedata r:id="rId25" o:title=""/>
+          <v:shape id="_x0000_i7813" type="#_x0000_t75" style="width:424.45pt;height:189.2pt" o:ole="">
+            <v:imagedata r:id="rId57" o:title=""/>
           </v:shape>
-          <o:OLEObject Type="Embed" ProgID="Visio.Drawing.15" ShapeID="_x0000_i5056" DrawAspect="Content" ObjectID="_1597415759" r:id="rId26"/>
+          <o:OLEObject Type="Embed" ProgID="Visio.Drawing.15" ShapeID="_x0000_i7813" DrawAspect="Content" ObjectID="_1597417393" r:id="rId58"/>
         </w:object>
       </w:r>
     </w:p>
@@ -19739,7 +20227,7 @@
           <w:lang w:val="es-ES_tradnl"/>
         </w:rPr>
       </w:pPr>
-      <w:bookmarkStart w:id="54" w:name="_Hlk523672373"/>
+      <w:bookmarkStart w:id="55" w:name="_Hlk523672373"/>
       <w:r>
         <w:rPr>
           <w:lang w:val="es-ES_tradnl"/>
@@ -19783,7 +20271,7 @@
         <w:t>:</w:t>
       </w:r>
     </w:p>
-    <w:bookmarkEnd w:id="54"/>
+    <w:bookmarkEnd w:id="55"/>
     <w:p>
       <w:pPr>
         <w:rPr>
@@ -19792,10 +20280,10 @@
       </w:pPr>
       <w:r>
         <w:object w:dxaOrig="14191" w:dyaOrig="11851">
-          <v:shape id="_x0000_i5055" type="#_x0000_t75" style="width:425.2pt;height:355.25pt" o:ole="">
-            <v:imagedata r:id="rId27" o:title=""/>
+          <v:shape id="_x0000_i7812" type="#_x0000_t75" style="width:425.3pt;height:355pt" o:ole="">
+            <v:imagedata r:id="rId59" o:title=""/>
           </v:shape>
-          <o:OLEObject Type="Embed" ProgID="Visio.Drawing.15" ShapeID="_x0000_i5055" DrawAspect="Content" ObjectID="_1597415760" r:id="rId28"/>
+          <o:OLEObject Type="Embed" ProgID="Visio.Drawing.15" ShapeID="_x0000_i7812" DrawAspect="Content" ObjectID="_1597417394" r:id="rId60"/>
         </w:object>
       </w:r>
     </w:p>
@@ -19809,7 +20297,7 @@
           <w:lang w:val="es-ES_tradnl"/>
         </w:rPr>
       </w:pPr>
-      <w:bookmarkStart w:id="55" w:name="_Hlk523672506"/>
+      <w:bookmarkStart w:id="56" w:name="_Hlk523672506"/>
       <w:r>
         <w:rPr>
           <w:lang w:val="es-ES_tradnl"/>
@@ -19840,7 +20328,7 @@
         </w:rPr>
         <w:t xml:space="preserve"> </w:t>
       </w:r>
-      <w:bookmarkEnd w:id="55"/>
+      <w:bookmarkEnd w:id="56"/>
       <w:r>
         <w:rPr>
           <w:lang w:val="es-ES_tradnl"/>
@@ -19887,10 +20375,10 @@
       </w:pPr>
       <w:r>
         <w:object w:dxaOrig="19282" w:dyaOrig="7455">
-          <v:shape id="_x0000_i5065" type="#_x0000_t75" style="width:425.2pt;height:164.4pt" o:ole="">
-            <v:imagedata r:id="rId29" o:title=""/>
+          <v:shape id="_x0000_i7822" type="#_x0000_t75" style="width:425.3pt;height:164.1pt" o:ole="">
+            <v:imagedata r:id="rId61" o:title=""/>
           </v:shape>
-          <o:OLEObject Type="Embed" ProgID="Visio.Drawing.15" ShapeID="_x0000_i5065" DrawAspect="Content" ObjectID="_1597415761" r:id="rId30"/>
+          <o:OLEObject Type="Embed" ProgID="Visio.Drawing.15" ShapeID="_x0000_i7822" DrawAspect="Content" ObjectID="_1597417395" r:id="rId62"/>
         </w:object>
       </w:r>
     </w:p>
@@ -19904,7 +20392,7 @@
           <w:lang w:val="es-ES_tradnl"/>
         </w:rPr>
       </w:pPr>
-      <w:bookmarkStart w:id="56" w:name="_Hlk523672573"/>
+      <w:bookmarkStart w:id="57" w:name="_Hlk523672573"/>
       <w:r>
         <w:rPr>
           <w:lang w:val="es-ES_tradnl"/>
@@ -19923,7 +20411,7 @@
         </w:rPr>
         <w:t xml:space="preserve">: </w:t>
       </w:r>
-      <w:bookmarkEnd w:id="56"/>
+      <w:bookmarkEnd w:id="57"/>
       <w:r>
         <w:rPr>
           <w:lang w:val="es-ES_tradnl"/>
@@ -19970,10 +20458,10 @@
       </w:pPr>
       <w:r>
         <w:object w:dxaOrig="21150" w:dyaOrig="9016">
-          <v:shape id="_x0000_i5066" type="#_x0000_t75" style="width:425.2pt;height:181.35pt" o:ole="">
-            <v:imagedata r:id="rId31" o:title=""/>
+          <v:shape id="_x0000_i7823" type="#_x0000_t75" style="width:425.3pt;height:181.65pt" o:ole="">
+            <v:imagedata r:id="rId63" o:title=""/>
           </v:shape>
-          <o:OLEObject Type="Embed" ProgID="Visio.Drawing.15" ShapeID="_x0000_i5066" DrawAspect="Content" ObjectID="_1597415762" r:id="rId32"/>
+          <o:OLEObject Type="Embed" ProgID="Visio.Drawing.15" ShapeID="_x0000_i7823" DrawAspect="Content" ObjectID="_1597417396" r:id="rId64"/>
         </w:object>
       </w:r>
     </w:p>
@@ -19987,7 +20475,7 @@
           <w:lang w:val="es-ES_tradnl"/>
         </w:rPr>
       </w:pPr>
-      <w:bookmarkStart w:id="57" w:name="_Hlk523672606"/>
+      <w:bookmarkStart w:id="58" w:name="_Hlk523672606"/>
       <w:r>
         <w:rPr>
           <w:lang w:val="es-ES_tradnl"/>
@@ -20001,14 +20489,14 @@
         <w:t>Crear Escenario</w:t>
       </w:r>
     </w:p>
-    <w:bookmarkEnd w:id="57"/>
+    <w:bookmarkEnd w:id="58"/>
     <w:p>
       <w:r>
         <w:object w:dxaOrig="15151" w:dyaOrig="4980">
-          <v:shape id="_x0000_i5054" type="#_x0000_t75" style="width:425.2pt;height:139.25pt" o:ole="">
-            <v:imagedata r:id="rId33" o:title=""/>
+          <v:shape id="_x0000_i7811" type="#_x0000_t75" style="width:425.3pt;height:139pt" o:ole="">
+            <v:imagedata r:id="rId65" o:title=""/>
           </v:shape>
-          <o:OLEObject Type="Embed" ProgID="Visio.Drawing.15" ShapeID="_x0000_i5054" DrawAspect="Content" ObjectID="_1597415763" r:id="rId34"/>
+          <o:OLEObject Type="Embed" ProgID="Visio.Drawing.15" ShapeID="_x0000_i7811" DrawAspect="Content" ObjectID="_1597417397" r:id="rId66"/>
         </w:object>
       </w:r>
     </w:p>
@@ -20019,20 +20507,20 @@
           <w:numId w:val="11"/>
         </w:numPr>
       </w:pPr>
-      <w:bookmarkStart w:id="58" w:name="_Hlk523672631"/>
+      <w:bookmarkStart w:id="59" w:name="_Hlk523672631"/>
       <w:r>
         <w:t>CU09 – Crear Partida</w:t>
       </w:r>
     </w:p>
-    <w:bookmarkEnd w:id="58"/>
+    <w:bookmarkEnd w:id="59"/>
     <w:p/>
     <w:p>
       <w:r>
         <w:object w:dxaOrig="28740" w:dyaOrig="8281">
-          <v:shape id="_x0000_i5067" type="#_x0000_t75" style="width:423.85pt;height:122.25pt" o:ole="">
-            <v:imagedata r:id="rId35" o:title=""/>
+          <v:shape id="_x0000_i7824" type="#_x0000_t75" style="width:423.65pt;height:122.25pt" o:ole="">
+            <v:imagedata r:id="rId67" o:title=""/>
           </v:shape>
-          <o:OLEObject Type="Embed" ProgID="Visio.Drawing.15" ShapeID="_x0000_i5067" DrawAspect="Content" ObjectID="_1597415764" r:id="rId36"/>
+          <o:OLEObject Type="Embed" ProgID="Visio.Drawing.15" ShapeID="_x0000_i7824" DrawAspect="Content" ObjectID="_1597417398" r:id="rId68"/>
         </w:object>
       </w:r>
     </w:p>
@@ -20043,7 +20531,7 @@
           <w:numId w:val="11"/>
         </w:numPr>
       </w:pPr>
-      <w:bookmarkStart w:id="59" w:name="_Hlk523672670"/>
+      <w:bookmarkStart w:id="60" w:name="_Hlk523672670"/>
       <w:r>
         <w:t xml:space="preserve">CU10 </w:t>
       </w:r>
@@ -20057,14 +20545,14 @@
         <w:t>ñadir Escenario</w:t>
       </w:r>
     </w:p>
-    <w:bookmarkEnd w:id="59"/>
+    <w:bookmarkEnd w:id="60"/>
     <w:p>
       <w:r>
         <w:object w:dxaOrig="18331" w:dyaOrig="7201">
-          <v:shape id="_x0000_i5053" type="#_x0000_t75" style="width:424.55pt;height:166.4pt" o:ole="">
-            <v:imagedata r:id="rId37" o:title=""/>
+          <v:shape id="_x0000_i7810" type="#_x0000_t75" style="width:424.45pt;height:166.6pt" o:ole="">
+            <v:imagedata r:id="rId69" o:title=""/>
           </v:shape>
-          <o:OLEObject Type="Embed" ProgID="Visio.Drawing.15" ShapeID="_x0000_i5053" DrawAspect="Content" ObjectID="_1597415765" r:id="rId38"/>
+          <o:OLEObject Type="Embed" ProgID="Visio.Drawing.15" ShapeID="_x0000_i7810" DrawAspect="Content" ObjectID="_1597417399" r:id="rId70"/>
         </w:object>
       </w:r>
     </w:p>
@@ -20075,19 +20563,19 @@
           <w:numId w:val="11"/>
         </w:numPr>
       </w:pPr>
-      <w:bookmarkStart w:id="60" w:name="_Hlk523672693"/>
+      <w:bookmarkStart w:id="61" w:name="_Hlk523672693"/>
       <w:r>
         <w:t>CU11 – Añadir Jugador</w:t>
       </w:r>
     </w:p>
-    <w:bookmarkEnd w:id="60"/>
+    <w:bookmarkEnd w:id="61"/>
     <w:p>
       <w:r>
         <w:object w:dxaOrig="22111" w:dyaOrig="8731">
-          <v:shape id="_x0000_i5052" type="#_x0000_t75" style="width:424.55pt;height:169.8pt" o:ole="">
-            <v:imagedata r:id="rId39" o:title=""/>
+          <v:shape id="_x0000_i7809" type="#_x0000_t75" style="width:424.45pt;height:169.95pt" o:ole="">
+            <v:imagedata r:id="rId71" o:title=""/>
           </v:shape>
-          <o:OLEObject Type="Embed" ProgID="Visio.Drawing.15" ShapeID="_x0000_i5052" DrawAspect="Content" ObjectID="_1597415766" r:id="rId40"/>
+          <o:OLEObject Type="Embed" ProgID="Visio.Drawing.15" ShapeID="_x0000_i7809" DrawAspect="Content" ObjectID="_1597417400" r:id="rId72"/>
         </w:object>
       </w:r>
     </w:p>
@@ -20098,12 +20586,12 @@
           <w:numId w:val="11"/>
         </w:numPr>
       </w:pPr>
-      <w:bookmarkStart w:id="61" w:name="_Hlk523672733"/>
+      <w:bookmarkStart w:id="62" w:name="_Hlk523672733"/>
       <w:r>
         <w:t>CU12 – Cerrar Partida</w:t>
       </w:r>
     </w:p>
-    <w:bookmarkEnd w:id="61"/>
+    <w:bookmarkEnd w:id="62"/>
     <w:p>
       <w:pPr>
         <w:rPr>
@@ -20112,10 +20600,10 @@
       </w:pPr>
       <w:r>
         <w:object w:dxaOrig="13815" w:dyaOrig="4546">
-          <v:shape id="_x0000_i5051" type="#_x0000_t75" style="width:423.15pt;height:139.25pt" o:ole="">
-            <v:imagedata r:id="rId41" o:title=""/>
+          <v:shape id="_x0000_i7808" type="#_x0000_t75" style="width:423.65pt;height:139.8pt" o:ole="">
+            <v:imagedata r:id="rId73" o:title=""/>
           </v:shape>
-          <o:OLEObject Type="Embed" ProgID="Visio.Drawing.15" ShapeID="_x0000_i5051" DrawAspect="Content" ObjectID="_1597415767" r:id="rId42"/>
+          <o:OLEObject Type="Embed" ProgID="Visio.Drawing.15" ShapeID="_x0000_i7808" DrawAspect="Content" ObjectID="_1597417401" r:id="rId74"/>
         </w:object>
       </w:r>
     </w:p>
@@ -20126,11 +20614,11 @@
           <w:numId w:val="11"/>
         </w:numPr>
       </w:pPr>
-      <w:bookmarkStart w:id="62" w:name="_Hlk523672762"/>
+      <w:bookmarkStart w:id="63" w:name="_Hlk523672762"/>
       <w:r>
         <w:t>CU13 – Configurar Coaliciones</w:t>
       </w:r>
-      <w:bookmarkEnd w:id="62"/>
+      <w:bookmarkEnd w:id="63"/>
       <w:r>
         <w:t xml:space="preserve">: La llamada a </w:t>
       </w:r>
@@ -20169,10 +20657,10 @@
     <w:p>
       <w:r>
         <w:object w:dxaOrig="27660" w:dyaOrig="12721">
-          <v:shape id="_x0000_i5068" type="#_x0000_t75" style="width:424.55pt;height:194.95pt" o:ole="">
-            <v:imagedata r:id="rId43" o:title=""/>
+          <v:shape id="_x0000_i7825" type="#_x0000_t75" style="width:424.45pt;height:195.05pt" o:ole="">
+            <v:imagedata r:id="rId75" o:title=""/>
           </v:shape>
-          <o:OLEObject Type="Embed" ProgID="Visio.Drawing.15" ShapeID="_x0000_i5068" DrawAspect="Content" ObjectID="_1597415768" r:id="rId44"/>
+          <o:OLEObject Type="Embed" ProgID="Visio.Drawing.15" ShapeID="_x0000_i7825" DrawAspect="Content" ObjectID="_1597417402" r:id="rId76"/>
         </w:object>
       </w:r>
     </w:p>
@@ -20183,19 +20671,19 @@
           <w:numId w:val="11"/>
         </w:numPr>
       </w:pPr>
-      <w:bookmarkStart w:id="63" w:name="_Hlk523672810"/>
+      <w:bookmarkStart w:id="64" w:name="_Hlk523672810"/>
       <w:r>
         <w:t>CU14 – Resolver Tirada</w:t>
       </w:r>
     </w:p>
-    <w:bookmarkEnd w:id="63"/>
+    <w:bookmarkEnd w:id="64"/>
     <w:p>
       <w:r>
         <w:object w:dxaOrig="24991" w:dyaOrig="10996">
-          <v:shape id="_x0000_i5050" type="#_x0000_t75" style="width:424.55pt;height:186.8pt" o:ole="">
-            <v:imagedata r:id="rId45" o:title=""/>
+          <v:shape id="_x0000_i7807" type="#_x0000_t75" style="width:424.45pt;height:186.7pt" o:ole="">
+            <v:imagedata r:id="rId77" o:title=""/>
           </v:shape>
-          <o:OLEObject Type="Embed" ProgID="Visio.Drawing.15" ShapeID="_x0000_i5050" DrawAspect="Content" ObjectID="_1597415769" r:id="rId46"/>
+          <o:OLEObject Type="Embed" ProgID="Visio.Drawing.15" ShapeID="_x0000_i7807" DrawAspect="Content" ObjectID="_1597417403" r:id="rId78"/>
         </w:object>
       </w:r>
     </w:p>
@@ -20206,19 +20694,19 @@
           <w:numId w:val="11"/>
         </w:numPr>
       </w:pPr>
-      <w:bookmarkStart w:id="64" w:name="_Hlk523672840"/>
+      <w:bookmarkStart w:id="65" w:name="_Hlk523672840"/>
       <w:r>
         <w:t>CU15 – Terminar Enfrentamiento</w:t>
       </w:r>
     </w:p>
-    <w:bookmarkEnd w:id="64"/>
+    <w:bookmarkEnd w:id="65"/>
     <w:p>
       <w:r>
         <w:object w:dxaOrig="12586" w:dyaOrig="4636">
-          <v:shape id="_x0000_i5049" type="#_x0000_t75" style="width:424.55pt;height:156.25pt" o:ole="">
-            <v:imagedata r:id="rId47" o:title=""/>
+          <v:shape id="_x0000_i7806" type="#_x0000_t75" style="width:424.45pt;height:156.55pt" o:ole="">
+            <v:imagedata r:id="rId79" o:title=""/>
           </v:shape>
-          <o:OLEObject Type="Embed" ProgID="Visio.Drawing.15" ShapeID="_x0000_i5049" DrawAspect="Content" ObjectID="_1597415770" r:id="rId48"/>
+          <o:OLEObject Type="Embed" ProgID="Visio.Drawing.15" ShapeID="_x0000_i7806" DrawAspect="Content" ObjectID="_1597417404" r:id="rId80"/>
         </w:object>
       </w:r>
     </w:p>
@@ -20229,7 +20717,7 @@
           <w:numId w:val="11"/>
         </w:numPr>
       </w:pPr>
-      <w:bookmarkStart w:id="65" w:name="_Hlk523672866"/>
+      <w:bookmarkStart w:id="66" w:name="_Hlk523672866"/>
       <w:r>
         <w:t>CU16 – A</w:t>
       </w:r>
@@ -20240,14 +20728,14 @@
         <w:t>anzar turno</w:t>
       </w:r>
     </w:p>
-    <w:bookmarkEnd w:id="65"/>
+    <w:bookmarkEnd w:id="66"/>
     <w:p>
       <w:r>
         <w:object w:dxaOrig="17671" w:dyaOrig="5731">
-          <v:shape id="_x0000_i5048" type="#_x0000_t75" style="width:425.2pt;height:137.9pt" o:ole="">
-            <v:imagedata r:id="rId49" o:title=""/>
+          <v:shape id="_x0000_i7805" type="#_x0000_t75" style="width:425.3pt;height:138.15pt" o:ole="">
+            <v:imagedata r:id="rId81" o:title=""/>
           </v:shape>
-          <o:OLEObject Type="Embed" ProgID="Visio.Drawing.15" ShapeID="_x0000_i5048" DrawAspect="Content" ObjectID="_1597415771" r:id="rId50"/>
+          <o:OLEObject Type="Embed" ProgID="Visio.Drawing.15" ShapeID="_x0000_i7805" DrawAspect="Content" ObjectID="_1597417405" r:id="rId82"/>
         </w:object>
       </w:r>
     </w:p>
@@ -20258,14 +20746,14 @@
           <w:numId w:val="11"/>
         </w:numPr>
       </w:pPr>
-      <w:bookmarkStart w:id="66" w:name="_Hlk523672892"/>
+      <w:bookmarkStart w:id="67" w:name="_Hlk523672892"/>
       <w:r>
         <w:t>CU17 – Actualizar Partida</w:t>
       </w:r>
       <w:r>
         <w:t xml:space="preserve">: </w:t>
       </w:r>
-      <w:bookmarkEnd w:id="66"/>
+      <w:bookmarkEnd w:id="67"/>
       <w:r>
         <w:t>Se repite el mismo procedimiento que en el CU06 – Ver Partida, pero solo se actualiza la sección</w:t>
       </w:r>
@@ -20276,10 +20764,10 @@
     <w:p>
       <w:r>
         <w:object w:dxaOrig="19282" w:dyaOrig="7455">
-          <v:shape id="_x0000_i5069" type="#_x0000_t75" style="width:425.2pt;height:164.4pt" o:ole="">
-            <v:imagedata r:id="rId51" o:title=""/>
+          <v:shape id="_x0000_i7826" type="#_x0000_t75" style="width:425.3pt;height:164.1pt" o:ole="">
+            <v:imagedata r:id="rId83" o:title=""/>
           </v:shape>
-          <o:OLEObject Type="Embed" ProgID="Visio.Drawing.15" ShapeID="_x0000_i5069" DrawAspect="Content" ObjectID="_1597415772" r:id="rId52"/>
+          <o:OLEObject Type="Embed" ProgID="Visio.Drawing.15" ShapeID="_x0000_i7826" DrawAspect="Content" ObjectID="_1597417406" r:id="rId84"/>
         </w:object>
       </w:r>
     </w:p>
@@ -20290,7 +20778,7 @@
           <w:numId w:val="11"/>
         </w:numPr>
       </w:pPr>
-      <w:bookmarkStart w:id="67" w:name="_Hlk523672911"/>
+      <w:bookmarkStart w:id="68" w:name="_Hlk523672911"/>
       <w:r>
         <w:t xml:space="preserve">CU18 – </w:t>
       </w:r>
@@ -20303,17 +20791,17 @@
         <w:t>:</w:t>
       </w:r>
     </w:p>
-    <w:bookmarkEnd w:id="67"/>
+    <w:bookmarkEnd w:id="68"/>
     <w:p>
       <w:pPr>
         <w:jc w:val="center"/>
       </w:pPr>
       <w:r>
         <w:object w:dxaOrig="6811" w:dyaOrig="3645">
-          <v:shape id="_x0000_i5047" type="#_x0000_t75" style="width:271pt;height:144.7pt" o:ole="">
-            <v:imagedata r:id="rId53" o:title=""/>
+          <v:shape id="_x0000_i7804" type="#_x0000_t75" style="width:271.25pt;height:144.85pt" o:ole="">
+            <v:imagedata r:id="rId85" o:title=""/>
           </v:shape>
-          <o:OLEObject Type="Embed" ProgID="Visio.Drawing.15" ShapeID="_x0000_i5047" DrawAspect="Content" ObjectID="_1597415773" r:id="rId54"/>
+          <o:OLEObject Type="Embed" ProgID="Visio.Drawing.15" ShapeID="_x0000_i7804" DrawAspect="Content" ObjectID="_1597417407" r:id="rId86"/>
         </w:object>
       </w:r>
     </w:p>
@@ -20321,13 +20809,13 @@
       <w:pPr>
         <w:pStyle w:val="Heading1"/>
       </w:pPr>
-      <w:bookmarkStart w:id="68" w:name="_Toc523133490"/>
-      <w:bookmarkStart w:id="69" w:name="_Toc523485462"/>
+      <w:bookmarkStart w:id="69" w:name="_Toc523133490"/>
+      <w:bookmarkStart w:id="70" w:name="_Toc523485462"/>
       <w:r>
         <w:t>DISEÑO DE PAQUETES</w:t>
       </w:r>
-      <w:bookmarkEnd w:id="68"/>
       <w:bookmarkEnd w:id="69"/>
+      <w:bookmarkEnd w:id="70"/>
     </w:p>
     <w:p>
       <w:pPr>
@@ -20336,13 +20824,13 @@
       <w:r>
         <w:t xml:space="preserve"> </w:t>
       </w:r>
-      <w:bookmarkStart w:id="70" w:name="_Toc523133491"/>
-      <w:bookmarkStart w:id="71" w:name="_Toc523485463"/>
+      <w:bookmarkStart w:id="71" w:name="_Toc523133491"/>
+      <w:bookmarkStart w:id="72" w:name="_Toc523485463"/>
       <w:r>
         <w:t>DIAGRAMA DE PAQUETES</w:t>
       </w:r>
-      <w:bookmarkEnd w:id="70"/>
       <w:bookmarkEnd w:id="71"/>
+      <w:bookmarkEnd w:id="72"/>
     </w:p>
     <w:p>
       <w:pPr>
@@ -20370,10 +20858,10 @@
       </w:pPr>
       <w:r>
         <w:object w:dxaOrig="7396" w:dyaOrig="16036">
-          <v:shape id="_x0000_i5070" type="#_x0000_t75" style="width:322.65pt;height:700.3pt" o:ole="">
-            <v:imagedata r:id="rId55" o:title=""/>
+          <v:shape id="_x0000_i7827" type="#_x0000_t75" style="width:322.35pt;height:699.9pt" o:ole="">
+            <v:imagedata r:id="rId87" o:title=""/>
           </v:shape>
-          <o:OLEObject Type="Embed" ProgID="Visio.Drawing.15" ShapeID="_x0000_i5070" DrawAspect="Content" ObjectID="_1597415774" r:id="rId56"/>
+          <o:OLEObject Type="Embed" ProgID="Visio.Drawing.15" ShapeID="_x0000_i7827" DrawAspect="Content" ObjectID="_1597417408" r:id="rId88"/>
         </w:object>
       </w:r>
     </w:p>
@@ -20382,13 +20870,13 @@
       <w:pPr>
         <w:pStyle w:val="Heading3"/>
       </w:pPr>
-      <w:bookmarkStart w:id="72" w:name="_Toc523133492"/>
-      <w:bookmarkStart w:id="73" w:name="_Toc523485464"/>
+      <w:bookmarkStart w:id="73" w:name="_Toc523133492"/>
+      <w:bookmarkStart w:id="74" w:name="_Toc523485464"/>
       <w:r>
         <w:t>DEFINICIÓN DE PAQUETES</w:t>
       </w:r>
-      <w:bookmarkEnd w:id="72"/>
       <w:bookmarkEnd w:id="73"/>
+      <w:bookmarkEnd w:id="74"/>
     </w:p>
     <w:tbl>
       <w:tblPr>
@@ -23012,41 +23500,41 @@
       <w:pPr>
         <w:pStyle w:val="Heading1"/>
       </w:pPr>
-      <w:bookmarkStart w:id="74" w:name="_Toc355215419"/>
-      <w:bookmarkStart w:id="75" w:name="_Toc517713304"/>
-      <w:bookmarkStart w:id="76" w:name="_Toc517713440"/>
-      <w:bookmarkStart w:id="77" w:name="_Toc523133493"/>
-      <w:bookmarkStart w:id="78" w:name="_Toc523485465"/>
+      <w:bookmarkStart w:id="75" w:name="_Toc355215419"/>
+      <w:bookmarkStart w:id="76" w:name="_Toc517713304"/>
+      <w:bookmarkStart w:id="77" w:name="_Toc517713440"/>
+      <w:bookmarkStart w:id="78" w:name="_Toc523133493"/>
+      <w:bookmarkStart w:id="79" w:name="_Toc523485465"/>
       <w:r>
         <w:lastRenderedPageBreak/>
         <w:t>DISEÑO DE CLASES</w:t>
       </w:r>
-      <w:bookmarkEnd w:id="74"/>
       <w:bookmarkEnd w:id="75"/>
       <w:bookmarkEnd w:id="76"/>
       <w:bookmarkEnd w:id="77"/>
       <w:bookmarkEnd w:id="78"/>
+      <w:bookmarkEnd w:id="79"/>
     </w:p>
     <w:p>
       <w:pPr>
         <w:pStyle w:val="Heading3"/>
       </w:pPr>
-      <w:bookmarkStart w:id="79" w:name="_Toc355215421"/>
-      <w:bookmarkStart w:id="80" w:name="_Toc517713306"/>
-      <w:bookmarkStart w:id="81" w:name="_Toc517713442"/>
-      <w:bookmarkStart w:id="82" w:name="_Toc523133494"/>
-      <w:bookmarkStart w:id="83" w:name="_Toc523485466"/>
+      <w:bookmarkStart w:id="80" w:name="_Toc355215421"/>
+      <w:bookmarkStart w:id="81" w:name="_Toc517713306"/>
+      <w:bookmarkStart w:id="82" w:name="_Toc517713442"/>
+      <w:bookmarkStart w:id="83" w:name="_Toc523133494"/>
+      <w:bookmarkStart w:id="84" w:name="_Toc523485466"/>
       <w:r>
         <w:t>M</w:t>
       </w:r>
       <w:r>
         <w:t>ODELO DE CLASES</w:t>
       </w:r>
-      <w:bookmarkEnd w:id="79"/>
       <w:bookmarkEnd w:id="80"/>
       <w:bookmarkEnd w:id="81"/>
       <w:bookmarkEnd w:id="82"/>
       <w:bookmarkEnd w:id="83"/>
+      <w:bookmarkEnd w:id="84"/>
     </w:p>
     <w:p>
       <w:pPr>
@@ -23061,12 +23549,43 @@
       <w:r>
         <w:t xml:space="preserve"> y Anexo 7</w:t>
       </w:r>
-      <w:bookmarkStart w:id="84" w:name="_GoBack"/>
-      <w:bookmarkEnd w:id="84"/>
       <w:r>
-        <w:t xml:space="preserve">, y pueden descargarse del siguiente enlace: </w:t>
+        <w:t xml:space="preserve">. </w:t>
       </w:r>
-      <w:hyperlink r:id="rId57" w:history="1">
+    </w:p>
+    <w:p>
+      <w:pPr>
+        <w:ind w:firstLine="360"/>
+      </w:pPr>
+      <w:r>
+        <w:t xml:space="preserve">Su versión en imagen a tamaño real puede descargarse desde el siguiente enlace: </w:t>
+      </w:r>
+      <w:hyperlink r:id="rId89" w:history="1">
+        <w:r>
+          <w:rPr>
+            <w:rStyle w:val="Hyperlink"/>
+          </w:rPr>
+          <w:t>https://github.com/mridpin/TFG_UPO/tree/master/Documentacion/Dise%C3%B1o/Fuentes/Diagramas%20de%20clase</w:t>
+        </w:r>
+      </w:hyperlink>
+    </w:p>
+    <w:p>
+      <w:pPr>
+        <w:ind w:firstLine="360"/>
+      </w:pPr>
+      <w:r>
+        <w:t>También p</w:t>
+      </w:r>
+      <w:r>
+        <w:t xml:space="preserve">uede </w:t>
+      </w:r>
+      <w:r>
+        <w:t>accederse a su versión original</w:t>
+      </w:r>
+      <w:r>
+        <w:t xml:space="preserve"> del siguiente enlace: </w:t>
+      </w:r>
+      <w:hyperlink r:id="rId90" w:history="1">
         <w:r>
           <w:rPr>
             <w:rStyle w:val="Hyperlink"/>
@@ -23094,7 +23613,7 @@
       <w:r>
         <w:t xml:space="preserve">: </w:t>
       </w:r>
-      <w:hyperlink r:id="rId58" w:history="1">
+      <w:hyperlink r:id="rId91" w:history="1">
         <w:r>
           <w:rPr>
             <w:rStyle w:val="Hyperlink"/>
@@ -23126,8 +23645,8 @@
       </w:pPr>
       <w:r>
         <w:pict>
-          <v:shape id="_x0000_i5071" type="#_x0000_t75" style="width:444.25pt;height:297.5pt">
-            <v:imagedata r:id="rId59" o:title=""/>
+          <v:shape id="_x0000_i7828" type="#_x0000_t75" style="width:444.55pt;height:297.2pt">
+            <v:imagedata r:id="rId92" o:title=""/>
           </v:shape>
         </w:pict>
       </w:r>
@@ -23141,7 +23660,13 @@
         <w:jc w:val="left"/>
       </w:pPr>
       <w:r>
-        <w:t>Diagrama de clases auxiliares con elementos estáticos:</w:t>
+        <w:t xml:space="preserve">Diagrama de clases auxiliares </w:t>
+      </w:r>
+      <w:r>
+        <w:t>y con</w:t>
+      </w:r>
+      <w:r>
+        <w:t xml:space="preserve"> elementos estáticos:</w:t>
       </w:r>
     </w:p>
     <w:p>
@@ -23151,8 +23676,8 @@
       <w:r>
         <w:lastRenderedPageBreak/>
         <w:pict>
-          <v:shape id="_x0000_i5072" type="#_x0000_t75" style="width:419.75pt;height:699.6pt">
-            <v:imagedata r:id="rId60" o:title=""/>
+          <v:shape id="_x0000_i7829" type="#_x0000_t75" style="width:419.45pt;height:699.05pt">
+            <v:imagedata r:id="rId93" o:title=""/>
           </v:shape>
         </w:pict>
       </w:r>
@@ -23184,8 +23709,8 @@
       </w:pPr>
       <w:r>
         <w:pict>
-          <v:shape id="_x0000_i5085" type="#_x0000_t75" style="width:379pt;height:631.7pt">
-            <v:imagedata r:id="rId61" o:title=""/>
+          <v:shape id="_x0000_i7830" type="#_x0000_t75" style="width:379.25pt;height:632.1pt">
+            <v:imagedata r:id="rId94" o:title=""/>
           </v:shape>
         </w:pict>
       </w:r>
@@ -23198,8 +23723,8 @@
         </w:numPr>
         <w:jc w:val="left"/>
         <w:sectPr>
-          <w:footerReference w:type="even" r:id="rId62"/>
-          <w:footerReference w:type="default" r:id="rId63"/>
+          <w:footerReference w:type="even" r:id="rId95"/>
+          <w:footerReference w:type="default" r:id="rId96"/>
           <w:type w:val="continuous"/>
           <w:pgSz w:w="11906" w:h="16838"/>
           <w:pgMar w:top="1417" w:right="1701" w:bottom="1417" w:left="1701" w:header="708" w:footer="708" w:gutter="0"/>
@@ -23228,8 +23753,8 @@
       </w:pPr>
       <w:r>
         <w:pict>
-          <v:shape id="_x0000_i5078" type="#_x0000_t75" style="width:732.25pt;height:341.65pt">
-            <v:imagedata r:id="rId64" o:title=""/>
+          <v:shape id="_x0000_i7831" type="#_x0000_t75" style="width:732.55pt;height:341.6pt">
+            <v:imagedata r:id="rId97" o:title=""/>
           </v:shape>
         </w:pict>
       </w:r>
@@ -56587,7 +57112,7 @@
 </file>
 
 <file path=customXml/itemProps1.xml><?xml version="1.0" encoding="utf-8"?>
-<ds:datastoreItem xmlns:ds="http://schemas.openxmlformats.org/officeDocument/2006/customXml" ds:itemID="{DAD75490-07C4-4323-9A53-8BCF4D92A7AF}">
+<ds:datastoreItem xmlns:ds="http://schemas.openxmlformats.org/officeDocument/2006/customXml" ds:itemID="{6B9C702D-D868-4DFA-8B9B-E2ECF9462BBD}">
   <ds:schemaRefs>
     <ds:schemaRef ds:uri="http://schemas.openxmlformats.org/officeDocument/2006/bibliography"/>
   </ds:schemaRefs>

</xml_diff>